<commit_message>
RF-2 minor update and RF-3 WIP
</commit_message>
<xml_diff>
--- a/cslabs-extension-documents/REPORTS/RF2-SoftwareRequirementSpecification-TCA.docx
+++ b/cslabs-extension-documents/REPORTS/RF2-SoftwareRequirementSpecification-TCA.docx
@@ -441,11 +441,6 @@
     <w:p>
       <w:pPr>
         <w:pStyle w:val="TOC1"/>
-        <w:numPr>
-          <w:ilvl w:val="0"/>
-          <w:numId w:val="0"/>
-        </w:numPr>
-        <w:ind w:left="720" w:hanging="360"/>
         <w:rPr>
           <w:rFonts w:asciiTheme="majorHAnsi" w:hAnsiTheme="majorHAnsi" w:cs="Times New Roman"/>
           <w:noProof/>
@@ -457,7 +452,14 @@
             <w:rFonts w:asciiTheme="majorHAnsi" w:hAnsiTheme="majorHAnsi" w:cs="Times New Roman"/>
             <w:noProof/>
           </w:rPr>
-          <w:t>I.</w:t>
+          <w:t>1</w:t>
+        </w:r>
+        <w:r>
+          <w:rPr>
+            <w:rFonts w:asciiTheme="majorHAnsi" w:hAnsiTheme="majorHAnsi" w:cs="Times New Roman"/>
+            <w:noProof/>
+          </w:rPr>
+          <w:t>.</w:t>
         </w:r>
         <w:r>
           <w:rPr>
@@ -625,11 +627,6 @@
     <w:p>
       <w:pPr>
         <w:pStyle w:val="TOC1"/>
-        <w:numPr>
-          <w:ilvl w:val="0"/>
-          <w:numId w:val="0"/>
-        </w:numPr>
-        <w:ind w:left="360"/>
         <w:rPr>
           <w:rFonts w:asciiTheme="majorHAnsi" w:hAnsiTheme="majorHAnsi" w:cs="Times New Roman"/>
           <w:noProof/>
@@ -641,7 +638,14 @@
             <w:rFonts w:asciiTheme="majorHAnsi" w:hAnsiTheme="majorHAnsi" w:cs="Times New Roman"/>
             <w:noProof/>
           </w:rPr>
-          <w:t>II.</w:t>
+          <w:t>2</w:t>
+        </w:r>
+        <w:r>
+          <w:rPr>
+            <w:rFonts w:asciiTheme="majorHAnsi" w:hAnsiTheme="majorHAnsi" w:cs="Times New Roman"/>
+            <w:noProof/>
+          </w:rPr>
+          <w:t>.</w:t>
         </w:r>
         <w:r>
           <w:rPr>
@@ -779,10 +783,7 @@
       </w:pPr>
       <w:hyperlink w:anchor="_Toc52873032" w:history="1">
         <w:r>
-          <w:t>hardware</w:t>
-        </w:r>
-        <w:r>
-          <w:t xml:space="preserve"> Interfaces</w:t>
+          <w:t>hardware Interfaces</w:t>
         </w:r>
         <w:r>
           <w:rPr>
@@ -976,10 +977,6 @@
           <w:ilvl w:val="0"/>
           <w:numId w:val="14"/>
         </w:numPr>
-        <w:tabs>
-          <w:tab w:val="clear" w:pos="720"/>
-        </w:tabs>
-        <w:ind w:left="1080"/>
         <w:rPr>
           <w:rFonts w:asciiTheme="majorHAnsi" w:hAnsiTheme="majorHAnsi" w:cs="Times New Roman"/>
           <w:noProof/>
@@ -1007,10 +1004,6 @@
           <w:ilvl w:val="0"/>
           <w:numId w:val="14"/>
         </w:numPr>
-        <w:tabs>
-          <w:tab w:val="clear" w:pos="720"/>
-        </w:tabs>
-        <w:ind w:left="1080"/>
         <w:rPr>
           <w:rFonts w:asciiTheme="majorHAnsi" w:eastAsia="MS Mincho" w:hAnsiTheme="majorHAnsi" w:cs="Times New Roman"/>
           <w:noProof/>
@@ -1045,10 +1038,6 @@
           <w:ilvl w:val="0"/>
           <w:numId w:val="14"/>
         </w:numPr>
-        <w:tabs>
-          <w:tab w:val="clear" w:pos="720"/>
-        </w:tabs>
-        <w:ind w:left="1080"/>
         <w:rPr>
           <w:rFonts w:eastAsia="MS Mincho"/>
           <w:noProof/>
@@ -1077,10 +1066,6 @@
     <w:p>
       <w:pPr>
         <w:pStyle w:val="TOC1"/>
-        <w:numPr>
-          <w:ilvl w:val="0"/>
-          <w:numId w:val="0"/>
-        </w:numPr>
         <w:rPr>
           <w:rFonts w:asciiTheme="majorHAnsi" w:hAnsiTheme="majorHAnsi" w:cs="Times New Roman"/>
           <w:noProof/>
@@ -1092,7 +1077,14 @@
             <w:rFonts w:asciiTheme="majorHAnsi" w:hAnsiTheme="majorHAnsi" w:cs="Times New Roman"/>
             <w:noProof/>
           </w:rPr>
-          <w:t>III.</w:t>
+          <w:t>3</w:t>
+        </w:r>
+        <w:r>
+          <w:rPr>
+            <w:rFonts w:asciiTheme="majorHAnsi" w:hAnsiTheme="majorHAnsi" w:cs="Times New Roman"/>
+            <w:noProof/>
+          </w:rPr>
+          <w:t>.</w:t>
         </w:r>
         <w:r>
           <w:rPr>
@@ -1286,9 +1278,8 @@
     <w:p>
       <w:pPr>
         <w:pStyle w:val="TOC1"/>
-        <w:ind w:left="1080"/>
-        <w:rPr>
-          <w:rFonts w:asciiTheme="majorHAnsi" w:eastAsia="MS Mincho" w:hAnsiTheme="majorHAnsi" w:cs="Times New Roman"/>
+        <w:rPr>
+          <w:rFonts w:eastAsia="MS Mincho"/>
           <w:noProof/>
           <w:sz w:val="36"/>
           <w:szCs w:val="24"/>
@@ -1298,14 +1289,12 @@
       <w:hyperlink w:anchor="_Toc52873032" w:history="1">
         <w:r>
           <w:rPr>
-            <w:rFonts w:asciiTheme="majorHAnsi" w:hAnsiTheme="majorHAnsi" w:cs="Times New Roman"/>
             <w:noProof/>
           </w:rPr>
           <w:t>logical database requirements</w:t>
         </w:r>
         <w:r>
           <w:rPr>
-            <w:rFonts w:asciiTheme="majorHAnsi" w:hAnsiTheme="majorHAnsi" w:cs="Times New Roman"/>
             <w:noProof/>
             <w:webHidden/>
           </w:rPr>
@@ -1317,7 +1306,6 @@
     <w:p>
       <w:pPr>
         <w:pStyle w:val="TOC1"/>
-        <w:ind w:left="1080"/>
         <w:rPr>
           <w:rFonts w:asciiTheme="majorHAnsi" w:hAnsiTheme="majorHAnsi" w:cs="Times New Roman"/>
           <w:noProof/>
@@ -1539,7 +1527,6 @@
     <w:p>
       <w:pPr>
         <w:pStyle w:val="TOC1"/>
-        <w:ind w:left="1080"/>
         <w:rPr>
           <w:rFonts w:asciiTheme="majorHAnsi" w:eastAsia="MS Mincho" w:hAnsiTheme="majorHAnsi" w:cs="Times New Roman"/>
           <w:noProof/>
@@ -1570,39 +1557,23 @@
     <w:p>
       <w:pPr>
         <w:pStyle w:val="TOC1"/>
-        <w:numPr>
-          <w:ilvl w:val="0"/>
-          <w:numId w:val="0"/>
-        </w:numPr>
-        <w:rPr>
-          <w:rFonts w:asciiTheme="majorHAnsi" w:hAnsiTheme="majorHAnsi" w:cs="Times New Roman"/>
-        </w:rPr>
       </w:pPr>
       <w:hyperlink w:anchor="_Toc52873039" w:history="1">
         <w:r>
           <w:rPr>
-            <w:rFonts w:asciiTheme="majorHAnsi" w:hAnsiTheme="majorHAnsi" w:cs="Times New Roman"/>
             <w:noProof/>
           </w:rPr>
-          <w:t>i</w:t>
+          <w:t>4</w:t>
         </w:r>
         <w:r>
           <w:rPr>
-            <w:rFonts w:asciiTheme="majorHAnsi" w:hAnsiTheme="majorHAnsi" w:cs="Times New Roman"/>
-            <w:noProof/>
-          </w:rPr>
-          <w:t>V</w:t>
-        </w:r>
-        <w:r>
-          <w:rPr>
-            <w:rFonts w:asciiTheme="majorHAnsi" w:hAnsiTheme="majorHAnsi" w:cs="Times New Roman"/>
             <w:noProof/>
           </w:rPr>
           <w:t>.</w:t>
         </w:r>
         <w:r>
           <w:rPr>
-            <w:rFonts w:asciiTheme="majorHAnsi" w:eastAsia="MS Mincho" w:hAnsiTheme="majorHAnsi" w:cs="Times New Roman"/>
+            <w:rFonts w:eastAsia="MS Mincho"/>
             <w:noProof/>
             <w:sz w:val="36"/>
             <w:szCs w:val="24"/>
@@ -1612,14 +1583,12 @@
         </w:r>
         <w:r>
           <w:rPr>
-            <w:rFonts w:asciiTheme="majorHAnsi" w:hAnsiTheme="majorHAnsi" w:cs="Times New Roman"/>
             <w:noProof/>
           </w:rPr>
           <w:t>Key Personnel and Contribution Breakdown</w:t>
         </w:r>
         <w:r>
           <w:rPr>
-            <w:rFonts w:asciiTheme="majorHAnsi" w:hAnsiTheme="majorHAnsi" w:cs="Times New Roman"/>
             <w:noProof/>
             <w:webHidden/>
           </w:rPr>
@@ -1627,19 +1596,12 @@
         </w:r>
       </w:hyperlink>
       <w:r>
-        <w:rPr>
-          <w:rFonts w:asciiTheme="majorHAnsi" w:hAnsiTheme="majorHAnsi" w:cs="Times New Roman"/>
-        </w:rPr>
         <w:t>5</w:t>
       </w:r>
     </w:p>
     <w:p>
       <w:pPr>
         <w:pStyle w:val="TOC1"/>
-        <w:numPr>
-          <w:ilvl w:val="0"/>
-          <w:numId w:val="0"/>
-        </w:numPr>
         <w:rPr>
           <w:rFonts w:asciiTheme="majorHAnsi" w:hAnsiTheme="majorHAnsi" w:cs="Times New Roman"/>
         </w:rPr>
@@ -1650,7 +1612,7 @@
             <w:rFonts w:asciiTheme="majorHAnsi" w:hAnsiTheme="majorHAnsi" w:cs="Times New Roman"/>
             <w:noProof/>
           </w:rPr>
-          <w:t>V</w:t>
+          <w:t>5</w:t>
         </w:r>
         <w:r>
           <w:rPr>
@@ -2005,6 +1967,20 @@
           <w:lang w:val="en-US"/>
         </w:rPr>
         <w:lastRenderedPageBreak/>
+        <w:t>1</w:t>
+      </w:r>
+      <w:r>
+        <w:rPr>
+          <w:b/>
+          <w:lang w:val="en-US"/>
+        </w:rPr>
+        <w:t xml:space="preserve">. </w:t>
+      </w:r>
+      <w:r>
+        <w:rPr>
+          <w:b/>
+          <w:lang w:val="en-US"/>
+        </w:rPr>
         <w:t>Introduction</w:t>
       </w:r>
     </w:p>
@@ -2025,6 +2001,14 @@
           <w:sz w:val="32"/>
           <w:lang w:val="en-US"/>
         </w:rPr>
+        <w:t xml:space="preserve">1.1 </w:t>
+      </w:r>
+      <w:r>
+        <w:rPr>
+          <w:color w:val="auto"/>
+          <w:sz w:val="32"/>
+          <w:lang w:val="en-US"/>
+        </w:rPr>
         <w:t>Purpose</w:t>
       </w:r>
     </w:p>
@@ -2195,6 +2179,18 @@
         </w:rPr>
         <w:t>”.</w:t>
       </w:r>
+    </w:p>
+    <w:p>
+      <w:pPr>
+        <w:spacing w:after="0" w:line="480" w:lineRule="auto"/>
+        <w:contextualSpacing/>
+        <w:rPr>
+          <w:rFonts w:ascii="Times New Roman" w:hAnsi="Times New Roman"/>
+          <w:sz w:val="24"/>
+          <w:szCs w:val="24"/>
+          <w:lang w:val="en-US"/>
+        </w:rPr>
+      </w:pPr>
     </w:p>
     <w:p>
       <w:pPr>
@@ -2372,6 +2368,14 @@
           <w:lang w:val="en-US"/>
         </w:rPr>
       </w:pPr>
+      <w:r>
+        <w:rPr>
+          <w:color w:val="auto"/>
+          <w:sz w:val="32"/>
+          <w:lang w:val="en-US"/>
+        </w:rPr>
+        <w:t xml:space="preserve">1.2 </w:t>
+      </w:r>
       <w:r>
         <w:rPr>
           <w:color w:val="auto"/>
@@ -2609,7 +2613,7 @@
                 <w:szCs w:val="24"/>
                 <w:lang w:val="en-US"/>
               </w:rPr>
-              <w:t xml:space="preserve">A free and open-source web framework and successor to ASP.NET. It is a server-side web-application framework designed for web development to produce dynamic web </w:t>
+              <w:t xml:space="preserve">A free and open-source web framework and successor to </w:t>
             </w:r>
             <w:r>
               <w:rPr>
@@ -2619,7 +2623,7 @@
                 <w:lang w:val="en-US"/>
               </w:rPr>
               <w:lastRenderedPageBreak/>
-              <w:t>pages.</w:t>
+              <w:t>ASP.NET. It is a server-side web-application framework designed for web development to produce dynamic web pages.</w:t>
             </w:r>
           </w:p>
         </w:tc>
@@ -3541,36 +3545,6 @@
           </w:p>
         </w:tc>
       </w:tr>
-      <w:tr>
-        <w:tc>
-          <w:tcPr>
-            <w:tcW w:w="1998" w:type="dxa"/>
-          </w:tcPr>
-          <w:p>
-            <w:pPr>
-              <w:rPr>
-                <w:rFonts w:ascii="Times New Roman" w:hAnsi="Times New Roman"/>
-                <w:sz w:val="24"/>
-                <w:szCs w:val="24"/>
-              </w:rPr>
-            </w:pPr>
-          </w:p>
-        </w:tc>
-        <w:tc>
-          <w:tcPr>
-            <w:tcW w:w="6138" w:type="dxa"/>
-          </w:tcPr>
-          <w:p>
-            <w:pPr>
-              <w:rPr>
-                <w:rFonts w:ascii="Times New Roman" w:hAnsi="Times New Roman"/>
-                <w:sz w:val="24"/>
-                <w:szCs w:val="24"/>
-              </w:rPr>
-            </w:pPr>
-          </w:p>
-        </w:tc>
-      </w:tr>
     </w:tbl>
     <w:p>
       <w:pPr>
@@ -3590,7 +3564,7 @@
           <w:lang w:val="en-US"/>
         </w:rPr>
         <w:lastRenderedPageBreak/>
-        <w:t xml:space="preserve">System </w:t>
+        <w:t xml:space="preserve">1.3 </w:t>
       </w:r>
       <w:r>
         <w:rPr>
@@ -3598,6 +3572,14 @@
           <w:sz w:val="32"/>
           <w:lang w:val="en-US"/>
         </w:rPr>
+        <w:t xml:space="preserve">System </w:t>
+      </w:r>
+      <w:r>
+        <w:rPr>
+          <w:color w:val="auto"/>
+          <w:sz w:val="32"/>
+          <w:lang w:val="en-US"/>
+        </w:rPr>
         <w:t>Overview</w:t>
       </w:r>
     </w:p>
@@ -3897,6 +3879,18 @@
         <w:rPr>
           <w:rFonts w:ascii="Times New Roman" w:hAnsi="Times New Roman"/>
           <w:sz w:val="24"/>
+          <w:szCs w:val="24"/>
+          <w:lang w:val="en-US"/>
+        </w:rPr>
+      </w:pPr>
+    </w:p>
+    <w:p>
+      <w:pPr>
+        <w:spacing w:after="0" w:line="480" w:lineRule="auto"/>
+        <w:contextualSpacing/>
+        <w:rPr>
+          <w:rFonts w:ascii="Times New Roman" w:hAnsi="Times New Roman"/>
+          <w:sz w:val="24"/>
           <w:lang w:val="en-US"/>
         </w:rPr>
       </w:pPr>
@@ -3908,6 +3902,15 @@
           <w:lang w:val="en-US"/>
         </w:rPr>
         <w:t xml:space="preserve">On the software side, according </w:t>
+      </w:r>
+      <w:r>
+        <w:rPr>
+          <w:rFonts w:ascii="Times New Roman" w:hAnsi="Times New Roman"/>
+          <w:sz w:val="24"/>
+          <w:szCs w:val="24"/>
+          <w:lang w:val="en-US"/>
+        </w:rPr>
+        <w:t xml:space="preserve">to </w:t>
       </w:r>
       <w:proofErr w:type="spellStart"/>
       <w:r>
@@ -4180,6 +4183,15 @@
           <w:szCs w:val="32"/>
           <w:lang w:val="en-US"/>
         </w:rPr>
+        <w:t xml:space="preserve">1.4 </w:t>
+      </w:r>
+      <w:r>
+        <w:rPr>
+          <w:color w:val="auto"/>
+          <w:sz w:val="32"/>
+          <w:szCs w:val="32"/>
+          <w:lang w:val="en-US"/>
+        </w:rPr>
         <w:t>References</w:t>
       </w:r>
     </w:p>
@@ -4256,25 +4268,6 @@
           <w:sz w:val="24"/>
           <w:lang w:val="en-US"/>
         </w:rPr>
-        <w:t>https://docs.microsoft.com/en-us/aspnet/core/?view=aspnetcore-2.2</w:t>
-      </w:r>
-    </w:p>
-    <w:p>
-      <w:pPr>
-        <w:spacing w:after="0" w:line="480" w:lineRule="auto"/>
-        <w:contextualSpacing/>
-        <w:rPr>
-          <w:rFonts w:ascii="Times New Roman" w:hAnsi="Times New Roman"/>
-          <w:sz w:val="24"/>
-          <w:lang w:val="en-US"/>
-        </w:rPr>
-      </w:pPr>
-      <w:r>
-        <w:rPr>
-          <w:rFonts w:ascii="Times New Roman" w:hAnsi="Times New Roman"/>
-          <w:sz w:val="24"/>
-          <w:lang w:val="en-US"/>
-        </w:rPr>
         <w:t>https://www.proxmox.com/en/</w:t>
       </w:r>
     </w:p>
@@ -4287,14 +4280,26 @@
           <w:lang w:val="en-US"/>
         </w:rPr>
       </w:pPr>
-      <w:bookmarkStart w:id="0" w:name="_GoBack"/>
-      <w:bookmarkEnd w:id="0"/>
       <w:r>
         <w:rPr>
           <w:b/>
           <w:lang w:val="en-US"/>
         </w:rPr>
         <w:lastRenderedPageBreak/>
+        <w:t>2</w:t>
+      </w:r>
+      <w:r>
+        <w:rPr>
+          <w:b/>
+          <w:lang w:val="en-US"/>
+        </w:rPr>
+        <w:t xml:space="preserve">. </w:t>
+      </w:r>
+      <w:r>
+        <w:rPr>
+          <w:b/>
+          <w:lang w:val="en-US"/>
+        </w:rPr>
         <w:t xml:space="preserve">Project </w:t>
       </w:r>
       <w:r>
@@ -4371,21 +4376,29 @@
         <w:rPr>
           <w:color w:val="auto"/>
           <w:sz w:val="28"/>
-        </w:rPr>
-        <w:t xml:space="preserve">Product </w:t>
+          <w:lang w:val="en-US"/>
+        </w:rPr>
+        <w:t xml:space="preserve">2.1 </w:t>
       </w:r>
       <w:r>
         <w:rPr>
           <w:color w:val="auto"/>
           <w:sz w:val="28"/>
-          <w:lang w:val="en-US"/>
-        </w:rPr>
-        <w:t>P</w:t>
+        </w:rPr>
+        <w:t xml:space="preserve">Product </w:t>
       </w:r>
       <w:r>
         <w:rPr>
           <w:color w:val="auto"/>
           <w:sz w:val="28"/>
+          <w:lang w:val="en-US"/>
+        </w:rPr>
+        <w:t>P</w:t>
+      </w:r>
+      <w:r>
+        <w:rPr>
+          <w:color w:val="auto"/>
+          <w:sz w:val="28"/>
         </w:rPr>
         <w:t>erspective</w:t>
       </w:r>
@@ -4406,6 +4419,14 @@
           <w:sz w:val="24"/>
           <w:lang w:val="en-US"/>
         </w:rPr>
+        <w:t xml:space="preserve">a. </w:t>
+      </w:r>
+      <w:r>
+        <w:rPr>
+          <w:color w:val="auto"/>
+          <w:sz w:val="24"/>
+          <w:lang w:val="en-US"/>
+        </w:rPr>
         <w:t>System Interfaces</w:t>
       </w:r>
     </w:p>
@@ -4434,7 +4455,25 @@
           <w:szCs w:val="24"/>
           <w:lang w:val="en-US"/>
         </w:rPr>
-        <w:t xml:space="preserve">ccording </w:t>
+        <w:t>ccording</w:t>
+      </w:r>
+      <w:r>
+        <w:rPr>
+          <w:rFonts w:ascii="Times New Roman" w:hAnsi="Times New Roman"/>
+          <w:sz w:val="24"/>
+          <w:szCs w:val="24"/>
+          <w:lang w:val="en-US"/>
+        </w:rPr>
+        <w:t xml:space="preserve"> to</w:t>
+      </w:r>
+      <w:r>
+        <w:rPr>
+          <w:rFonts w:ascii="Times New Roman" w:hAnsi="Times New Roman"/>
+          <w:sz w:val="24"/>
+          <w:szCs w:val="24"/>
+          <w:lang w:val="en-US"/>
+        </w:rPr>
+        <w:t xml:space="preserve"> </w:t>
       </w:r>
       <w:proofErr w:type="spellStart"/>
       <w:r>
@@ -4543,6 +4582,15 @@
           <w:sz w:val="28"/>
           <w:lang w:val="en-US"/>
         </w:rPr>
+        <w:t xml:space="preserve">b. </w:t>
+      </w:r>
+      <w:r>
+        <w:rPr>
+          <w:b w:val="0"/>
+          <w:color w:val="auto"/>
+          <w:sz w:val="28"/>
+          <w:lang w:val="en-US"/>
+        </w:rPr>
         <w:t>User Interfaces</w:t>
       </w:r>
     </w:p>
@@ -4572,6 +4620,15 @@
           <w:lang w:val="en-US"/>
         </w:rPr>
         <w:t xml:space="preserve">ccording </w:t>
+      </w:r>
+      <w:r>
+        <w:rPr>
+          <w:rFonts w:ascii="Times New Roman" w:hAnsi="Times New Roman"/>
+          <w:sz w:val="24"/>
+          <w:szCs w:val="24"/>
+          <w:lang w:val="en-US"/>
+        </w:rPr>
+        <w:t xml:space="preserve">to </w:t>
       </w:r>
       <w:proofErr w:type="spellStart"/>
       <w:r>
@@ -4714,6 +4771,15 @@
           <w:sz w:val="28"/>
           <w:lang w:val="en-US"/>
         </w:rPr>
+        <w:t xml:space="preserve">c. </w:t>
+      </w:r>
+      <w:r>
+        <w:rPr>
+          <w:b w:val="0"/>
+          <w:color w:val="auto"/>
+          <w:sz w:val="28"/>
+          <w:lang w:val="en-US"/>
+        </w:rPr>
         <w:t>Hardware interfaces</w:t>
       </w:r>
     </w:p>
@@ -4865,6 +4931,15 @@
           <w:lang w:val="en-US"/>
         </w:rPr>
         <w:lastRenderedPageBreak/>
+        <w:t xml:space="preserve">d. </w:t>
+      </w:r>
+      <w:r>
+        <w:rPr>
+          <w:b w:val="0"/>
+          <w:color w:val="auto"/>
+          <w:sz w:val="28"/>
+          <w:lang w:val="en-US"/>
+        </w:rPr>
         <w:t>Software interfaces</w:t>
       </w:r>
     </w:p>
@@ -5319,340 +5394,77 @@
           <w:sz w:val="28"/>
           <w:lang w:val="en-US"/>
         </w:rPr>
-        <w:t>Communication Interfaces</w:t>
-      </w:r>
-    </w:p>
-    <w:p>
-      <w:pPr>
-        <w:spacing w:after="0" w:line="480" w:lineRule="auto"/>
-        <w:contextualSpacing/>
-        <w:rPr>
-          <w:rFonts w:ascii="Times New Roman" w:hAnsi="Times New Roman"/>
-          <w:sz w:val="24"/>
-          <w:lang w:val="en-US"/>
-        </w:rPr>
-      </w:pPr>
-      <w:r>
-        <w:rPr>
-          <w:rFonts w:ascii="Times New Roman" w:hAnsi="Times New Roman"/>
-          <w:sz w:val="24"/>
-          <w:lang w:val="en-US"/>
-        </w:rPr>
-        <w:t xml:space="preserve">CSLabs content is delivered using any supported modern browser using HTTPS. Email is used to facilitate account creation and service. </w:t>
-      </w:r>
-      <w:r>
-        <w:rPr>
-          <w:rFonts w:ascii="Times New Roman" w:hAnsi="Times New Roman"/>
-          <w:sz w:val="24"/>
-          <w:lang w:val="en-US"/>
-        </w:rPr>
-        <w:t>Other types of communication may be delivered during CSG meetings and class lectures.</w:t>
-      </w:r>
-    </w:p>
-    <w:p>
-      <w:pPr>
-        <w:spacing w:after="0" w:line="480" w:lineRule="auto"/>
-        <w:contextualSpacing/>
-        <w:rPr>
-          <w:rFonts w:ascii="Times New Roman" w:hAnsi="Times New Roman"/>
-          <w:sz w:val="24"/>
-          <w:lang w:val="en-US"/>
-        </w:rPr>
-      </w:pPr>
-    </w:p>
-    <w:p>
-      <w:pPr>
-        <w:pStyle w:val="Heading4"/>
-        <w:spacing w:before="0" w:line="480" w:lineRule="auto"/>
+        <w:t xml:space="preserve">e. </w:t>
+      </w:r>
+      <w:r>
         <w:rPr>
           <w:b w:val="0"/>
           <w:color w:val="auto"/>
           <w:sz w:val="28"/>
           <w:lang w:val="en-US"/>
         </w:rPr>
-      </w:pPr>
-      <w:r>
+        <w:t>Communication Interfaces</w:t>
+      </w:r>
+    </w:p>
+    <w:p>
+      <w:pPr>
+        <w:spacing w:after="0" w:line="480" w:lineRule="auto"/>
+        <w:contextualSpacing/>
+        <w:rPr>
+          <w:rFonts w:ascii="Times New Roman" w:hAnsi="Times New Roman"/>
+          <w:sz w:val="24"/>
+          <w:lang w:val="en-US"/>
+        </w:rPr>
+      </w:pPr>
+      <w:r>
+        <w:rPr>
+          <w:rFonts w:ascii="Times New Roman" w:hAnsi="Times New Roman"/>
+          <w:sz w:val="24"/>
+          <w:lang w:val="en-US"/>
+        </w:rPr>
+        <w:t xml:space="preserve">CSLabs content is delivered using any supported modern browser using HTTPS. Email is used to facilitate account creation and service. </w:t>
+      </w:r>
+      <w:r>
+        <w:rPr>
+          <w:rFonts w:ascii="Times New Roman" w:hAnsi="Times New Roman"/>
+          <w:sz w:val="24"/>
+          <w:lang w:val="en-US"/>
+        </w:rPr>
+        <w:t>Other types of communication may be delivered during CSG meetings and class lectures.</w:t>
+      </w:r>
+    </w:p>
+    <w:p>
+      <w:pPr>
+        <w:spacing w:after="0" w:line="480" w:lineRule="auto"/>
+        <w:contextualSpacing/>
+        <w:rPr>
+          <w:rFonts w:ascii="Times New Roman" w:hAnsi="Times New Roman"/>
+          <w:sz w:val="24"/>
+          <w:lang w:val="en-US"/>
+        </w:rPr>
+      </w:pPr>
+    </w:p>
+    <w:p>
+      <w:pPr>
+        <w:pStyle w:val="Heading4"/>
+        <w:spacing w:before="0" w:line="480" w:lineRule="auto"/>
         <w:rPr>
           <w:b w:val="0"/>
           <w:color w:val="auto"/>
           <w:sz w:val="28"/>
           <w:lang w:val="en-US"/>
         </w:rPr>
-        <w:lastRenderedPageBreak/>
-        <w:t>Memory Constraints</w:t>
-      </w:r>
-    </w:p>
-    <w:p>
-      <w:pPr>
-        <w:spacing w:after="0" w:line="480" w:lineRule="auto"/>
-        <w:contextualSpacing/>
-        <w:rPr>
-          <w:rFonts w:ascii="Times New Roman" w:hAnsi="Times New Roman"/>
-          <w:sz w:val="24"/>
-          <w:lang w:val="en-US"/>
-        </w:rPr>
-      </w:pPr>
-      <w:r>
-        <w:rPr>
-          <w:rFonts w:ascii="Times New Roman" w:hAnsi="Times New Roman"/>
-          <w:sz w:val="24"/>
-          <w:lang w:val="en-US"/>
-        </w:rPr>
-        <w:t>A</w:t>
-      </w:r>
-      <w:r>
-        <w:rPr>
-          <w:rFonts w:ascii="Times New Roman" w:hAnsi="Times New Roman"/>
-          <w:sz w:val="24"/>
-          <w:szCs w:val="24"/>
-          <w:lang w:val="en-US"/>
-        </w:rPr>
-        <w:t xml:space="preserve">ccording </w:t>
-      </w:r>
-      <w:proofErr w:type="spellStart"/>
-      <w:r>
-        <w:rPr>
-          <w:rFonts w:ascii="Times New Roman" w:hAnsi="Times New Roman"/>
-          <w:sz w:val="24"/>
-          <w:szCs w:val="24"/>
-          <w:lang w:val="en-US"/>
-        </w:rPr>
-        <w:t>Gallavin</w:t>
-      </w:r>
-      <w:proofErr w:type="spellEnd"/>
-      <w:r>
-        <w:rPr>
-          <w:rFonts w:ascii="Times New Roman" w:hAnsi="Times New Roman"/>
-          <w:sz w:val="24"/>
-          <w:szCs w:val="24"/>
-          <w:lang w:val="en-US"/>
-        </w:rPr>
-        <w:t xml:space="preserve"> et al. (2019),</w:t>
-      </w:r>
-      <w:r>
-        <w:rPr>
-          <w:rFonts w:ascii="Times New Roman" w:hAnsi="Times New Roman"/>
-          <w:sz w:val="24"/>
-          <w:szCs w:val="24"/>
-          <w:lang w:val="en-US"/>
-        </w:rPr>
-        <w:t xml:space="preserve"> t</w:t>
-      </w:r>
-      <w:r>
-        <w:rPr>
-          <w:rFonts w:ascii="Times New Roman" w:hAnsi="Times New Roman"/>
-          <w:sz w:val="24"/>
-          <w:lang w:val="en-US"/>
-        </w:rPr>
-        <w:t xml:space="preserve">he Proxmox </w:t>
-      </w:r>
-      <w:r>
-        <w:rPr>
-          <w:rFonts w:ascii="Times New Roman" w:hAnsi="Times New Roman"/>
-          <w:sz w:val="24"/>
-          <w:lang w:val="en-US"/>
-        </w:rPr>
-        <w:t xml:space="preserve">VE </w:t>
-      </w:r>
-      <w:r>
-        <w:rPr>
-          <w:rFonts w:ascii="Times New Roman" w:hAnsi="Times New Roman"/>
-          <w:sz w:val="24"/>
-          <w:lang w:val="en-US"/>
-        </w:rPr>
-        <w:t>servers</w:t>
-      </w:r>
-      <w:r>
-        <w:rPr>
-          <w:rFonts w:ascii="Times New Roman" w:hAnsi="Times New Roman"/>
-          <w:sz w:val="24"/>
-          <w:lang w:val="en-US"/>
-        </w:rPr>
-        <w:t xml:space="preserve"> cluster will</w:t>
-      </w:r>
-      <w:r>
-        <w:rPr>
-          <w:rFonts w:ascii="Times New Roman" w:hAnsi="Times New Roman"/>
-          <w:sz w:val="24"/>
-          <w:lang w:val="en-US"/>
-        </w:rPr>
-        <w:t xml:space="preserve"> </w:t>
-      </w:r>
-      <w:r>
-        <w:rPr>
-          <w:rFonts w:ascii="Times New Roman" w:hAnsi="Times New Roman"/>
-          <w:sz w:val="24"/>
-          <w:lang w:val="en-US"/>
-        </w:rPr>
-        <w:t>likely face</w:t>
-      </w:r>
-      <w:r>
-        <w:rPr>
-          <w:rFonts w:ascii="Times New Roman" w:hAnsi="Times New Roman"/>
-          <w:sz w:val="24"/>
-          <w:lang w:val="en-US"/>
-        </w:rPr>
-        <w:t xml:space="preserve"> memory </w:t>
-      </w:r>
-      <w:r>
-        <w:rPr>
-          <w:rFonts w:ascii="Times New Roman" w:hAnsi="Times New Roman"/>
-          <w:sz w:val="24"/>
-          <w:lang w:val="en-US"/>
-        </w:rPr>
-        <w:t xml:space="preserve">constraints due to large memory requirements </w:t>
-      </w:r>
-      <w:r>
-        <w:rPr>
-          <w:rFonts w:ascii="Times New Roman" w:hAnsi="Times New Roman"/>
-          <w:sz w:val="24"/>
-          <w:lang w:val="en-US"/>
-        </w:rPr>
-        <w:t>of running</w:t>
-      </w:r>
-      <w:r>
-        <w:rPr>
-          <w:rFonts w:ascii="Times New Roman" w:hAnsi="Times New Roman"/>
-          <w:sz w:val="24"/>
-          <w:lang w:val="en-US"/>
-        </w:rPr>
-        <w:t xml:space="preserve"> </w:t>
-      </w:r>
-      <w:r>
-        <w:rPr>
-          <w:rFonts w:ascii="Times New Roman" w:hAnsi="Times New Roman"/>
-          <w:sz w:val="24"/>
-          <w:lang w:val="en-US"/>
-        </w:rPr>
-        <w:t xml:space="preserve">multiple instances of </w:t>
-      </w:r>
-      <w:r>
-        <w:rPr>
-          <w:rFonts w:ascii="Times New Roman" w:hAnsi="Times New Roman"/>
-          <w:sz w:val="24"/>
-          <w:lang w:val="en-US"/>
-        </w:rPr>
-        <w:t>VMs</w:t>
-      </w:r>
-      <w:r>
-        <w:rPr>
-          <w:rFonts w:ascii="Times New Roman" w:hAnsi="Times New Roman"/>
-          <w:sz w:val="24"/>
-          <w:lang w:val="en-US"/>
-        </w:rPr>
-        <w:t xml:space="preserve"> discussed in a later section</w:t>
-      </w:r>
-      <w:r>
-        <w:rPr>
-          <w:rFonts w:ascii="Times New Roman" w:hAnsi="Times New Roman"/>
-          <w:sz w:val="24"/>
-          <w:lang w:val="en-US"/>
-        </w:rPr>
-        <w:t>. CSG</w:t>
-      </w:r>
-      <w:r>
-        <w:rPr>
-          <w:rFonts w:ascii="Times New Roman" w:hAnsi="Times New Roman"/>
-          <w:sz w:val="24"/>
-          <w:lang w:val="en-US"/>
-        </w:rPr>
-        <w:t xml:space="preserve"> </w:t>
-      </w:r>
-      <w:r>
-        <w:rPr>
-          <w:rFonts w:ascii="Times New Roman" w:hAnsi="Times New Roman"/>
-          <w:sz w:val="24"/>
-          <w:lang w:val="en-US"/>
-        </w:rPr>
-        <w:t>expect</w:t>
-      </w:r>
-      <w:r>
-        <w:rPr>
-          <w:rFonts w:ascii="Times New Roman" w:hAnsi="Times New Roman"/>
-          <w:sz w:val="24"/>
-          <w:lang w:val="en-US"/>
-        </w:rPr>
-        <w:t>s to</w:t>
-      </w:r>
-      <w:r>
-        <w:rPr>
-          <w:rFonts w:ascii="Times New Roman" w:hAnsi="Times New Roman"/>
-          <w:sz w:val="24"/>
-          <w:lang w:val="en-US"/>
-        </w:rPr>
-        <w:t xml:space="preserve"> support </w:t>
-      </w:r>
-      <w:r>
-        <w:rPr>
-          <w:rFonts w:ascii="Times New Roman" w:hAnsi="Times New Roman"/>
-          <w:sz w:val="24"/>
-          <w:lang w:val="en-US"/>
-        </w:rPr>
-        <w:t>up to 30</w:t>
-      </w:r>
-      <w:r>
-        <w:rPr>
-          <w:rFonts w:ascii="Times New Roman" w:hAnsi="Times New Roman"/>
-          <w:sz w:val="24"/>
-          <w:lang w:val="en-US"/>
-        </w:rPr>
-        <w:t xml:space="preserve"> </w:t>
-      </w:r>
-      <w:r>
-        <w:rPr>
-          <w:rFonts w:ascii="Times New Roman" w:hAnsi="Times New Roman"/>
-          <w:sz w:val="24"/>
-          <w:lang w:val="en-US"/>
-        </w:rPr>
-        <w:t xml:space="preserve">simultaneous </w:t>
-      </w:r>
-      <w:r>
-        <w:rPr>
-          <w:rFonts w:ascii="Times New Roman" w:hAnsi="Times New Roman"/>
-          <w:sz w:val="24"/>
-          <w:lang w:val="en-US"/>
-        </w:rPr>
-        <w:t>VM</w:t>
-      </w:r>
-      <w:r>
-        <w:rPr>
-          <w:rFonts w:ascii="Times New Roman" w:hAnsi="Times New Roman"/>
-          <w:sz w:val="24"/>
-          <w:lang w:val="en-US"/>
-        </w:rPr>
-        <w:t xml:space="preserve"> instances</w:t>
-      </w:r>
-      <w:r>
-        <w:rPr>
-          <w:rFonts w:ascii="Times New Roman" w:hAnsi="Times New Roman"/>
-          <w:sz w:val="24"/>
-          <w:lang w:val="en-US"/>
-        </w:rPr>
-        <w:t xml:space="preserve">. </w:t>
-      </w:r>
-    </w:p>
-    <w:p>
-      <w:pPr>
-        <w:spacing w:after="0" w:line="480" w:lineRule="auto"/>
-        <w:contextualSpacing/>
-        <w:rPr>
-          <w:rFonts w:ascii="Times New Roman" w:hAnsi="Times New Roman"/>
-          <w:sz w:val="24"/>
-          <w:lang w:val="en-US"/>
-        </w:rPr>
-      </w:pPr>
-    </w:p>
-    <w:p>
-      <w:pPr>
-        <w:pStyle w:val="Heading4"/>
-        <w:spacing w:before="0" w:line="480" w:lineRule="auto"/>
+      </w:pPr>
+      <w:r>
         <w:rPr>
           <w:b w:val="0"/>
           <w:color w:val="auto"/>
           <w:sz w:val="28"/>
           <w:lang w:val="en-US"/>
         </w:rPr>
-      </w:pPr>
+        <w:lastRenderedPageBreak/>
+        <w:t xml:space="preserve">f. </w:t>
+      </w:r>
       <w:r>
         <w:rPr>
           <w:b w:val="0"/>
@@ -5660,7 +5472,7 @@
           <w:sz w:val="28"/>
           <w:lang w:val="en-US"/>
         </w:rPr>
-        <w:t>Operations</w:t>
+        <w:t>Memory Constraints</w:t>
       </w:r>
     </w:p>
     <w:p>
@@ -5688,7 +5500,25 @@
           <w:szCs w:val="24"/>
           <w:lang w:val="en-US"/>
         </w:rPr>
-        <w:t xml:space="preserve">ccording </w:t>
+        <w:t>ccording</w:t>
+      </w:r>
+      <w:r>
+        <w:rPr>
+          <w:rFonts w:ascii="Times New Roman" w:hAnsi="Times New Roman"/>
+          <w:sz w:val="24"/>
+          <w:szCs w:val="24"/>
+          <w:lang w:val="en-US"/>
+        </w:rPr>
+        <w:t xml:space="preserve"> to</w:t>
+      </w:r>
+      <w:r>
+        <w:rPr>
+          <w:rFonts w:ascii="Times New Roman" w:hAnsi="Times New Roman"/>
+          <w:sz w:val="24"/>
+          <w:szCs w:val="24"/>
+          <w:lang w:val="en-US"/>
+        </w:rPr>
+        <w:t xml:space="preserve"> </w:t>
       </w:r>
       <w:proofErr w:type="spellStart"/>
       <w:r>
@@ -5717,47 +5547,199 @@
           <w:szCs w:val="24"/>
           <w:lang w:val="en-US"/>
         </w:rPr>
-        <w:t xml:space="preserve"> u</w:t>
-      </w:r>
-      <w:r>
-        <w:rPr>
-          <w:rFonts w:ascii="Times New Roman" w:hAnsi="Times New Roman"/>
-          <w:sz w:val="24"/>
-          <w:lang w:val="en-US"/>
-        </w:rPr>
-        <w:t xml:space="preserve">pdates will be applied monthly to ensure the </w:t>
-      </w:r>
-      <w:r>
-        <w:rPr>
-          <w:rFonts w:ascii="Times New Roman" w:hAnsi="Times New Roman"/>
-          <w:sz w:val="24"/>
-          <w:lang w:val="en-US"/>
-        </w:rPr>
-        <w:t xml:space="preserve">security of the </w:t>
-      </w:r>
-      <w:r>
-        <w:rPr>
-          <w:rFonts w:ascii="Times New Roman" w:hAnsi="Times New Roman"/>
-          <w:sz w:val="24"/>
-          <w:lang w:val="en-US"/>
-        </w:rPr>
-        <w:t>servers. Upda</w:t>
-      </w:r>
-      <w:r>
-        <w:rPr>
-          <w:rFonts w:ascii="Times New Roman" w:hAnsi="Times New Roman"/>
-          <w:sz w:val="24"/>
-          <w:lang w:val="en-US"/>
-        </w:rPr>
-        <w:t xml:space="preserve">tes to the frontend and backend </w:t>
-      </w:r>
-      <w:r>
-        <w:rPr>
-          <w:rFonts w:ascii="Times New Roman" w:hAnsi="Times New Roman"/>
-          <w:sz w:val="24"/>
-          <w:lang w:val="en-US"/>
-        </w:rPr>
-        <w:t>frameworks will also be applied to mitigate exploits and reduce our attack vector.</w:t>
+        <w:t xml:space="preserve"> t</w:t>
+      </w:r>
+      <w:r>
+        <w:rPr>
+          <w:rFonts w:ascii="Times New Roman" w:hAnsi="Times New Roman"/>
+          <w:sz w:val="24"/>
+          <w:lang w:val="en-US"/>
+        </w:rPr>
+        <w:t xml:space="preserve">he Proxmox </w:t>
+      </w:r>
+      <w:r>
+        <w:rPr>
+          <w:rFonts w:ascii="Times New Roman" w:hAnsi="Times New Roman"/>
+          <w:sz w:val="24"/>
+          <w:lang w:val="en-US"/>
+        </w:rPr>
+        <w:t xml:space="preserve">VE </w:t>
+      </w:r>
+      <w:r>
+        <w:rPr>
+          <w:rFonts w:ascii="Times New Roman" w:hAnsi="Times New Roman"/>
+          <w:sz w:val="24"/>
+          <w:lang w:val="en-US"/>
+        </w:rPr>
+        <w:t>servers</w:t>
+      </w:r>
+      <w:r>
+        <w:rPr>
+          <w:rFonts w:ascii="Times New Roman" w:hAnsi="Times New Roman"/>
+          <w:sz w:val="24"/>
+          <w:lang w:val="en-US"/>
+        </w:rPr>
+        <w:t xml:space="preserve"> cluster will</w:t>
+      </w:r>
+      <w:r>
+        <w:rPr>
+          <w:rFonts w:ascii="Times New Roman" w:hAnsi="Times New Roman"/>
+          <w:sz w:val="24"/>
+          <w:lang w:val="en-US"/>
+        </w:rPr>
+        <w:t xml:space="preserve"> </w:t>
+      </w:r>
+      <w:r>
+        <w:rPr>
+          <w:rFonts w:ascii="Times New Roman" w:hAnsi="Times New Roman"/>
+          <w:sz w:val="24"/>
+          <w:lang w:val="en-US"/>
+        </w:rPr>
+        <w:t>likely face</w:t>
+      </w:r>
+      <w:r>
+        <w:rPr>
+          <w:rFonts w:ascii="Times New Roman" w:hAnsi="Times New Roman"/>
+          <w:sz w:val="24"/>
+          <w:lang w:val="en-US"/>
+        </w:rPr>
+        <w:t xml:space="preserve"> memory </w:t>
+      </w:r>
+      <w:r>
+        <w:rPr>
+          <w:rFonts w:ascii="Times New Roman" w:hAnsi="Times New Roman"/>
+          <w:sz w:val="24"/>
+          <w:lang w:val="en-US"/>
+        </w:rPr>
+        <w:t xml:space="preserve">constraints due to large memory requirements </w:t>
+      </w:r>
+      <w:r>
+        <w:rPr>
+          <w:rFonts w:ascii="Times New Roman" w:hAnsi="Times New Roman"/>
+          <w:sz w:val="24"/>
+          <w:lang w:val="en-US"/>
+        </w:rPr>
+        <w:t>of running</w:t>
+      </w:r>
+      <w:r>
+        <w:rPr>
+          <w:rFonts w:ascii="Times New Roman" w:hAnsi="Times New Roman"/>
+          <w:sz w:val="24"/>
+          <w:lang w:val="en-US"/>
+        </w:rPr>
+        <w:t xml:space="preserve"> </w:t>
+      </w:r>
+      <w:r>
+        <w:rPr>
+          <w:rFonts w:ascii="Times New Roman" w:hAnsi="Times New Roman"/>
+          <w:sz w:val="24"/>
+          <w:lang w:val="en-US"/>
+        </w:rPr>
+        <w:t xml:space="preserve">multiple instances of </w:t>
+      </w:r>
+      <w:r>
+        <w:rPr>
+          <w:rFonts w:ascii="Times New Roman" w:hAnsi="Times New Roman"/>
+          <w:sz w:val="24"/>
+          <w:lang w:val="en-US"/>
+        </w:rPr>
+        <w:t>VMs</w:t>
+      </w:r>
+      <w:r>
+        <w:rPr>
+          <w:rFonts w:ascii="Times New Roman" w:hAnsi="Times New Roman"/>
+          <w:sz w:val="24"/>
+          <w:lang w:val="en-US"/>
+        </w:rPr>
+        <w:t xml:space="preserve"> discussed in a later section</w:t>
+      </w:r>
+      <w:r>
+        <w:rPr>
+          <w:rFonts w:ascii="Times New Roman" w:hAnsi="Times New Roman"/>
+          <w:sz w:val="24"/>
+          <w:lang w:val="en-US"/>
+        </w:rPr>
+        <w:t>. CSG</w:t>
+      </w:r>
+      <w:r>
+        <w:rPr>
+          <w:rFonts w:ascii="Times New Roman" w:hAnsi="Times New Roman"/>
+          <w:sz w:val="24"/>
+          <w:lang w:val="en-US"/>
+        </w:rPr>
+        <w:t xml:space="preserve"> </w:t>
+      </w:r>
+      <w:r>
+        <w:rPr>
+          <w:rFonts w:ascii="Times New Roman" w:hAnsi="Times New Roman"/>
+          <w:sz w:val="24"/>
+          <w:lang w:val="en-US"/>
+        </w:rPr>
+        <w:t>expect</w:t>
+      </w:r>
+      <w:r>
+        <w:rPr>
+          <w:rFonts w:ascii="Times New Roman" w:hAnsi="Times New Roman"/>
+          <w:sz w:val="24"/>
+          <w:lang w:val="en-US"/>
+        </w:rPr>
+        <w:t>s to</w:t>
+      </w:r>
+      <w:r>
+        <w:rPr>
+          <w:rFonts w:ascii="Times New Roman" w:hAnsi="Times New Roman"/>
+          <w:sz w:val="24"/>
+          <w:lang w:val="en-US"/>
+        </w:rPr>
+        <w:t xml:space="preserve"> support </w:t>
+      </w:r>
+      <w:r>
+        <w:rPr>
+          <w:rFonts w:ascii="Times New Roman" w:hAnsi="Times New Roman"/>
+          <w:sz w:val="24"/>
+          <w:lang w:val="en-US"/>
+        </w:rPr>
+        <w:t>up to 30</w:t>
+      </w:r>
+      <w:r>
+        <w:rPr>
+          <w:rFonts w:ascii="Times New Roman" w:hAnsi="Times New Roman"/>
+          <w:sz w:val="24"/>
+          <w:lang w:val="en-US"/>
+        </w:rPr>
+        <w:t xml:space="preserve"> </w:t>
+      </w:r>
+      <w:r>
+        <w:rPr>
+          <w:rFonts w:ascii="Times New Roman" w:hAnsi="Times New Roman"/>
+          <w:sz w:val="24"/>
+          <w:lang w:val="en-US"/>
+        </w:rPr>
+        <w:t xml:space="preserve">simultaneous </w:t>
+      </w:r>
+      <w:r>
+        <w:rPr>
+          <w:rFonts w:ascii="Times New Roman" w:hAnsi="Times New Roman"/>
+          <w:sz w:val="24"/>
+          <w:lang w:val="en-US"/>
+        </w:rPr>
+        <w:t>VM</w:t>
+      </w:r>
+      <w:r>
+        <w:rPr>
+          <w:rFonts w:ascii="Times New Roman" w:hAnsi="Times New Roman"/>
+          <w:sz w:val="24"/>
+          <w:lang w:val="en-US"/>
+        </w:rPr>
+        <w:t xml:space="preserve"> instances</w:t>
+      </w:r>
+      <w:r>
+        <w:rPr>
+          <w:rFonts w:ascii="Times New Roman" w:hAnsi="Times New Roman"/>
+          <w:sz w:val="24"/>
+          <w:lang w:val="en-US"/>
+        </w:rPr>
+        <w:t xml:space="preserve">. </w:t>
       </w:r>
     </w:p>
     <w:p>
@@ -5789,515 +5771,155 @@
           <w:sz w:val="28"/>
           <w:lang w:val="en-US"/>
         </w:rPr>
-        <w:t>Site Adaptation Requirements</w:t>
-      </w:r>
-    </w:p>
-    <w:p>
-      <w:pPr>
-        <w:spacing w:after="0" w:line="480" w:lineRule="auto"/>
-        <w:contextualSpacing/>
-        <w:rPr>
-          <w:rFonts w:ascii="Times New Roman" w:hAnsi="Times New Roman"/>
-          <w:sz w:val="24"/>
-          <w:lang w:val="en-US"/>
-        </w:rPr>
-      </w:pPr>
-      <w:r>
-        <w:rPr>
-          <w:rFonts w:ascii="Times New Roman" w:hAnsi="Times New Roman"/>
-          <w:sz w:val="24"/>
-          <w:lang w:val="en-US"/>
-        </w:rPr>
-        <w:t>A</w:t>
-      </w:r>
-      <w:r>
-        <w:rPr>
-          <w:rFonts w:ascii="Times New Roman" w:hAnsi="Times New Roman"/>
-          <w:sz w:val="24"/>
-          <w:szCs w:val="24"/>
-          <w:lang w:val="en-US"/>
-        </w:rPr>
-        <w:t xml:space="preserve">ccording </w:t>
-      </w:r>
-      <w:proofErr w:type="spellStart"/>
-      <w:r>
-        <w:rPr>
-          <w:rFonts w:ascii="Times New Roman" w:hAnsi="Times New Roman"/>
-          <w:sz w:val="24"/>
-          <w:szCs w:val="24"/>
-          <w:lang w:val="en-US"/>
-        </w:rPr>
-        <w:t>Gallavin</w:t>
-      </w:r>
-      <w:proofErr w:type="spellEnd"/>
-      <w:r>
-        <w:rPr>
-          <w:rFonts w:ascii="Times New Roman" w:hAnsi="Times New Roman"/>
-          <w:sz w:val="24"/>
-          <w:szCs w:val="24"/>
-          <w:lang w:val="en-US"/>
-        </w:rPr>
-        <w:t xml:space="preserve"> et al. (2019),</w:t>
-      </w:r>
-      <w:r>
-        <w:rPr>
-          <w:rFonts w:ascii="Times New Roman" w:hAnsi="Times New Roman"/>
-          <w:sz w:val="24"/>
-          <w:szCs w:val="24"/>
-          <w:lang w:val="en-US"/>
-        </w:rPr>
-        <w:t xml:space="preserve"> </w:t>
-      </w:r>
-      <w:r>
-        <w:rPr>
-          <w:rFonts w:ascii="Times New Roman" w:hAnsi="Times New Roman"/>
-          <w:sz w:val="24"/>
-          <w:lang w:val="en-US"/>
-        </w:rPr>
-        <w:t>a server with at least</w:t>
-      </w:r>
-      <w:r>
-        <w:rPr>
-          <w:rFonts w:ascii="Times New Roman" w:hAnsi="Times New Roman"/>
-          <w:sz w:val="24"/>
-          <w:lang w:val="en-US"/>
-        </w:rPr>
-        <w:t xml:space="preserve"> 64 GB of RAM is </w:t>
-      </w:r>
-      <w:r>
-        <w:rPr>
-          <w:rFonts w:ascii="Times New Roman" w:hAnsi="Times New Roman"/>
-          <w:sz w:val="24"/>
-          <w:lang w:val="en-US"/>
-        </w:rPr>
-        <w:t>recommend</w:t>
-      </w:r>
-      <w:r>
-        <w:rPr>
-          <w:rFonts w:ascii="Times New Roman" w:hAnsi="Times New Roman"/>
-          <w:sz w:val="24"/>
-          <w:lang w:val="en-US"/>
-        </w:rPr>
-        <w:t>ed. Any s</w:t>
-      </w:r>
-      <w:r>
-        <w:rPr>
-          <w:rFonts w:ascii="Times New Roman" w:hAnsi="Times New Roman"/>
-          <w:sz w:val="24"/>
-          <w:lang w:val="en-US"/>
-        </w:rPr>
-        <w:t>erver that Proxmox can run on should work. The K</w:t>
-      </w:r>
-      <w:r>
-        <w:rPr>
-          <w:rFonts w:ascii="Times New Roman" w:hAnsi="Times New Roman"/>
-          <w:sz w:val="24"/>
-          <w:lang w:val="en-US"/>
-        </w:rPr>
-        <w:t>erberos authentication is optional</w:t>
-      </w:r>
-      <w:r>
-        <w:rPr>
-          <w:rFonts w:ascii="Times New Roman" w:hAnsi="Times New Roman"/>
-          <w:sz w:val="24"/>
-          <w:lang w:val="en-US"/>
-        </w:rPr>
-        <w:t xml:space="preserve">. </w:t>
-      </w:r>
-      <w:r>
-        <w:rPr>
-          <w:rFonts w:ascii="Times New Roman" w:hAnsi="Times New Roman"/>
-          <w:sz w:val="24"/>
-          <w:lang w:val="en-US"/>
-        </w:rPr>
-        <w:t xml:space="preserve">The </w:t>
-      </w:r>
-      <w:proofErr w:type="spellStart"/>
-      <w:r>
-        <w:rPr>
-          <w:rFonts w:ascii="Times New Roman" w:hAnsi="Times New Roman"/>
-          <w:sz w:val="24"/>
-          <w:lang w:val="en-US"/>
-        </w:rPr>
-        <w:t>Logstash</w:t>
-      </w:r>
-      <w:proofErr w:type="spellEnd"/>
-      <w:r>
-        <w:rPr>
-          <w:rFonts w:ascii="Times New Roman" w:hAnsi="Times New Roman"/>
-          <w:sz w:val="24"/>
-          <w:lang w:val="en-US"/>
-        </w:rPr>
-        <w:t xml:space="preserve"> integration</w:t>
-      </w:r>
-      <w:r>
-        <w:rPr>
-          <w:rFonts w:ascii="Times New Roman" w:hAnsi="Times New Roman"/>
-          <w:sz w:val="24"/>
-          <w:lang w:val="en-US"/>
-        </w:rPr>
-        <w:t xml:space="preserve"> is optional but recommended. </w:t>
-      </w:r>
-      <w:proofErr w:type="spellStart"/>
-      <w:r>
-        <w:rPr>
-          <w:rFonts w:ascii="Times New Roman" w:hAnsi="Times New Roman"/>
-          <w:sz w:val="24"/>
-          <w:lang w:val="en-US"/>
-        </w:rPr>
-        <w:t>Rundeck</w:t>
-      </w:r>
-      <w:proofErr w:type="spellEnd"/>
-      <w:r>
-        <w:rPr>
-          <w:rFonts w:ascii="Times New Roman" w:hAnsi="Times New Roman"/>
-          <w:sz w:val="24"/>
-          <w:lang w:val="en-US"/>
-        </w:rPr>
-        <w:t xml:space="preserve"> will be requir</w:t>
-      </w:r>
-      <w:r>
-        <w:rPr>
-          <w:rFonts w:ascii="Times New Roman" w:hAnsi="Times New Roman"/>
-          <w:sz w:val="24"/>
-          <w:lang w:val="en-US"/>
-        </w:rPr>
-        <w:t>ed</w:t>
-      </w:r>
-      <w:r>
-        <w:rPr>
-          <w:rFonts w:ascii="Times New Roman" w:hAnsi="Times New Roman"/>
-          <w:sz w:val="24"/>
-          <w:lang w:val="en-US"/>
-        </w:rPr>
-        <w:t xml:space="preserve"> to run the </w:t>
-      </w:r>
-      <w:r>
-        <w:rPr>
-          <w:rFonts w:ascii="Times New Roman" w:hAnsi="Times New Roman"/>
-          <w:sz w:val="24"/>
-          <w:lang w:val="en-US"/>
-        </w:rPr>
-        <w:t>automations.</w:t>
-      </w:r>
-    </w:p>
-    <w:p>
-      <w:pPr>
-        <w:spacing w:after="0" w:line="480" w:lineRule="auto"/>
-        <w:contextualSpacing/>
-        <w:rPr>
-          <w:rFonts w:ascii="Times New Roman" w:hAnsi="Times New Roman"/>
-          <w:sz w:val="24"/>
-          <w:lang w:val="en-US"/>
-        </w:rPr>
-      </w:pPr>
-    </w:p>
-    <w:p>
-      <w:pPr>
-        <w:pStyle w:val="Heading3"/>
-        <w:spacing w:before="0" w:line="480" w:lineRule="auto"/>
-        <w:rPr>
-          <w:color w:val="auto"/>
-          <w:sz w:val="32"/>
-          <w:lang w:val="en-US"/>
-        </w:rPr>
-      </w:pPr>
-      <w:r>
-        <w:rPr>
-          <w:color w:val="auto"/>
-          <w:sz w:val="32"/>
-          <w:lang w:val="en-US"/>
-        </w:rPr>
-        <w:t>Product functions</w:t>
-      </w:r>
-    </w:p>
-    <w:p>
-      <w:pPr>
-        <w:pStyle w:val="Heading4"/>
-        <w:spacing w:before="0" w:line="480" w:lineRule="auto"/>
+        <w:t xml:space="preserve">g. </w:t>
+      </w:r>
+      <w:r>
         <w:rPr>
           <w:b w:val="0"/>
           <w:color w:val="auto"/>
           <w:sz w:val="28"/>
           <w:lang w:val="en-US"/>
         </w:rPr>
-      </w:pPr>
-      <w:r>
+        <w:t>Operations</w:t>
+      </w:r>
+    </w:p>
+    <w:p>
+      <w:pPr>
+        <w:spacing w:after="0" w:line="480" w:lineRule="auto"/>
+        <w:contextualSpacing/>
+        <w:rPr>
+          <w:rFonts w:ascii="Times New Roman" w:hAnsi="Times New Roman"/>
+          <w:sz w:val="24"/>
+          <w:lang w:val="en-US"/>
+        </w:rPr>
+      </w:pPr>
+      <w:r>
+        <w:rPr>
+          <w:rFonts w:ascii="Times New Roman" w:hAnsi="Times New Roman"/>
+          <w:sz w:val="24"/>
+          <w:lang w:val="en-US"/>
+        </w:rPr>
+        <w:t>A</w:t>
+      </w:r>
+      <w:r>
+        <w:rPr>
+          <w:rFonts w:ascii="Times New Roman" w:hAnsi="Times New Roman"/>
+          <w:sz w:val="24"/>
+          <w:szCs w:val="24"/>
+          <w:lang w:val="en-US"/>
+        </w:rPr>
+        <w:t xml:space="preserve">ccording </w:t>
+      </w:r>
+      <w:r>
+        <w:rPr>
+          <w:rFonts w:ascii="Times New Roman" w:hAnsi="Times New Roman"/>
+          <w:sz w:val="24"/>
+          <w:szCs w:val="24"/>
+          <w:lang w:val="en-US"/>
+        </w:rPr>
+        <w:t xml:space="preserve">to </w:t>
+      </w:r>
+      <w:proofErr w:type="spellStart"/>
+      <w:r>
+        <w:rPr>
+          <w:rFonts w:ascii="Times New Roman" w:hAnsi="Times New Roman"/>
+          <w:sz w:val="24"/>
+          <w:szCs w:val="24"/>
+          <w:lang w:val="en-US"/>
+        </w:rPr>
+        <w:t>Gallavin</w:t>
+      </w:r>
+      <w:proofErr w:type="spellEnd"/>
+      <w:r>
+        <w:rPr>
+          <w:rFonts w:ascii="Times New Roman" w:hAnsi="Times New Roman"/>
+          <w:sz w:val="24"/>
+          <w:szCs w:val="24"/>
+          <w:lang w:val="en-US"/>
+        </w:rPr>
+        <w:t xml:space="preserve"> et al. (2019),</w:t>
+      </w:r>
+      <w:r>
+        <w:rPr>
+          <w:rFonts w:ascii="Times New Roman" w:hAnsi="Times New Roman"/>
+          <w:sz w:val="24"/>
+          <w:szCs w:val="24"/>
+          <w:lang w:val="en-US"/>
+        </w:rPr>
+        <w:t xml:space="preserve"> u</w:t>
+      </w:r>
+      <w:r>
+        <w:rPr>
+          <w:rFonts w:ascii="Times New Roman" w:hAnsi="Times New Roman"/>
+          <w:sz w:val="24"/>
+          <w:lang w:val="en-US"/>
+        </w:rPr>
+        <w:t xml:space="preserve">pdates will be applied monthly to ensure the </w:t>
+      </w:r>
+      <w:r>
+        <w:rPr>
+          <w:rFonts w:ascii="Times New Roman" w:hAnsi="Times New Roman"/>
+          <w:sz w:val="24"/>
+          <w:lang w:val="en-US"/>
+        </w:rPr>
+        <w:t xml:space="preserve">security of the </w:t>
+      </w:r>
+      <w:r>
+        <w:rPr>
+          <w:rFonts w:ascii="Times New Roman" w:hAnsi="Times New Roman"/>
+          <w:sz w:val="24"/>
+          <w:lang w:val="en-US"/>
+        </w:rPr>
+        <w:t>servers. Upda</w:t>
+      </w:r>
+      <w:r>
+        <w:rPr>
+          <w:rFonts w:ascii="Times New Roman" w:hAnsi="Times New Roman"/>
+          <w:sz w:val="24"/>
+          <w:lang w:val="en-US"/>
+        </w:rPr>
+        <w:t xml:space="preserve">tes to the frontend and backend </w:t>
+      </w:r>
+      <w:r>
+        <w:rPr>
+          <w:rFonts w:ascii="Times New Roman" w:hAnsi="Times New Roman"/>
+          <w:sz w:val="24"/>
+          <w:lang w:val="en-US"/>
+        </w:rPr>
+        <w:t>frameworks will also be applied to mitigate exploits and reduce our attack vector.</w:t>
+      </w:r>
+    </w:p>
+    <w:p>
+      <w:pPr>
+        <w:spacing w:after="0" w:line="480" w:lineRule="auto"/>
+        <w:contextualSpacing/>
+        <w:rPr>
+          <w:rFonts w:ascii="Times New Roman" w:hAnsi="Times New Roman"/>
+          <w:sz w:val="24"/>
+          <w:lang w:val="en-US"/>
+        </w:rPr>
+      </w:pPr>
+    </w:p>
+    <w:p>
+      <w:pPr>
+        <w:pStyle w:val="Heading4"/>
+        <w:spacing w:before="0" w:line="480" w:lineRule="auto"/>
         <w:rPr>
           <w:b w:val="0"/>
           <w:color w:val="auto"/>
           <w:sz w:val="28"/>
           <w:lang w:val="en-US"/>
         </w:rPr>
-        <w:t>User characteristics</w:t>
-      </w:r>
-    </w:p>
-    <w:p>
-      <w:pPr>
-        <w:spacing w:after="0" w:line="480" w:lineRule="auto"/>
-        <w:contextualSpacing/>
-        <w:rPr>
-          <w:rFonts w:ascii="Times New Roman" w:hAnsi="Times New Roman"/>
-          <w:sz w:val="24"/>
-          <w:lang w:val="en-US"/>
-        </w:rPr>
-      </w:pPr>
-      <w:r>
-        <w:rPr>
-          <w:rFonts w:ascii="Times New Roman" w:hAnsi="Times New Roman"/>
-          <w:sz w:val="24"/>
-          <w:lang w:val="en-US"/>
-        </w:rPr>
-        <w:t xml:space="preserve">The </w:t>
-      </w:r>
-      <w:r>
-        <w:rPr>
-          <w:rFonts w:ascii="Times New Roman" w:hAnsi="Times New Roman"/>
-          <w:sz w:val="24"/>
-          <w:lang w:val="en-US"/>
-        </w:rPr>
-        <w:t xml:space="preserve">majority of standard </w:t>
-      </w:r>
-      <w:r>
-        <w:rPr>
-          <w:rFonts w:ascii="Times New Roman" w:hAnsi="Times New Roman"/>
-          <w:sz w:val="24"/>
-          <w:lang w:val="en-US"/>
-        </w:rPr>
-        <w:t xml:space="preserve">users of </w:t>
-      </w:r>
-      <w:r>
-        <w:rPr>
-          <w:rFonts w:ascii="Times New Roman" w:hAnsi="Times New Roman"/>
-          <w:sz w:val="24"/>
-          <w:lang w:val="en-US"/>
-        </w:rPr>
-        <w:t xml:space="preserve">CSLabs will be freshman </w:t>
-      </w:r>
-      <w:r>
-        <w:rPr>
-          <w:rFonts w:ascii="Times New Roman" w:hAnsi="Times New Roman"/>
-          <w:sz w:val="24"/>
-          <w:lang w:val="en-US"/>
-        </w:rPr>
-        <w:t xml:space="preserve">to </w:t>
-      </w:r>
-      <w:r>
-        <w:rPr>
-          <w:rFonts w:ascii="Times New Roman" w:hAnsi="Times New Roman"/>
-          <w:sz w:val="24"/>
-          <w:lang w:val="en-US"/>
-        </w:rPr>
-        <w:t xml:space="preserve">senior </w:t>
-      </w:r>
-      <w:r>
-        <w:rPr>
-          <w:rFonts w:ascii="Times New Roman" w:hAnsi="Times New Roman"/>
-          <w:sz w:val="24"/>
-          <w:lang w:val="en-US"/>
-        </w:rPr>
-        <w:t>computer science s</w:t>
-      </w:r>
-      <w:r>
-        <w:rPr>
-          <w:rFonts w:ascii="Times New Roman" w:hAnsi="Times New Roman"/>
-          <w:sz w:val="24"/>
-          <w:lang w:val="en-US"/>
-        </w:rPr>
-        <w:t>tudents</w:t>
-      </w:r>
-      <w:r>
-        <w:rPr>
-          <w:rFonts w:ascii="Times New Roman" w:hAnsi="Times New Roman"/>
-          <w:sz w:val="24"/>
-          <w:lang w:val="en-US"/>
-        </w:rPr>
-        <w:t xml:space="preserve"> of IUS</w:t>
-      </w:r>
-      <w:r>
-        <w:rPr>
-          <w:rFonts w:ascii="Times New Roman" w:hAnsi="Times New Roman"/>
-          <w:sz w:val="24"/>
-          <w:lang w:val="en-US"/>
-        </w:rPr>
-        <w:t>.</w:t>
-      </w:r>
-      <w:r>
-        <w:rPr>
-          <w:rFonts w:ascii="Times New Roman" w:hAnsi="Times New Roman"/>
-          <w:sz w:val="24"/>
-          <w:lang w:val="en-US"/>
-        </w:rPr>
-        <w:t xml:space="preserve"> </w:t>
-      </w:r>
-      <w:r>
-        <w:rPr>
-          <w:rFonts w:ascii="Times New Roman" w:hAnsi="Times New Roman"/>
-          <w:sz w:val="24"/>
-          <w:lang w:val="en-US"/>
-        </w:rPr>
-        <w:t xml:space="preserve">Most of the </w:t>
-      </w:r>
-      <w:r>
-        <w:rPr>
-          <w:rFonts w:ascii="Times New Roman" w:hAnsi="Times New Roman"/>
-          <w:sz w:val="24"/>
-          <w:lang w:val="en-US"/>
-        </w:rPr>
-        <w:t xml:space="preserve">standard </w:t>
-      </w:r>
-      <w:r>
-        <w:rPr>
-          <w:rFonts w:ascii="Times New Roman" w:hAnsi="Times New Roman"/>
-          <w:sz w:val="24"/>
-          <w:lang w:val="en-US"/>
-        </w:rPr>
-        <w:t xml:space="preserve">users </w:t>
-      </w:r>
-      <w:r>
-        <w:rPr>
-          <w:rFonts w:ascii="Times New Roman" w:hAnsi="Times New Roman"/>
-          <w:sz w:val="24"/>
-          <w:lang w:val="en-US"/>
-        </w:rPr>
-        <w:t xml:space="preserve">are well educated and proficient with computers in general. Although </w:t>
-      </w:r>
-      <w:r>
-        <w:rPr>
-          <w:rFonts w:ascii="Times New Roman" w:hAnsi="Times New Roman"/>
-          <w:sz w:val="24"/>
-          <w:lang w:val="en-US"/>
-        </w:rPr>
-        <w:t>IUS has a good diversity</w:t>
-      </w:r>
-      <w:r>
-        <w:rPr>
-          <w:rFonts w:ascii="Times New Roman" w:hAnsi="Times New Roman"/>
-          <w:sz w:val="24"/>
-          <w:lang w:val="en-US"/>
-        </w:rPr>
-        <w:t xml:space="preserve"> pool</w:t>
-      </w:r>
-      <w:r>
-        <w:rPr>
-          <w:rFonts w:ascii="Times New Roman" w:hAnsi="Times New Roman"/>
-          <w:sz w:val="24"/>
-          <w:lang w:val="en-US"/>
-        </w:rPr>
-        <w:t xml:space="preserve"> of </w:t>
-      </w:r>
-      <w:r>
-        <w:rPr>
-          <w:rFonts w:ascii="Times New Roman" w:hAnsi="Times New Roman"/>
-          <w:sz w:val="24"/>
-          <w:lang w:val="en-US"/>
-        </w:rPr>
-        <w:lastRenderedPageBreak/>
-        <w:t>computer science s</w:t>
-      </w:r>
-      <w:r>
-        <w:rPr>
-          <w:rFonts w:ascii="Times New Roman" w:hAnsi="Times New Roman"/>
-          <w:sz w:val="24"/>
-          <w:lang w:val="en-US"/>
-        </w:rPr>
-        <w:t>tudents</w:t>
-      </w:r>
-      <w:r>
-        <w:rPr>
-          <w:rFonts w:ascii="Times New Roman" w:hAnsi="Times New Roman"/>
-          <w:sz w:val="24"/>
-          <w:lang w:val="en-US"/>
-        </w:rPr>
-        <w:t xml:space="preserve"> of</w:t>
-      </w:r>
-      <w:r>
-        <w:rPr>
-          <w:rFonts w:ascii="Times New Roman" w:hAnsi="Times New Roman"/>
-          <w:sz w:val="24"/>
-          <w:lang w:val="en-US"/>
-        </w:rPr>
-        <w:t xml:space="preserve"> different age, gender, race, nationality, and ethni</w:t>
-      </w:r>
-      <w:r>
-        <w:rPr>
-          <w:rFonts w:ascii="Times New Roman" w:hAnsi="Times New Roman"/>
-          <w:sz w:val="24"/>
-          <w:lang w:val="en-US"/>
-        </w:rPr>
-        <w:t>city</w:t>
-      </w:r>
-      <w:r>
-        <w:rPr>
-          <w:rFonts w:ascii="Times New Roman" w:hAnsi="Times New Roman"/>
-          <w:sz w:val="24"/>
-          <w:lang w:val="en-US"/>
-        </w:rPr>
-        <w:t xml:space="preserve"> </w:t>
-      </w:r>
-      <w:r>
-        <w:rPr>
-          <w:rFonts w:ascii="Times New Roman" w:hAnsi="Times New Roman"/>
-          <w:sz w:val="24"/>
-          <w:lang w:val="en-US"/>
-        </w:rPr>
-        <w:t>groups</w:t>
-      </w:r>
-      <w:r>
-        <w:rPr>
-          <w:rFonts w:ascii="Times New Roman" w:hAnsi="Times New Roman"/>
-          <w:sz w:val="24"/>
-          <w:lang w:val="en-US"/>
-        </w:rPr>
-        <w:t>, it is very likely that more than half of CSLabs users</w:t>
-      </w:r>
-      <w:r>
-        <w:rPr>
-          <w:rFonts w:ascii="Times New Roman" w:hAnsi="Times New Roman"/>
-          <w:sz w:val="24"/>
-          <w:lang w:val="en-US"/>
-        </w:rPr>
-        <w:t xml:space="preserve"> will be white males students around 20 years old.</w:t>
-      </w:r>
-      <w:r>
-        <w:rPr>
-          <w:rFonts w:ascii="Times New Roman" w:hAnsi="Times New Roman"/>
-          <w:sz w:val="24"/>
-          <w:lang w:val="en-US"/>
-        </w:rPr>
-        <w:t xml:space="preserve"> </w:t>
-      </w:r>
-      <w:r>
-        <w:rPr>
-          <w:rFonts w:ascii="Times New Roman" w:hAnsi="Times New Roman"/>
-          <w:sz w:val="24"/>
-          <w:lang w:val="en-US"/>
-        </w:rPr>
-        <w:t xml:space="preserve"> </w:t>
-      </w:r>
-    </w:p>
-    <w:p>
-      <w:pPr>
-        <w:spacing w:after="0" w:line="480" w:lineRule="auto"/>
-        <w:contextualSpacing/>
-        <w:rPr>
-          <w:rFonts w:ascii="Times New Roman" w:hAnsi="Times New Roman"/>
-          <w:sz w:val="24"/>
-          <w:lang w:val="en-US"/>
-        </w:rPr>
-      </w:pPr>
-    </w:p>
-    <w:p>
-      <w:pPr>
-        <w:pStyle w:val="Heading4"/>
-        <w:spacing w:before="0" w:line="480" w:lineRule="auto"/>
+      </w:pPr>
+      <w:r>
         <w:rPr>
           <w:b w:val="0"/>
           <w:color w:val="auto"/>
           <w:sz w:val="28"/>
           <w:lang w:val="en-US"/>
         </w:rPr>
-      </w:pPr>
+        <w:t xml:space="preserve">h. </w:t>
+      </w:r>
       <w:r>
         <w:rPr>
           <w:b w:val="0"/>
@@ -6305,25 +5927,7 @@
           <w:sz w:val="28"/>
           <w:lang w:val="en-US"/>
         </w:rPr>
-        <w:t>Constraints, assumptions</w:t>
-      </w:r>
-      <w:r>
-        <w:rPr>
-          <w:b w:val="0"/>
-          <w:color w:val="auto"/>
-          <w:sz w:val="28"/>
-          <w:lang w:val="en-US"/>
-        </w:rPr>
-        <w:t>,</w:t>
-      </w:r>
-      <w:r>
-        <w:rPr>
-          <w:b w:val="0"/>
-          <w:color w:val="auto"/>
-          <w:sz w:val="28"/>
-          <w:lang w:val="en-US"/>
-        </w:rPr>
-        <w:t xml:space="preserve"> and dependencies</w:t>
+        <w:t>Site Adaptation Requirements</w:t>
       </w:r>
     </w:p>
     <w:p>
@@ -6351,8 +5955,619 @@
           <w:szCs w:val="24"/>
           <w:lang w:val="en-US"/>
         </w:rPr>
+        <w:t>ccording</w:t>
+      </w:r>
+      <w:r>
+        <w:rPr>
+          <w:rFonts w:ascii="Times New Roman" w:hAnsi="Times New Roman"/>
+          <w:sz w:val="24"/>
+          <w:szCs w:val="24"/>
+          <w:lang w:val="en-US"/>
+        </w:rPr>
+        <w:t xml:space="preserve"> to</w:t>
+      </w:r>
+      <w:r>
+        <w:rPr>
+          <w:rFonts w:ascii="Times New Roman" w:hAnsi="Times New Roman"/>
+          <w:sz w:val="24"/>
+          <w:szCs w:val="24"/>
+          <w:lang w:val="en-US"/>
+        </w:rPr>
+        <w:t xml:space="preserve"> </w:t>
+      </w:r>
+      <w:proofErr w:type="spellStart"/>
+      <w:r>
+        <w:rPr>
+          <w:rFonts w:ascii="Times New Roman" w:hAnsi="Times New Roman"/>
+          <w:sz w:val="24"/>
+          <w:szCs w:val="24"/>
+          <w:lang w:val="en-US"/>
+        </w:rPr>
+        <w:t>Gallavin</w:t>
+      </w:r>
+      <w:proofErr w:type="spellEnd"/>
+      <w:r>
+        <w:rPr>
+          <w:rFonts w:ascii="Times New Roman" w:hAnsi="Times New Roman"/>
+          <w:sz w:val="24"/>
+          <w:szCs w:val="24"/>
+          <w:lang w:val="en-US"/>
+        </w:rPr>
+        <w:t xml:space="preserve"> et al. (2019),</w:t>
+      </w:r>
+      <w:r>
+        <w:rPr>
+          <w:rFonts w:ascii="Times New Roman" w:hAnsi="Times New Roman"/>
+          <w:sz w:val="24"/>
+          <w:szCs w:val="24"/>
+          <w:lang w:val="en-US"/>
+        </w:rPr>
+        <w:t xml:space="preserve"> </w:t>
+      </w:r>
+      <w:r>
+        <w:rPr>
+          <w:rFonts w:ascii="Times New Roman" w:hAnsi="Times New Roman"/>
+          <w:sz w:val="24"/>
+          <w:lang w:val="en-US"/>
+        </w:rPr>
+        <w:t>a server with at least</w:t>
+      </w:r>
+      <w:r>
+        <w:rPr>
+          <w:rFonts w:ascii="Times New Roman" w:hAnsi="Times New Roman"/>
+          <w:sz w:val="24"/>
+          <w:lang w:val="en-US"/>
+        </w:rPr>
+        <w:t xml:space="preserve"> 64 GB of RAM is </w:t>
+      </w:r>
+      <w:r>
+        <w:rPr>
+          <w:rFonts w:ascii="Times New Roman" w:hAnsi="Times New Roman"/>
+          <w:sz w:val="24"/>
+          <w:lang w:val="en-US"/>
+        </w:rPr>
+        <w:t>recommend</w:t>
+      </w:r>
+      <w:r>
+        <w:rPr>
+          <w:rFonts w:ascii="Times New Roman" w:hAnsi="Times New Roman"/>
+          <w:sz w:val="24"/>
+          <w:lang w:val="en-US"/>
+        </w:rPr>
+        <w:t>ed. Any s</w:t>
+      </w:r>
+      <w:r>
+        <w:rPr>
+          <w:rFonts w:ascii="Times New Roman" w:hAnsi="Times New Roman"/>
+          <w:sz w:val="24"/>
+          <w:lang w:val="en-US"/>
+        </w:rPr>
+        <w:t>erver that Proxmox can run on should work. The K</w:t>
+      </w:r>
+      <w:r>
+        <w:rPr>
+          <w:rFonts w:ascii="Times New Roman" w:hAnsi="Times New Roman"/>
+          <w:sz w:val="24"/>
+          <w:lang w:val="en-US"/>
+        </w:rPr>
+        <w:t>erberos authentication is optional</w:t>
+      </w:r>
+      <w:r>
+        <w:rPr>
+          <w:rFonts w:ascii="Times New Roman" w:hAnsi="Times New Roman"/>
+          <w:sz w:val="24"/>
+          <w:lang w:val="en-US"/>
+        </w:rPr>
+        <w:t xml:space="preserve">. </w:t>
+      </w:r>
+      <w:r>
+        <w:rPr>
+          <w:rFonts w:ascii="Times New Roman" w:hAnsi="Times New Roman"/>
+          <w:sz w:val="24"/>
+          <w:lang w:val="en-US"/>
+        </w:rPr>
+        <w:t xml:space="preserve">The </w:t>
+      </w:r>
+      <w:proofErr w:type="spellStart"/>
+      <w:r>
+        <w:rPr>
+          <w:rFonts w:ascii="Times New Roman" w:hAnsi="Times New Roman"/>
+          <w:sz w:val="24"/>
+          <w:lang w:val="en-US"/>
+        </w:rPr>
+        <w:t>Logstash</w:t>
+      </w:r>
+      <w:proofErr w:type="spellEnd"/>
+      <w:r>
+        <w:rPr>
+          <w:rFonts w:ascii="Times New Roman" w:hAnsi="Times New Roman"/>
+          <w:sz w:val="24"/>
+          <w:lang w:val="en-US"/>
+        </w:rPr>
+        <w:t xml:space="preserve"> integration</w:t>
+      </w:r>
+      <w:r>
+        <w:rPr>
+          <w:rFonts w:ascii="Times New Roman" w:hAnsi="Times New Roman"/>
+          <w:sz w:val="24"/>
+          <w:lang w:val="en-US"/>
+        </w:rPr>
+        <w:t xml:space="preserve"> is optional but recommended. </w:t>
+      </w:r>
+      <w:proofErr w:type="spellStart"/>
+      <w:r>
+        <w:rPr>
+          <w:rFonts w:ascii="Times New Roman" w:hAnsi="Times New Roman"/>
+          <w:sz w:val="24"/>
+          <w:lang w:val="en-US"/>
+        </w:rPr>
+        <w:t>Rundeck</w:t>
+      </w:r>
+      <w:proofErr w:type="spellEnd"/>
+      <w:r>
+        <w:rPr>
+          <w:rFonts w:ascii="Times New Roman" w:hAnsi="Times New Roman"/>
+          <w:sz w:val="24"/>
+          <w:lang w:val="en-US"/>
+        </w:rPr>
+        <w:t xml:space="preserve"> will be requir</w:t>
+      </w:r>
+      <w:r>
+        <w:rPr>
+          <w:rFonts w:ascii="Times New Roman" w:hAnsi="Times New Roman"/>
+          <w:sz w:val="24"/>
+          <w:lang w:val="en-US"/>
+        </w:rPr>
+        <w:t>ed</w:t>
+      </w:r>
+      <w:r>
+        <w:rPr>
+          <w:rFonts w:ascii="Times New Roman" w:hAnsi="Times New Roman"/>
+          <w:sz w:val="24"/>
+          <w:lang w:val="en-US"/>
+        </w:rPr>
+        <w:t xml:space="preserve"> to run the </w:t>
+      </w:r>
+      <w:r>
+        <w:rPr>
+          <w:rFonts w:ascii="Times New Roman" w:hAnsi="Times New Roman"/>
+          <w:sz w:val="24"/>
+          <w:lang w:val="en-US"/>
+        </w:rPr>
+        <w:t>automations.</w:t>
+      </w:r>
+    </w:p>
+    <w:p>
+      <w:pPr>
+        <w:spacing w:after="0" w:line="480" w:lineRule="auto"/>
+        <w:contextualSpacing/>
+        <w:rPr>
+          <w:rFonts w:ascii="Times New Roman" w:hAnsi="Times New Roman"/>
+          <w:sz w:val="24"/>
+          <w:lang w:val="en-US"/>
+        </w:rPr>
+      </w:pPr>
+    </w:p>
+    <w:p>
+      <w:pPr>
+        <w:pStyle w:val="Heading3"/>
+        <w:spacing w:before="0" w:line="480" w:lineRule="auto"/>
+        <w:rPr>
+          <w:color w:val="auto"/>
+          <w:sz w:val="32"/>
+          <w:lang w:val="en-US"/>
+        </w:rPr>
+      </w:pPr>
+      <w:r>
+        <w:rPr>
+          <w:color w:val="auto"/>
+          <w:sz w:val="32"/>
+          <w:lang w:val="en-US"/>
+        </w:rPr>
+        <w:t xml:space="preserve">2.2 </w:t>
+      </w:r>
+      <w:r>
+        <w:rPr>
+          <w:color w:val="auto"/>
+          <w:sz w:val="32"/>
+          <w:lang w:val="en-US"/>
+        </w:rPr>
+        <w:t>Product functions</w:t>
+      </w:r>
+    </w:p>
+    <w:p>
+      <w:pPr>
+        <w:pStyle w:val="Heading3"/>
+        <w:spacing w:before="0" w:line="480" w:lineRule="auto"/>
+        <w:rPr>
+          <w:color w:val="auto"/>
+          <w:sz w:val="32"/>
+          <w:lang w:val="en-US"/>
+        </w:rPr>
+      </w:pPr>
+      <w:r>
+        <w:rPr>
+          <w:color w:val="auto"/>
+          <w:sz w:val="32"/>
+          <w:lang w:val="en-US"/>
+        </w:rPr>
+        <w:t xml:space="preserve">2.3 </w:t>
+      </w:r>
+      <w:r>
+        <w:rPr>
+          <w:color w:val="auto"/>
+          <w:sz w:val="32"/>
+          <w:lang w:val="en-US"/>
+        </w:rPr>
+        <w:t>User characteristics</w:t>
+      </w:r>
+    </w:p>
+    <w:p>
+      <w:pPr>
+        <w:spacing w:after="0" w:line="480" w:lineRule="auto"/>
+        <w:contextualSpacing/>
+        <w:rPr>
+          <w:rFonts w:ascii="Times New Roman" w:hAnsi="Times New Roman"/>
+          <w:sz w:val="24"/>
+          <w:lang w:val="en-US"/>
+        </w:rPr>
+      </w:pPr>
+      <w:r>
+        <w:rPr>
+          <w:rFonts w:ascii="Times New Roman" w:hAnsi="Times New Roman"/>
+          <w:sz w:val="24"/>
+          <w:lang w:val="en-US"/>
+        </w:rPr>
+        <w:t xml:space="preserve">The </w:t>
+      </w:r>
+      <w:r>
+        <w:rPr>
+          <w:rFonts w:ascii="Times New Roman" w:hAnsi="Times New Roman"/>
+          <w:sz w:val="24"/>
+          <w:lang w:val="en-US"/>
+        </w:rPr>
+        <w:t xml:space="preserve">majority of standard </w:t>
+      </w:r>
+      <w:r>
+        <w:rPr>
+          <w:rFonts w:ascii="Times New Roman" w:hAnsi="Times New Roman"/>
+          <w:sz w:val="24"/>
+          <w:lang w:val="en-US"/>
+        </w:rPr>
+        <w:t xml:space="preserve">users of </w:t>
+      </w:r>
+      <w:r>
+        <w:rPr>
+          <w:rFonts w:ascii="Times New Roman" w:hAnsi="Times New Roman"/>
+          <w:sz w:val="24"/>
+          <w:lang w:val="en-US"/>
+        </w:rPr>
+        <w:t xml:space="preserve">CSLabs will be freshman </w:t>
+      </w:r>
+      <w:r>
+        <w:rPr>
+          <w:rFonts w:ascii="Times New Roman" w:hAnsi="Times New Roman"/>
+          <w:sz w:val="24"/>
+          <w:lang w:val="en-US"/>
+        </w:rPr>
+        <w:t xml:space="preserve">to </w:t>
+      </w:r>
+      <w:r>
+        <w:rPr>
+          <w:rFonts w:ascii="Times New Roman" w:hAnsi="Times New Roman"/>
+          <w:sz w:val="24"/>
+          <w:lang w:val="en-US"/>
+        </w:rPr>
+        <w:t xml:space="preserve">senior </w:t>
+      </w:r>
+      <w:r>
+        <w:rPr>
+          <w:rFonts w:ascii="Times New Roman" w:hAnsi="Times New Roman"/>
+          <w:sz w:val="24"/>
+          <w:lang w:val="en-US"/>
+        </w:rPr>
+        <w:t>computer science s</w:t>
+      </w:r>
+      <w:r>
+        <w:rPr>
+          <w:rFonts w:ascii="Times New Roman" w:hAnsi="Times New Roman"/>
+          <w:sz w:val="24"/>
+          <w:lang w:val="en-US"/>
+        </w:rPr>
+        <w:t>tudents</w:t>
+      </w:r>
+      <w:r>
+        <w:rPr>
+          <w:rFonts w:ascii="Times New Roman" w:hAnsi="Times New Roman"/>
+          <w:sz w:val="24"/>
+          <w:lang w:val="en-US"/>
+        </w:rPr>
+        <w:t xml:space="preserve"> of IUS</w:t>
+      </w:r>
+      <w:r>
+        <w:rPr>
+          <w:rFonts w:ascii="Times New Roman" w:hAnsi="Times New Roman"/>
+          <w:sz w:val="24"/>
+          <w:lang w:val="en-US"/>
+        </w:rPr>
+        <w:t>.</w:t>
+      </w:r>
+      <w:r>
+        <w:rPr>
+          <w:rFonts w:ascii="Times New Roman" w:hAnsi="Times New Roman"/>
+          <w:sz w:val="24"/>
+          <w:lang w:val="en-US"/>
+        </w:rPr>
+        <w:t xml:space="preserve"> </w:t>
+      </w:r>
+      <w:r>
+        <w:rPr>
+          <w:rFonts w:ascii="Times New Roman" w:hAnsi="Times New Roman"/>
+          <w:sz w:val="24"/>
+          <w:lang w:val="en-US"/>
+        </w:rPr>
+        <w:t xml:space="preserve">Most of the standard </w:t>
+      </w:r>
+      <w:r>
+        <w:rPr>
+          <w:rFonts w:ascii="Times New Roman" w:hAnsi="Times New Roman"/>
+          <w:sz w:val="24"/>
+          <w:lang w:val="en-US"/>
+        </w:rPr>
+        <w:t xml:space="preserve">users </w:t>
+      </w:r>
+      <w:r>
+        <w:rPr>
+          <w:rFonts w:ascii="Times New Roman" w:hAnsi="Times New Roman"/>
+          <w:sz w:val="24"/>
+          <w:lang w:val="en-US"/>
+        </w:rPr>
+        <w:t xml:space="preserve">are well educated and proficient with computers in general. Although </w:t>
+      </w:r>
+      <w:r>
+        <w:rPr>
+          <w:rFonts w:ascii="Times New Roman" w:hAnsi="Times New Roman"/>
+          <w:sz w:val="24"/>
+          <w:lang w:val="en-US"/>
+        </w:rPr>
+        <w:t>IUS has a good diversity</w:t>
+      </w:r>
+      <w:r>
+        <w:rPr>
+          <w:rFonts w:ascii="Times New Roman" w:hAnsi="Times New Roman"/>
+          <w:sz w:val="24"/>
+          <w:lang w:val="en-US"/>
+        </w:rPr>
+        <w:t xml:space="preserve"> pool</w:t>
+      </w:r>
+      <w:r>
+        <w:rPr>
+          <w:rFonts w:ascii="Times New Roman" w:hAnsi="Times New Roman"/>
+          <w:sz w:val="24"/>
+          <w:lang w:val="en-US"/>
+        </w:rPr>
+        <w:t xml:space="preserve"> of </w:t>
+      </w:r>
+      <w:r>
+        <w:rPr>
+          <w:rFonts w:ascii="Times New Roman" w:hAnsi="Times New Roman"/>
+          <w:sz w:val="24"/>
+          <w:lang w:val="en-US"/>
+        </w:rPr>
+        <w:lastRenderedPageBreak/>
+        <w:t>computer science s</w:t>
+      </w:r>
+      <w:r>
+        <w:rPr>
+          <w:rFonts w:ascii="Times New Roman" w:hAnsi="Times New Roman"/>
+          <w:sz w:val="24"/>
+          <w:lang w:val="en-US"/>
+        </w:rPr>
+        <w:t>tudents</w:t>
+      </w:r>
+      <w:r>
+        <w:rPr>
+          <w:rFonts w:ascii="Times New Roman" w:hAnsi="Times New Roman"/>
+          <w:sz w:val="24"/>
+          <w:lang w:val="en-US"/>
+        </w:rPr>
+        <w:t xml:space="preserve"> of</w:t>
+      </w:r>
+      <w:r>
+        <w:rPr>
+          <w:rFonts w:ascii="Times New Roman" w:hAnsi="Times New Roman"/>
+          <w:sz w:val="24"/>
+          <w:lang w:val="en-US"/>
+        </w:rPr>
+        <w:t xml:space="preserve"> different age, gender, race, nationality, and ethni</w:t>
+      </w:r>
+      <w:r>
+        <w:rPr>
+          <w:rFonts w:ascii="Times New Roman" w:hAnsi="Times New Roman"/>
+          <w:sz w:val="24"/>
+          <w:lang w:val="en-US"/>
+        </w:rPr>
+        <w:t>city</w:t>
+      </w:r>
+      <w:r>
+        <w:rPr>
+          <w:rFonts w:ascii="Times New Roman" w:hAnsi="Times New Roman"/>
+          <w:sz w:val="24"/>
+          <w:lang w:val="en-US"/>
+        </w:rPr>
+        <w:t xml:space="preserve"> </w:t>
+      </w:r>
+      <w:r>
+        <w:rPr>
+          <w:rFonts w:ascii="Times New Roman" w:hAnsi="Times New Roman"/>
+          <w:sz w:val="24"/>
+          <w:lang w:val="en-US"/>
+        </w:rPr>
+        <w:t>groups</w:t>
+      </w:r>
+      <w:r>
+        <w:rPr>
+          <w:rFonts w:ascii="Times New Roman" w:hAnsi="Times New Roman"/>
+          <w:sz w:val="24"/>
+          <w:lang w:val="en-US"/>
+        </w:rPr>
+        <w:t>, it is very likely that more than half of CSLabs users</w:t>
+      </w:r>
+      <w:r>
+        <w:rPr>
+          <w:rFonts w:ascii="Times New Roman" w:hAnsi="Times New Roman"/>
+          <w:sz w:val="24"/>
+          <w:lang w:val="en-US"/>
+        </w:rPr>
+        <w:t xml:space="preserve"> will be white males students </w:t>
+      </w:r>
+      <w:r>
+        <w:rPr>
+          <w:rFonts w:ascii="Times New Roman" w:hAnsi="Times New Roman"/>
+          <w:sz w:val="24"/>
+          <w:lang w:val="en-US"/>
+        </w:rPr>
+        <w:t>in their early 20s</w:t>
+      </w:r>
+      <w:r>
+        <w:rPr>
+          <w:rFonts w:ascii="Times New Roman" w:hAnsi="Times New Roman"/>
+          <w:sz w:val="24"/>
+          <w:lang w:val="en-US"/>
+        </w:rPr>
+        <w:t>.</w:t>
+      </w:r>
+      <w:r>
+        <w:rPr>
+          <w:rFonts w:ascii="Times New Roman" w:hAnsi="Times New Roman"/>
+          <w:sz w:val="24"/>
+          <w:lang w:val="en-US"/>
+        </w:rPr>
+        <w:t xml:space="preserve"> </w:t>
+      </w:r>
+      <w:r>
+        <w:rPr>
+          <w:rFonts w:ascii="Times New Roman" w:hAnsi="Times New Roman"/>
+          <w:sz w:val="24"/>
+          <w:lang w:val="en-US"/>
+        </w:rPr>
+        <w:t xml:space="preserve"> </w:t>
+      </w:r>
+    </w:p>
+    <w:p>
+      <w:pPr>
+        <w:spacing w:after="0" w:line="480" w:lineRule="auto"/>
+        <w:contextualSpacing/>
+        <w:rPr>
+          <w:rFonts w:ascii="Times New Roman" w:hAnsi="Times New Roman"/>
+          <w:sz w:val="24"/>
+          <w:lang w:val="en-US"/>
+        </w:rPr>
+      </w:pPr>
+    </w:p>
+    <w:p>
+      <w:pPr>
+        <w:pStyle w:val="Heading3"/>
+        <w:spacing w:before="0" w:line="480" w:lineRule="auto"/>
+        <w:rPr>
+          <w:color w:val="auto"/>
+          <w:sz w:val="32"/>
+          <w:lang w:val="en-US"/>
+        </w:rPr>
+      </w:pPr>
+      <w:r>
+        <w:rPr>
+          <w:color w:val="auto"/>
+          <w:sz w:val="32"/>
+          <w:lang w:val="en-US"/>
+        </w:rPr>
+        <w:t>2</w:t>
+      </w:r>
+      <w:r>
+        <w:rPr>
+          <w:color w:val="auto"/>
+          <w:sz w:val="32"/>
+          <w:lang w:val="en-US"/>
+        </w:rPr>
+        <w:t>.</w:t>
+      </w:r>
+      <w:r>
+        <w:rPr>
+          <w:color w:val="auto"/>
+          <w:sz w:val="32"/>
+          <w:lang w:val="en-US"/>
+        </w:rPr>
+        <w:t>4</w:t>
+      </w:r>
+      <w:r>
+        <w:rPr>
+          <w:color w:val="auto"/>
+          <w:sz w:val="32"/>
+          <w:lang w:val="en-US"/>
+        </w:rPr>
+        <w:t xml:space="preserve"> </w:t>
+      </w:r>
+      <w:r>
+        <w:rPr>
+          <w:color w:val="auto"/>
+          <w:sz w:val="32"/>
+          <w:lang w:val="en-US"/>
+        </w:rPr>
+        <w:t>Constraints, assumptions</w:t>
+      </w:r>
+      <w:r>
+        <w:rPr>
+          <w:color w:val="auto"/>
+          <w:sz w:val="32"/>
+          <w:lang w:val="en-US"/>
+        </w:rPr>
+        <w:t>,</w:t>
+      </w:r>
+      <w:r>
+        <w:rPr>
+          <w:color w:val="auto"/>
+          <w:sz w:val="32"/>
+          <w:lang w:val="en-US"/>
+        </w:rPr>
+        <w:t xml:space="preserve"> and dependencies</w:t>
+      </w:r>
+    </w:p>
+    <w:p>
+      <w:pPr>
+        <w:spacing w:after="0" w:line="480" w:lineRule="auto"/>
+        <w:contextualSpacing/>
+        <w:rPr>
+          <w:rFonts w:ascii="Times New Roman" w:hAnsi="Times New Roman"/>
+          <w:sz w:val="24"/>
+          <w:lang w:val="en-US"/>
+        </w:rPr>
+      </w:pPr>
+      <w:r>
+        <w:rPr>
+          <w:rFonts w:ascii="Times New Roman" w:hAnsi="Times New Roman"/>
+          <w:sz w:val="24"/>
+          <w:lang w:val="en-US"/>
+        </w:rPr>
+        <w:t>A</w:t>
+      </w:r>
+      <w:r>
+        <w:rPr>
+          <w:rFonts w:ascii="Times New Roman" w:hAnsi="Times New Roman"/>
+          <w:sz w:val="24"/>
+          <w:szCs w:val="24"/>
+          <w:lang w:val="en-US"/>
+        </w:rPr>
         <w:t xml:space="preserve">ccording </w:t>
       </w:r>
+      <w:r>
+        <w:rPr>
+          <w:rFonts w:ascii="Times New Roman" w:hAnsi="Times New Roman"/>
+          <w:sz w:val="24"/>
+          <w:szCs w:val="24"/>
+          <w:lang w:val="en-US"/>
+        </w:rPr>
+        <w:t xml:space="preserve">to </w:t>
+      </w:r>
       <w:proofErr w:type="spellStart"/>
       <w:r>
         <w:rPr>
@@ -6612,15 +6827,7 @@
           <w:sz w:val="24"/>
           <w:lang w:val="en-US"/>
         </w:rPr>
-        <w:t>CPU</w:t>
-      </w:r>
-      <w:r>
-        <w:rPr>
-          <w:rFonts w:ascii="Times New Roman" w:hAnsi="Times New Roman"/>
-          <w:sz w:val="24"/>
-          <w:lang w:val="en-US"/>
-        </w:rPr>
-        <w:t xml:space="preserve"> </w:t>
+        <w:t xml:space="preserve">CPU </w:t>
       </w:r>
       <w:r>
         <w:rPr>
@@ -6742,15 +6949,7 @@
           <w:sz w:val="24"/>
           <w:lang w:val="en-US"/>
         </w:rPr>
-        <w:t>development</w:t>
-      </w:r>
-      <w:r>
-        <w:rPr>
-          <w:rFonts w:ascii="Times New Roman" w:hAnsi="Times New Roman"/>
-          <w:sz w:val="24"/>
-          <w:lang w:val="en-US"/>
-        </w:rPr>
-        <w:t xml:space="preserve"> </w:t>
+        <w:t xml:space="preserve">development </w:t>
       </w:r>
       <w:r>
         <w:rPr>
@@ -6877,15 +7076,7 @@
           <w:sz w:val="24"/>
           <w:lang w:val="en-US"/>
         </w:rPr>
-        <w:t>programming</w:t>
-      </w:r>
-      <w:r>
-        <w:rPr>
-          <w:rFonts w:ascii="Times New Roman" w:hAnsi="Times New Roman"/>
-          <w:sz w:val="24"/>
-          <w:lang w:val="en-US"/>
-        </w:rPr>
-        <w:t xml:space="preserve"> </w:t>
+        <w:t xml:space="preserve">programming </w:t>
       </w:r>
       <w:r>
         <w:rPr>
@@ -6981,7 +7172,15 @@
           <w:sz w:val="24"/>
           <w:lang w:val="en-US"/>
         </w:rPr>
-        <w:t>RunDeck</w:t>
+        <w:t>Rund</w:t>
+      </w:r>
+      <w:r>
+        <w:rPr>
+          <w:rFonts w:ascii="Times New Roman" w:hAnsi="Times New Roman"/>
+          <w:sz w:val="24"/>
+          <w:lang w:val="en-US"/>
+        </w:rPr>
+        <w:t>eck</w:t>
       </w:r>
       <w:proofErr w:type="spellEnd"/>
       <w:r>
@@ -7021,6 +7220,20 @@
           <w:lang w:val="en-US"/>
         </w:rPr>
         <w:lastRenderedPageBreak/>
+        <w:t>3</w:t>
+      </w:r>
+      <w:r>
+        <w:rPr>
+          <w:b/>
+          <w:lang w:val="en-US"/>
+        </w:rPr>
+        <w:t xml:space="preserve">. </w:t>
+      </w:r>
+      <w:r>
+        <w:rPr>
+          <w:b/>
+          <w:lang w:val="en-US"/>
+        </w:rPr>
         <w:t>Specific requirements</w:t>
       </w:r>
     </w:p>
@@ -7034,6 +7247,14 @@
           <w:lang w:val="en-US"/>
         </w:rPr>
       </w:pPr>
+      <w:r>
+        <w:rPr>
+          <w:color w:val="auto"/>
+          <w:sz w:val="32"/>
+          <w:lang w:val="en-US"/>
+        </w:rPr>
+        <w:t xml:space="preserve">3.1 </w:t>
+      </w:r>
       <w:r>
         <w:rPr>
           <w:color w:val="auto"/>
@@ -7171,6 +7392,14 @@
           <w:sz w:val="32"/>
           <w:lang w:val="en-US"/>
         </w:rPr>
+        <w:t xml:space="preserve">3.2 </w:t>
+      </w:r>
+      <w:r>
+        <w:rPr>
+          <w:color w:val="auto"/>
+          <w:sz w:val="32"/>
+          <w:lang w:val="en-US"/>
+        </w:rPr>
         <w:t>Functional requirements</w:t>
       </w:r>
     </w:p>
@@ -7839,6 +8068,16 @@
           <w:szCs w:val="24"/>
           <w:lang w:val="en-US"/>
         </w:rPr>
+        <w:t xml:space="preserve">3.3 </w:t>
+      </w:r>
+      <w:r>
+        <w:rPr>
+          <w:rFonts w:cs="Times New Roman"/>
+          <w:color w:val="auto"/>
+          <w:sz w:val="32"/>
+          <w:szCs w:val="24"/>
+          <w:lang w:val="en-US"/>
+        </w:rPr>
         <w:t>Performance requirements</w:t>
       </w:r>
     </w:p>
@@ -7959,63 +8198,9 @@
           <w:szCs w:val="24"/>
           <w:lang w:val="en-US"/>
         </w:rPr>
-        <w:t>Design constraints</w:t>
-      </w:r>
-    </w:p>
-    <w:p>
-      <w:pPr>
-        <w:spacing w:after="0" w:line="480" w:lineRule="auto"/>
-        <w:contextualSpacing/>
-        <w:rPr>
-          <w:rFonts w:ascii="Times New Roman" w:hAnsi="Times New Roman"/>
-          <w:sz w:val="24"/>
-          <w:szCs w:val="24"/>
-          <w:lang w:val="en-US"/>
-        </w:rPr>
-      </w:pPr>
-      <w:r>
-        <w:rPr>
-          <w:rFonts w:ascii="Times New Roman" w:hAnsi="Times New Roman"/>
-          <w:sz w:val="24"/>
-          <w:szCs w:val="24"/>
-          <w:lang w:val="en-US"/>
-        </w:rPr>
-        <w:t>TCA pl</w:t>
-      </w:r>
-      <w:r>
-        <w:rPr>
-          <w:rFonts w:ascii="Times New Roman" w:hAnsi="Times New Roman"/>
-          <w:sz w:val="24"/>
-          <w:szCs w:val="24"/>
-          <w:lang w:val="en-US"/>
-        </w:rPr>
-        <w:t xml:space="preserve">ans to dedicate approximately twelve hours a week to the project. Because of the finite amount of time available before the end of the </w:t>
-      </w:r>
-      <w:proofErr w:type="gramStart"/>
-      <w:r>
-        <w:rPr>
-          <w:rFonts w:ascii="Times New Roman" w:hAnsi="Times New Roman"/>
-          <w:sz w:val="24"/>
-          <w:szCs w:val="24"/>
-          <w:lang w:val="en-US"/>
-        </w:rPr>
-        <w:t>Spring</w:t>
-      </w:r>
-      <w:proofErr w:type="gramEnd"/>
-      <w:r>
-        <w:rPr>
-          <w:rFonts w:ascii="Times New Roman" w:hAnsi="Times New Roman"/>
-          <w:sz w:val="24"/>
-          <w:szCs w:val="24"/>
-          <w:lang w:val="en-US"/>
-        </w:rPr>
-        <w:t xml:space="preserve"> 2021 semester, it is expected that many desired features will not be implemented. This will require coordination between the project group and the stake holders.</w:t>
-      </w:r>
-    </w:p>
-    <w:p>
-      <w:pPr>
-        <w:spacing w:after="0" w:line="480" w:lineRule="auto"/>
-        <w:contextualSpacing/>
+        <w:t xml:space="preserve">3.4 </w:t>
+      </w:r>
+      <w:r>
         <w:rPr>
           <w:rFonts w:asciiTheme="majorHAnsi" w:hAnsiTheme="majorHAnsi"/>
           <w:b/>
@@ -8023,6 +8208,170 @@
           <w:szCs w:val="24"/>
           <w:lang w:val="en-US"/>
         </w:rPr>
+        <w:t>Design constraints</w:t>
+      </w:r>
+    </w:p>
+    <w:p>
+      <w:pPr>
+        <w:spacing w:after="0" w:line="480" w:lineRule="auto"/>
+        <w:contextualSpacing/>
+        <w:rPr>
+          <w:rFonts w:ascii="Times New Roman" w:hAnsi="Times New Roman"/>
+          <w:sz w:val="24"/>
+          <w:szCs w:val="24"/>
+          <w:lang w:val="en-US"/>
+        </w:rPr>
+      </w:pPr>
+      <w:r>
+        <w:rPr>
+          <w:rFonts w:ascii="Times New Roman" w:hAnsi="Times New Roman"/>
+          <w:sz w:val="24"/>
+          <w:szCs w:val="24"/>
+          <w:lang w:val="en-US"/>
+        </w:rPr>
+        <w:t>TCA pl</w:t>
+      </w:r>
+      <w:r>
+        <w:rPr>
+          <w:rFonts w:ascii="Times New Roman" w:hAnsi="Times New Roman"/>
+          <w:sz w:val="24"/>
+          <w:szCs w:val="24"/>
+          <w:lang w:val="en-US"/>
+        </w:rPr>
+        <w:t xml:space="preserve">ans to dedicate approximately twelve hours a week to the project. Because of the finite amount of time available before the end of the </w:t>
+      </w:r>
+      <w:proofErr w:type="gramStart"/>
+      <w:r>
+        <w:rPr>
+          <w:rFonts w:ascii="Times New Roman" w:hAnsi="Times New Roman"/>
+          <w:sz w:val="24"/>
+          <w:szCs w:val="24"/>
+          <w:lang w:val="en-US"/>
+        </w:rPr>
+        <w:t>Spring</w:t>
+      </w:r>
+      <w:proofErr w:type="gramEnd"/>
+      <w:r>
+        <w:rPr>
+          <w:rFonts w:ascii="Times New Roman" w:hAnsi="Times New Roman"/>
+          <w:sz w:val="24"/>
+          <w:szCs w:val="24"/>
+          <w:lang w:val="en-US"/>
+        </w:rPr>
+        <w:t xml:space="preserve"> 2021 semester, it is expected that many desired features will not be implemented. This will require coordination between the project group and the stake holders.</w:t>
+      </w:r>
+    </w:p>
+    <w:p>
+      <w:pPr>
+        <w:pStyle w:val="Heading4"/>
+        <w:rPr>
+          <w:color w:val="auto"/>
+          <w:sz w:val="28"/>
+          <w:lang w:val="en-US"/>
+        </w:rPr>
+      </w:pPr>
+      <w:r>
+        <w:rPr>
+          <w:color w:val="auto"/>
+          <w:sz w:val="28"/>
+          <w:lang w:val="en-US"/>
+        </w:rPr>
+        <w:t xml:space="preserve">a. </w:t>
+      </w:r>
+      <w:r>
+        <w:rPr>
+          <w:color w:val="auto"/>
+          <w:sz w:val="28"/>
+          <w:lang w:val="en-US"/>
+        </w:rPr>
+        <w:t>Standards Compliance</w:t>
+      </w:r>
+    </w:p>
+    <w:p>
+      <w:pPr>
+        <w:spacing w:after="0" w:line="480" w:lineRule="auto"/>
+        <w:contextualSpacing/>
+        <w:rPr>
+          <w:rFonts w:ascii="Times New Roman" w:hAnsi="Times New Roman"/>
+          <w:sz w:val="24"/>
+          <w:szCs w:val="24"/>
+          <w:lang w:val="en-US"/>
+        </w:rPr>
+      </w:pPr>
+      <w:r>
+        <w:rPr>
+          <w:rFonts w:ascii="Times New Roman" w:hAnsi="Times New Roman"/>
+          <w:sz w:val="24"/>
+          <w:szCs w:val="24"/>
+          <w:lang w:val="en-US"/>
+        </w:rPr>
+        <w:t>The application Abides by the HTTP and HTTPS standards allowing browsers</w:t>
+      </w:r>
+      <w:r>
+        <w:rPr>
+          <w:rFonts w:ascii="Times New Roman" w:hAnsi="Times New Roman"/>
+          <w:sz w:val="24"/>
+          <w:szCs w:val="24"/>
+          <w:lang w:val="en-US"/>
+        </w:rPr>
+        <w:t xml:space="preserve"> to utilize the backend. In the </w:t>
+      </w:r>
+      <w:r>
+        <w:rPr>
+          <w:rFonts w:ascii="Times New Roman" w:hAnsi="Times New Roman"/>
+          <w:sz w:val="24"/>
+          <w:szCs w:val="24"/>
+          <w:lang w:val="en-US"/>
+        </w:rPr>
+        <w:t>future the application may take payments which will subject the application to The Payment Card Industry Data</w:t>
+      </w:r>
+      <w:r>
+        <w:rPr>
+          <w:rFonts w:ascii="Times New Roman" w:hAnsi="Times New Roman"/>
+          <w:sz w:val="24"/>
+          <w:szCs w:val="24"/>
+          <w:lang w:val="en-US"/>
+        </w:rPr>
+        <w:t xml:space="preserve"> </w:t>
+      </w:r>
+      <w:r>
+        <w:rPr>
+          <w:rFonts w:ascii="Times New Roman" w:hAnsi="Times New Roman"/>
+          <w:sz w:val="24"/>
+          <w:szCs w:val="24"/>
+          <w:lang w:val="en-US"/>
+        </w:rPr>
+        <w:t>Security Standard. We will gain compliance by keeping the server up to date</w:t>
+      </w:r>
+      <w:r>
+        <w:rPr>
+          <w:rFonts w:ascii="Times New Roman" w:hAnsi="Times New Roman"/>
+          <w:sz w:val="24"/>
+          <w:szCs w:val="24"/>
+          <w:lang w:val="en-US"/>
+        </w:rPr>
+        <w:t xml:space="preserve">, and use a third party payment </w:t>
+      </w:r>
+      <w:r>
+        <w:rPr>
+          <w:rFonts w:ascii="Times New Roman" w:hAnsi="Times New Roman"/>
+          <w:sz w:val="24"/>
+          <w:szCs w:val="24"/>
+          <w:lang w:val="en-US"/>
+        </w:rPr>
+        <w:t>system.</w:t>
+      </w:r>
+    </w:p>
+    <w:p>
+      <w:pPr>
+        <w:spacing w:after="0" w:line="480" w:lineRule="auto"/>
+        <w:contextualSpacing/>
+        <w:rPr>
+          <w:rFonts w:ascii="Times New Roman" w:hAnsi="Times New Roman"/>
+          <w:sz w:val="24"/>
+          <w:szCs w:val="24"/>
+          <w:lang w:val="en-US"/>
+        </w:rPr>
       </w:pPr>
     </w:p>
     <w:p>
@@ -8045,100 +8394,9 @@
           <w:szCs w:val="24"/>
           <w:lang w:val="en-US"/>
         </w:rPr>
-        <w:t>Standards Compliance</w:t>
-      </w:r>
-    </w:p>
-    <w:p>
-      <w:pPr>
-        <w:spacing w:after="0" w:line="480" w:lineRule="auto"/>
-        <w:contextualSpacing/>
-        <w:rPr>
-          <w:rFonts w:ascii="Times New Roman" w:hAnsi="Times New Roman"/>
-          <w:sz w:val="24"/>
-          <w:szCs w:val="24"/>
-          <w:lang w:val="en-US"/>
-        </w:rPr>
-      </w:pPr>
-      <w:r>
-        <w:rPr>
-          <w:rFonts w:ascii="Times New Roman" w:hAnsi="Times New Roman"/>
-          <w:sz w:val="24"/>
-          <w:szCs w:val="24"/>
-          <w:lang w:val="en-US"/>
-        </w:rPr>
-        <w:t>The application Abides by the HTTP and HTTPS standards allowing browsers</w:t>
-      </w:r>
-      <w:r>
-        <w:rPr>
-          <w:rFonts w:ascii="Times New Roman" w:hAnsi="Times New Roman"/>
-          <w:sz w:val="24"/>
-          <w:szCs w:val="24"/>
-          <w:lang w:val="en-US"/>
-        </w:rPr>
-        <w:t xml:space="preserve"> to utilize the backend. In the </w:t>
-      </w:r>
-      <w:r>
-        <w:rPr>
-          <w:rFonts w:ascii="Times New Roman" w:hAnsi="Times New Roman"/>
-          <w:sz w:val="24"/>
-          <w:szCs w:val="24"/>
-          <w:lang w:val="en-US"/>
-        </w:rPr>
-        <w:t>future the application may take payments which will subject the application to The Payment Card Industry Data</w:t>
-      </w:r>
-      <w:r>
-        <w:rPr>
-          <w:rFonts w:ascii="Times New Roman" w:hAnsi="Times New Roman"/>
-          <w:sz w:val="24"/>
-          <w:szCs w:val="24"/>
-          <w:lang w:val="en-US"/>
-        </w:rPr>
-        <w:t xml:space="preserve"> </w:t>
-      </w:r>
-      <w:r>
-        <w:rPr>
-          <w:rFonts w:ascii="Times New Roman" w:hAnsi="Times New Roman"/>
-          <w:sz w:val="24"/>
-          <w:szCs w:val="24"/>
-          <w:lang w:val="en-US"/>
-        </w:rPr>
-        <w:t>Security Standard. We will gain compliance by keeping the server up to date</w:t>
-      </w:r>
-      <w:r>
-        <w:rPr>
-          <w:rFonts w:ascii="Times New Roman" w:hAnsi="Times New Roman"/>
-          <w:sz w:val="24"/>
-          <w:szCs w:val="24"/>
-          <w:lang w:val="en-US"/>
-        </w:rPr>
-        <w:t xml:space="preserve">, and use a third party payment </w:t>
-      </w:r>
-      <w:r>
-        <w:rPr>
-          <w:rFonts w:ascii="Times New Roman" w:hAnsi="Times New Roman"/>
-          <w:sz w:val="24"/>
-          <w:szCs w:val="24"/>
-          <w:lang w:val="en-US"/>
-        </w:rPr>
-        <w:t>system.</w:t>
-      </w:r>
-    </w:p>
-    <w:p>
-      <w:pPr>
-        <w:spacing w:after="0" w:line="480" w:lineRule="auto"/>
-        <w:contextualSpacing/>
-        <w:rPr>
-          <w:rFonts w:ascii="Times New Roman" w:hAnsi="Times New Roman"/>
-          <w:sz w:val="24"/>
-          <w:szCs w:val="24"/>
-          <w:lang w:val="en-US"/>
-        </w:rPr>
-      </w:pPr>
-    </w:p>
-    <w:p>
-      <w:pPr>
-        <w:spacing w:after="0" w:line="480" w:lineRule="auto"/>
-        <w:contextualSpacing/>
+        <w:t xml:space="preserve">3.5 </w:t>
+      </w:r>
+      <w:r>
         <w:rPr>
           <w:rFonts w:asciiTheme="majorHAnsi" w:hAnsiTheme="majorHAnsi"/>
           <w:b/>
@@ -8146,8 +8404,160 @@
           <w:szCs w:val="24"/>
           <w:lang w:val="en-US"/>
         </w:rPr>
-      </w:pPr>
-      <w:r>
+        <w:t>Logical database requirement</w:t>
+      </w:r>
+    </w:p>
+    <w:p>
+      <w:pPr>
+        <w:spacing w:after="0" w:line="480" w:lineRule="auto"/>
+        <w:contextualSpacing/>
+        <w:rPr>
+          <w:rFonts w:ascii="Times New Roman" w:hAnsi="Times New Roman"/>
+          <w:sz w:val="24"/>
+          <w:szCs w:val="24"/>
+          <w:lang w:val="en-US"/>
+        </w:rPr>
+      </w:pPr>
+      <w:r>
+        <w:rPr>
+          <w:rFonts w:ascii="Times New Roman" w:hAnsi="Times New Roman"/>
+          <w:sz w:val="24"/>
+          <w:szCs w:val="24"/>
+          <w:lang w:val="en-US"/>
+        </w:rPr>
+        <w:t xml:space="preserve">The backend relies on </w:t>
+      </w:r>
+      <w:proofErr w:type="spellStart"/>
+      <w:r>
+        <w:rPr>
+          <w:rFonts w:ascii="Times New Roman" w:hAnsi="Times New Roman"/>
+          <w:sz w:val="24"/>
+          <w:szCs w:val="24"/>
+          <w:lang w:val="en-US"/>
+        </w:rPr>
+        <w:t>Maria</w:t>
+      </w:r>
+      <w:r>
+        <w:rPr>
+          <w:rFonts w:ascii="Times New Roman" w:hAnsi="Times New Roman"/>
+          <w:sz w:val="24"/>
+          <w:szCs w:val="24"/>
+          <w:lang w:val="en-US"/>
+        </w:rPr>
+        <w:t>DB</w:t>
+      </w:r>
+      <w:proofErr w:type="spellEnd"/>
+      <w:r>
+        <w:rPr>
+          <w:rFonts w:ascii="Times New Roman" w:hAnsi="Times New Roman"/>
+          <w:sz w:val="24"/>
+          <w:szCs w:val="24"/>
+          <w:lang w:val="en-US"/>
+        </w:rPr>
+        <w:t xml:space="preserve"> which is an alternative to </w:t>
+      </w:r>
+      <w:proofErr w:type="spellStart"/>
+      <w:r>
+        <w:rPr>
+          <w:rFonts w:ascii="Times New Roman" w:hAnsi="Times New Roman"/>
+          <w:sz w:val="24"/>
+          <w:szCs w:val="24"/>
+          <w:lang w:val="en-US"/>
+        </w:rPr>
+        <w:t>my</w:t>
+      </w:r>
+      <w:r>
+        <w:rPr>
+          <w:rFonts w:ascii="Times New Roman" w:hAnsi="Times New Roman"/>
+          <w:sz w:val="24"/>
+          <w:szCs w:val="24"/>
+          <w:lang w:val="en-US"/>
+        </w:rPr>
+        <w:t>SQL</w:t>
+      </w:r>
+      <w:proofErr w:type="spellEnd"/>
+      <w:r>
+        <w:rPr>
+          <w:rFonts w:ascii="Times New Roman" w:hAnsi="Times New Roman"/>
+          <w:sz w:val="24"/>
+          <w:szCs w:val="24"/>
+          <w:lang w:val="en-US"/>
+        </w:rPr>
+        <w:t xml:space="preserve">. </w:t>
+      </w:r>
+      <w:proofErr w:type="spellStart"/>
+      <w:r>
+        <w:rPr>
+          <w:rFonts w:ascii="Times New Roman" w:hAnsi="Times New Roman"/>
+          <w:sz w:val="24"/>
+          <w:szCs w:val="24"/>
+          <w:lang w:val="en-US"/>
+        </w:rPr>
+        <w:t>MariaD</w:t>
+      </w:r>
+      <w:r>
+        <w:rPr>
+          <w:rFonts w:ascii="Times New Roman" w:hAnsi="Times New Roman"/>
+          <w:sz w:val="24"/>
+          <w:szCs w:val="24"/>
+          <w:lang w:val="en-US"/>
+        </w:rPr>
+        <w:t>B</w:t>
+      </w:r>
+      <w:proofErr w:type="spellEnd"/>
+      <w:r>
+        <w:rPr>
+          <w:rFonts w:ascii="Times New Roman" w:hAnsi="Times New Roman"/>
+          <w:sz w:val="24"/>
+          <w:szCs w:val="24"/>
+          <w:lang w:val="en-US"/>
+        </w:rPr>
+        <w:t xml:space="preserve"> provides normalization of our </w:t>
+      </w:r>
+      <w:r>
+        <w:rPr>
+          <w:rFonts w:ascii="Times New Roman" w:hAnsi="Times New Roman"/>
+          <w:sz w:val="24"/>
+          <w:szCs w:val="24"/>
+          <w:lang w:val="en-US"/>
+        </w:rPr>
+        <w:t xml:space="preserve">entities allowing constraints to be applied to the relationships. The amount </w:t>
+      </w:r>
+      <w:r>
+        <w:rPr>
+          <w:rFonts w:ascii="Times New Roman" w:hAnsi="Times New Roman"/>
+          <w:sz w:val="24"/>
+          <w:szCs w:val="24"/>
+          <w:lang w:val="en-US"/>
+        </w:rPr>
+        <w:t xml:space="preserve">of storage space will be fairly </w:t>
+      </w:r>
+      <w:r>
+        <w:rPr>
+          <w:rFonts w:ascii="Times New Roman" w:hAnsi="Times New Roman"/>
+          <w:sz w:val="24"/>
+          <w:szCs w:val="24"/>
+          <w:lang w:val="en-US"/>
+        </w:rPr>
+        <w:t>minimal because we are only storing information about modules, labs, users, badges, and VMs.</w:t>
+      </w:r>
+    </w:p>
+    <w:p>
+      <w:pPr>
+        <w:spacing w:after="0" w:line="480" w:lineRule="auto"/>
+        <w:contextualSpacing/>
+        <w:rPr>
+          <w:rFonts w:ascii="Times New Roman" w:hAnsi="Times New Roman"/>
+          <w:sz w:val="24"/>
+          <w:szCs w:val="24"/>
+          <w:lang w:val="en-US"/>
+        </w:rPr>
+      </w:pPr>
+    </w:p>
+    <w:p>
+      <w:pPr>
+        <w:spacing w:after="0" w:line="480" w:lineRule="auto"/>
+        <w:contextualSpacing/>
         <w:rPr>
           <w:rFonts w:asciiTheme="majorHAnsi" w:hAnsiTheme="majorHAnsi"/>
           <w:b/>
@@ -8155,122 +8565,8 @@
           <w:szCs w:val="24"/>
           <w:lang w:val="en-US"/>
         </w:rPr>
-        <w:t>Logical database requirement</w:t>
-      </w:r>
-    </w:p>
-    <w:p>
-      <w:pPr>
-        <w:spacing w:after="0" w:line="480" w:lineRule="auto"/>
-        <w:contextualSpacing/>
-        <w:rPr>
-          <w:rFonts w:ascii="Times New Roman" w:hAnsi="Times New Roman"/>
-          <w:sz w:val="24"/>
-          <w:szCs w:val="24"/>
-          <w:lang w:val="en-US"/>
-        </w:rPr>
-      </w:pPr>
-      <w:r>
-        <w:rPr>
-          <w:rFonts w:ascii="Times New Roman" w:hAnsi="Times New Roman"/>
-          <w:sz w:val="24"/>
-          <w:szCs w:val="24"/>
-          <w:lang w:val="en-US"/>
-        </w:rPr>
-        <w:t xml:space="preserve">The backend relies on </w:t>
-      </w:r>
-      <w:proofErr w:type="spellStart"/>
-      <w:r>
-        <w:rPr>
-          <w:rFonts w:ascii="Times New Roman" w:hAnsi="Times New Roman"/>
-          <w:sz w:val="24"/>
-          <w:szCs w:val="24"/>
-          <w:lang w:val="en-US"/>
-        </w:rPr>
-        <w:t>MariaDB</w:t>
-      </w:r>
-      <w:proofErr w:type="spellEnd"/>
-      <w:r>
-        <w:rPr>
-          <w:rFonts w:ascii="Times New Roman" w:hAnsi="Times New Roman"/>
-          <w:sz w:val="24"/>
-          <w:szCs w:val="24"/>
-          <w:lang w:val="en-US"/>
-        </w:rPr>
-        <w:t xml:space="preserve"> which is an alternative to MYSQL. </w:t>
-      </w:r>
-      <w:proofErr w:type="spellStart"/>
-      <w:r>
-        <w:rPr>
-          <w:rFonts w:ascii="Times New Roman" w:hAnsi="Times New Roman"/>
-          <w:sz w:val="24"/>
-          <w:szCs w:val="24"/>
-          <w:lang w:val="en-US"/>
-        </w:rPr>
-        <w:t>MariaD</w:t>
-      </w:r>
-      <w:r>
-        <w:rPr>
-          <w:rFonts w:ascii="Times New Roman" w:hAnsi="Times New Roman"/>
-          <w:sz w:val="24"/>
-          <w:szCs w:val="24"/>
-          <w:lang w:val="en-US"/>
-        </w:rPr>
-        <w:t>B</w:t>
-      </w:r>
-      <w:proofErr w:type="spellEnd"/>
-      <w:r>
-        <w:rPr>
-          <w:rFonts w:ascii="Times New Roman" w:hAnsi="Times New Roman"/>
-          <w:sz w:val="24"/>
-          <w:szCs w:val="24"/>
-          <w:lang w:val="en-US"/>
-        </w:rPr>
-        <w:t xml:space="preserve"> provides normalization of our </w:t>
-      </w:r>
-      <w:r>
-        <w:rPr>
-          <w:rFonts w:ascii="Times New Roman" w:hAnsi="Times New Roman"/>
-          <w:sz w:val="24"/>
-          <w:szCs w:val="24"/>
-          <w:lang w:val="en-US"/>
-        </w:rPr>
-        <w:t xml:space="preserve">entities allowing constraints to be applied to the relationships. The amount </w:t>
-      </w:r>
-      <w:r>
-        <w:rPr>
-          <w:rFonts w:ascii="Times New Roman" w:hAnsi="Times New Roman"/>
-          <w:sz w:val="24"/>
-          <w:szCs w:val="24"/>
-          <w:lang w:val="en-US"/>
-        </w:rPr>
-        <w:t xml:space="preserve">of storage space will be fairly </w:t>
-      </w:r>
-      <w:r>
-        <w:rPr>
-          <w:rFonts w:ascii="Times New Roman" w:hAnsi="Times New Roman"/>
-          <w:sz w:val="24"/>
-          <w:szCs w:val="24"/>
-          <w:lang w:val="en-US"/>
-        </w:rPr>
-        <w:t>minimal because we are only storing information about modules, labs, users, badges, and VMs.</w:t>
-      </w:r>
-    </w:p>
-    <w:p>
-      <w:pPr>
-        <w:spacing w:after="0" w:line="480" w:lineRule="auto"/>
-        <w:contextualSpacing/>
-        <w:rPr>
-          <w:rFonts w:ascii="Times New Roman" w:hAnsi="Times New Roman"/>
-          <w:sz w:val="24"/>
-          <w:szCs w:val="24"/>
-          <w:lang w:val="en-US"/>
-        </w:rPr>
-      </w:pPr>
-    </w:p>
-    <w:p>
-      <w:pPr>
-        <w:spacing w:after="0" w:line="480" w:lineRule="auto"/>
-        <w:contextualSpacing/>
+      </w:pPr>
+      <w:r>
         <w:rPr>
           <w:rFonts w:asciiTheme="majorHAnsi" w:hAnsiTheme="majorHAnsi"/>
           <w:b/>
@@ -8278,7 +8574,9 @@
           <w:szCs w:val="24"/>
           <w:lang w:val="en-US"/>
         </w:rPr>
-      </w:pPr>
+        <w:lastRenderedPageBreak/>
+        <w:t xml:space="preserve">3.6 </w:t>
+      </w:r>
       <w:r>
         <w:rPr>
           <w:rFonts w:asciiTheme="majorHAnsi" w:hAnsiTheme="majorHAnsi"/>
@@ -8305,6 +8603,14 @@
           <w:sz w:val="28"/>
           <w:lang w:val="en-US"/>
         </w:rPr>
+        <w:t xml:space="preserve">a. </w:t>
+      </w:r>
+      <w:r>
+        <w:rPr>
+          <w:color w:val="auto"/>
+          <w:sz w:val="28"/>
+          <w:lang w:val="en-US"/>
+        </w:rPr>
         <w:t>Reliability</w:t>
       </w:r>
     </w:p>
@@ -8388,8 +8694,485 @@
         <w:pStyle w:val="Heading4"/>
         <w:rPr>
           <w:color w:val="auto"/>
-          <w:sz w:val="32"/>
-          <w:lang w:val="en-US"/>
+          <w:sz w:val="28"/>
+          <w:lang w:val="en-US"/>
+        </w:rPr>
+      </w:pPr>
+      <w:r>
+        <w:rPr>
+          <w:color w:val="auto"/>
+          <w:sz w:val="28"/>
+          <w:lang w:val="en-US"/>
+        </w:rPr>
+        <w:t xml:space="preserve">b. </w:t>
+      </w:r>
+      <w:r>
+        <w:rPr>
+          <w:color w:val="auto"/>
+          <w:sz w:val="28"/>
+          <w:lang w:val="en-US"/>
+        </w:rPr>
+        <w:t>Availability</w:t>
+      </w:r>
+    </w:p>
+    <w:p>
+      <w:pPr>
+        <w:spacing w:after="0" w:line="480" w:lineRule="auto"/>
+        <w:contextualSpacing/>
+        <w:rPr>
+          <w:rFonts w:ascii="Times New Roman" w:hAnsi="Times New Roman"/>
+          <w:sz w:val="24"/>
+          <w:szCs w:val="24"/>
+          <w:lang w:val="en-US"/>
+        </w:rPr>
+      </w:pPr>
+      <w:r>
+        <w:rPr>
+          <w:rFonts w:ascii="Times New Roman" w:hAnsi="Times New Roman"/>
+          <w:sz w:val="24"/>
+          <w:szCs w:val="24"/>
+          <w:lang w:val="en-US"/>
+        </w:rPr>
+        <w:t xml:space="preserve"> During the first 3 months of use we guarantee 95% uptime, after that it will go u</w:t>
+      </w:r>
+      <w:r>
+        <w:rPr>
+          <w:rFonts w:ascii="Times New Roman" w:hAnsi="Times New Roman"/>
+          <w:sz w:val="24"/>
+          <w:szCs w:val="24"/>
+          <w:lang w:val="en-US"/>
+        </w:rPr>
+        <w:t xml:space="preserve">p to 99.9%. In the early phases, </w:t>
+      </w:r>
+      <w:r>
+        <w:rPr>
+          <w:rFonts w:ascii="Times New Roman" w:hAnsi="Times New Roman"/>
+          <w:sz w:val="24"/>
+          <w:szCs w:val="24"/>
+          <w:lang w:val="en-US"/>
+        </w:rPr>
+        <w:t xml:space="preserve">we will be providing rapid updates as features arrive. We have multiple nodes in our </w:t>
+      </w:r>
+      <w:r>
+        <w:rPr>
+          <w:rFonts w:ascii="Times New Roman" w:hAnsi="Times New Roman"/>
+          <w:sz w:val="24"/>
+          <w:szCs w:val="24"/>
+          <w:lang w:val="en-US"/>
+        </w:rPr>
+        <w:t>Proxmox</w:t>
+      </w:r>
+      <w:r>
+        <w:rPr>
+          <w:rFonts w:ascii="Times New Roman" w:hAnsi="Times New Roman"/>
+          <w:sz w:val="24"/>
+          <w:szCs w:val="24"/>
+          <w:lang w:val="en-US"/>
+        </w:rPr>
+        <w:t xml:space="preserve"> server to provide </w:t>
+      </w:r>
+      <w:r>
+        <w:rPr>
+          <w:rFonts w:ascii="Times New Roman" w:hAnsi="Times New Roman"/>
+          <w:sz w:val="24"/>
+          <w:szCs w:val="24"/>
+          <w:lang w:val="en-US"/>
+        </w:rPr>
+        <w:t>a HA environment.</w:t>
+      </w:r>
+    </w:p>
+    <w:p>
+      <w:pPr>
+        <w:pStyle w:val="Heading4"/>
+        <w:rPr>
+          <w:color w:val="auto"/>
+          <w:sz w:val="28"/>
+          <w:lang w:val="en-US"/>
+        </w:rPr>
+      </w:pPr>
+      <w:r>
+        <w:rPr>
+          <w:color w:val="auto"/>
+          <w:sz w:val="28"/>
+          <w:lang w:val="en-US"/>
+        </w:rPr>
+        <w:t xml:space="preserve">c. </w:t>
+      </w:r>
+      <w:r>
+        <w:rPr>
+          <w:color w:val="auto"/>
+          <w:sz w:val="28"/>
+          <w:lang w:val="en-US"/>
+        </w:rPr>
+        <w:t>Security</w:t>
+      </w:r>
+    </w:p>
+    <w:p>
+      <w:pPr>
+        <w:spacing w:after="0" w:line="480" w:lineRule="auto"/>
+        <w:contextualSpacing/>
+        <w:rPr>
+          <w:rFonts w:ascii="Times New Roman" w:hAnsi="Times New Roman"/>
+          <w:sz w:val="24"/>
+          <w:szCs w:val="24"/>
+          <w:lang w:val="en-US"/>
+        </w:rPr>
+      </w:pPr>
+      <w:r>
+        <w:rPr>
+          <w:rFonts w:ascii="Times New Roman" w:hAnsi="Times New Roman"/>
+          <w:sz w:val="24"/>
+          <w:szCs w:val="24"/>
+          <w:lang w:val="en-US"/>
+        </w:rPr>
+        <w:t xml:space="preserve"> The servers will be running the latest fedora </w:t>
+      </w:r>
+      <w:proofErr w:type="spellStart"/>
+      <w:r>
+        <w:rPr>
+          <w:rFonts w:ascii="Times New Roman" w:hAnsi="Times New Roman"/>
+          <w:sz w:val="24"/>
+          <w:szCs w:val="24"/>
+          <w:lang w:val="en-US"/>
+        </w:rPr>
+        <w:t>d</w:t>
+      </w:r>
+      <w:r>
+        <w:rPr>
+          <w:rFonts w:ascii="Times New Roman" w:hAnsi="Times New Roman"/>
+          <w:sz w:val="24"/>
+          <w:szCs w:val="24"/>
+          <w:lang w:val="en-US"/>
+        </w:rPr>
+        <w:t>istro</w:t>
+      </w:r>
+      <w:proofErr w:type="spellEnd"/>
+      <w:r>
+        <w:rPr>
+          <w:rFonts w:ascii="Times New Roman" w:hAnsi="Times New Roman"/>
+          <w:sz w:val="24"/>
+          <w:szCs w:val="24"/>
+          <w:lang w:val="en-US"/>
+        </w:rPr>
+        <w:t xml:space="preserve"> with the latest .NET Core runtime. The CSG group will be </w:t>
+      </w:r>
+      <w:r>
+        <w:rPr>
+          <w:rFonts w:ascii="Times New Roman" w:hAnsi="Times New Roman"/>
+          <w:sz w:val="24"/>
+          <w:szCs w:val="24"/>
+          <w:lang w:val="en-US"/>
+        </w:rPr>
+        <w:t>handling firewall rules on an external firewall to enhance the security of the app</w:t>
+      </w:r>
+      <w:r>
+        <w:rPr>
+          <w:rFonts w:ascii="Times New Roman" w:hAnsi="Times New Roman"/>
+          <w:sz w:val="24"/>
+          <w:szCs w:val="24"/>
+          <w:lang w:val="en-US"/>
+        </w:rPr>
+        <w:t xml:space="preserve">lication. NGINX will be used to </w:t>
+      </w:r>
+      <w:r>
+        <w:rPr>
+          <w:rFonts w:ascii="Times New Roman" w:hAnsi="Times New Roman"/>
+          <w:sz w:val="24"/>
+          <w:szCs w:val="24"/>
+          <w:lang w:val="en-US"/>
+        </w:rPr>
+        <w:t xml:space="preserve">proxy requests to the .Net Core Kestrel web server providing a </w:t>
+      </w:r>
+      <w:proofErr w:type="spellStart"/>
+      <w:r>
+        <w:rPr>
+          <w:rFonts w:ascii="Times New Roman" w:hAnsi="Times New Roman"/>
+          <w:sz w:val="24"/>
+          <w:szCs w:val="24"/>
+          <w:lang w:val="en-US"/>
+        </w:rPr>
+        <w:t>tcp</w:t>
+      </w:r>
+      <w:proofErr w:type="spellEnd"/>
+      <w:r>
+        <w:rPr>
+          <w:rFonts w:ascii="Times New Roman" w:hAnsi="Times New Roman"/>
+          <w:sz w:val="24"/>
+          <w:szCs w:val="24"/>
+          <w:lang w:val="en-US"/>
+        </w:rPr>
+        <w:t xml:space="preserve"> layer protection for the internal service.</w:t>
+      </w:r>
+    </w:p>
+    <w:p>
+      <w:pPr>
+        <w:pStyle w:val="Heading4"/>
+        <w:rPr>
+          <w:color w:val="auto"/>
+          <w:sz w:val="28"/>
+          <w:lang w:val="en-US"/>
+        </w:rPr>
+      </w:pPr>
+      <w:r>
+        <w:rPr>
+          <w:color w:val="auto"/>
+          <w:sz w:val="28"/>
+          <w:lang w:val="en-US"/>
+        </w:rPr>
+        <w:t xml:space="preserve">d. </w:t>
+      </w:r>
+      <w:r>
+        <w:rPr>
+          <w:color w:val="auto"/>
+          <w:sz w:val="28"/>
+          <w:lang w:val="en-US"/>
+        </w:rPr>
+        <w:t>Maintainability</w:t>
+      </w:r>
+    </w:p>
+    <w:p>
+      <w:pPr>
+        <w:spacing w:after="0" w:line="480" w:lineRule="auto"/>
+        <w:contextualSpacing/>
+        <w:rPr>
+          <w:rFonts w:ascii="Times New Roman" w:hAnsi="Times New Roman"/>
+          <w:sz w:val="24"/>
+          <w:szCs w:val="24"/>
+          <w:lang w:val="en-US"/>
+        </w:rPr>
+      </w:pPr>
+      <w:r>
+        <w:rPr>
+          <w:rFonts w:ascii="Times New Roman" w:hAnsi="Times New Roman"/>
+          <w:sz w:val="24"/>
+          <w:szCs w:val="24"/>
+          <w:lang w:val="en-US"/>
+        </w:rPr>
+        <w:t xml:space="preserve"> The backend and front end systems are bu</w:t>
+      </w:r>
+      <w:r>
+        <w:rPr>
+          <w:rFonts w:ascii="Times New Roman" w:hAnsi="Times New Roman"/>
+          <w:sz w:val="24"/>
+          <w:szCs w:val="24"/>
+          <w:lang w:val="en-US"/>
+        </w:rPr>
+        <w:t xml:space="preserve">ilt in .Net Core and </w:t>
+      </w:r>
+      <w:proofErr w:type="spellStart"/>
+      <w:r>
+        <w:rPr>
+          <w:rFonts w:ascii="Times New Roman" w:hAnsi="Times New Roman"/>
+          <w:sz w:val="24"/>
+          <w:szCs w:val="24"/>
+          <w:lang w:val="en-US"/>
+        </w:rPr>
+        <w:t>ReactJS</w:t>
+      </w:r>
+      <w:proofErr w:type="spellEnd"/>
+      <w:r>
+        <w:rPr>
+          <w:rFonts w:ascii="Times New Roman" w:hAnsi="Times New Roman"/>
+          <w:sz w:val="24"/>
+          <w:szCs w:val="24"/>
+          <w:lang w:val="en-US"/>
+        </w:rPr>
+        <w:t xml:space="preserve"> in </w:t>
+      </w:r>
+      <w:r>
+        <w:rPr>
+          <w:rFonts w:ascii="Times New Roman" w:hAnsi="Times New Roman"/>
+          <w:sz w:val="24"/>
+          <w:szCs w:val="24"/>
+          <w:lang w:val="en-US"/>
+        </w:rPr>
+        <w:t>Typescr</w:t>
+      </w:r>
+      <w:r>
+        <w:rPr>
+          <w:rFonts w:ascii="Times New Roman" w:hAnsi="Times New Roman"/>
+          <w:sz w:val="24"/>
+          <w:szCs w:val="24"/>
+          <w:lang w:val="en-US"/>
+        </w:rPr>
+        <w:t xml:space="preserve">ipt respectively. .Net Core is </w:t>
+      </w:r>
+      <w:r>
+        <w:rPr>
+          <w:rFonts w:ascii="Times New Roman" w:hAnsi="Times New Roman"/>
+          <w:sz w:val="24"/>
+          <w:szCs w:val="24"/>
+          <w:lang w:val="en-US"/>
+        </w:rPr>
+        <w:t>the future of Microsoft’s efforts to expand the use of C# to other operating sys</w:t>
+      </w:r>
+      <w:r>
+        <w:rPr>
+          <w:rFonts w:ascii="Times New Roman" w:hAnsi="Times New Roman"/>
+          <w:sz w:val="24"/>
+          <w:szCs w:val="24"/>
+          <w:lang w:val="en-US"/>
+        </w:rPr>
+        <w:t xml:space="preserve">tems. The overall design of the </w:t>
+      </w:r>
+      <w:r>
+        <w:rPr>
+          <w:rFonts w:ascii="Times New Roman" w:hAnsi="Times New Roman"/>
+          <w:sz w:val="24"/>
+          <w:szCs w:val="24"/>
+          <w:lang w:val="en-US"/>
+        </w:rPr>
+        <w:t xml:space="preserve">architecture is </w:t>
+      </w:r>
+      <w:r>
+        <w:rPr>
+          <w:rFonts w:ascii="Times New Roman" w:hAnsi="Times New Roman"/>
+          <w:sz w:val="24"/>
+          <w:szCs w:val="24"/>
+          <w:lang w:val="en-US"/>
+        </w:rPr>
+        <w:lastRenderedPageBreak/>
+        <w:t xml:space="preserve">simplified with .Net Core. </w:t>
+      </w:r>
+      <w:proofErr w:type="spellStart"/>
+      <w:r>
+        <w:rPr>
+          <w:rFonts w:ascii="Times New Roman" w:hAnsi="Times New Roman"/>
+          <w:sz w:val="24"/>
+          <w:szCs w:val="24"/>
+          <w:lang w:val="en-US"/>
+        </w:rPr>
+        <w:t>ReactJS</w:t>
+      </w:r>
+      <w:proofErr w:type="spellEnd"/>
+      <w:r>
+        <w:rPr>
+          <w:rFonts w:ascii="Times New Roman" w:hAnsi="Times New Roman"/>
+          <w:sz w:val="24"/>
+          <w:szCs w:val="24"/>
+          <w:lang w:val="en-US"/>
+        </w:rPr>
+        <w:t xml:space="preserve"> provides an easy to use and componentized front end to</w:t>
+      </w:r>
+      <w:r>
+        <w:rPr>
+          <w:rFonts w:ascii="Times New Roman" w:hAnsi="Times New Roman"/>
+          <w:sz w:val="24"/>
+          <w:szCs w:val="24"/>
+          <w:lang w:val="en-US"/>
+        </w:rPr>
+        <w:t xml:space="preserve"> </w:t>
+      </w:r>
+      <w:r>
+        <w:rPr>
+          <w:rFonts w:ascii="Times New Roman" w:hAnsi="Times New Roman"/>
+          <w:sz w:val="24"/>
+          <w:szCs w:val="24"/>
+          <w:lang w:val="en-US"/>
+        </w:rPr>
+        <w:t>increase code reuse and reduce bugs.</w:t>
+      </w:r>
+    </w:p>
+    <w:p>
+      <w:pPr>
+        <w:pStyle w:val="Heading4"/>
+        <w:rPr>
+          <w:color w:val="auto"/>
+          <w:sz w:val="28"/>
+          <w:lang w:val="en-US"/>
+        </w:rPr>
+      </w:pPr>
+      <w:r>
+        <w:rPr>
+          <w:color w:val="auto"/>
+          <w:sz w:val="28"/>
+          <w:lang w:val="en-US"/>
+        </w:rPr>
+        <w:t xml:space="preserve">e. </w:t>
+      </w:r>
+      <w:r>
+        <w:rPr>
+          <w:color w:val="auto"/>
+          <w:sz w:val="28"/>
+          <w:lang w:val="en-US"/>
+        </w:rPr>
+        <w:t>Portability</w:t>
+      </w:r>
+    </w:p>
+    <w:p>
+      <w:pPr>
+        <w:spacing w:after="0" w:line="480" w:lineRule="auto"/>
+        <w:contextualSpacing/>
+        <w:rPr>
+          <w:rFonts w:ascii="Times New Roman" w:hAnsi="Times New Roman"/>
+          <w:sz w:val="24"/>
+          <w:szCs w:val="24"/>
+          <w:lang w:val="en-US"/>
+        </w:rPr>
+      </w:pPr>
+      <w:r>
+        <w:rPr>
+          <w:rFonts w:ascii="Times New Roman" w:hAnsi="Times New Roman"/>
+          <w:sz w:val="24"/>
+          <w:szCs w:val="24"/>
+          <w:lang w:val="en-US"/>
+        </w:rPr>
+        <w:t>The frontend is very portable as it can run in all the major browsers. The hosting</w:t>
+      </w:r>
+      <w:r>
+        <w:rPr>
+          <w:rFonts w:ascii="Times New Roman" w:hAnsi="Times New Roman"/>
+          <w:sz w:val="24"/>
+          <w:szCs w:val="24"/>
+          <w:lang w:val="en-US"/>
+        </w:rPr>
+        <w:t xml:space="preserve"> of the VMs requires significant </w:t>
+      </w:r>
+      <w:r>
+        <w:rPr>
+          <w:rFonts w:ascii="Times New Roman" w:hAnsi="Times New Roman"/>
+          <w:sz w:val="24"/>
+          <w:szCs w:val="24"/>
+          <w:lang w:val="en-US"/>
+        </w:rPr>
+        <w:t>investment of memory and disk heavy servers. Users can use either their school address or personal a</w:t>
+      </w:r>
+      <w:r>
+        <w:rPr>
+          <w:rFonts w:ascii="Times New Roman" w:hAnsi="Times New Roman"/>
+          <w:sz w:val="24"/>
+          <w:szCs w:val="24"/>
+          <w:lang w:val="en-US"/>
+        </w:rPr>
+        <w:t xml:space="preserve">ddress </w:t>
+      </w:r>
+      <w:r>
+        <w:rPr>
+          <w:rFonts w:ascii="Times New Roman" w:hAnsi="Times New Roman"/>
+          <w:sz w:val="24"/>
+          <w:szCs w:val="24"/>
+          <w:lang w:val="en-US"/>
+        </w:rPr>
+        <w:t>allowing outside users to use this system as well.</w:t>
+      </w:r>
+    </w:p>
+    <w:p>
+      <w:pPr>
+        <w:spacing w:after="0" w:line="480" w:lineRule="auto"/>
+        <w:contextualSpacing/>
+        <w:rPr>
+          <w:rFonts w:ascii="Times New Roman" w:hAnsi="Times New Roman"/>
+          <w:sz w:val="24"/>
+          <w:szCs w:val="24"/>
+          <w:lang w:val="en-US"/>
+        </w:rPr>
+      </w:pPr>
+    </w:p>
+    <w:p>
+      <w:pPr>
+        <w:pStyle w:val="Heading3"/>
+        <w:rPr>
+          <w:lang w:val="en-US" w:eastAsia="zh-CN"/>
         </w:rPr>
       </w:pPr>
       <w:r>
@@ -8398,465 +9181,115 @@
           <w:sz w:val="32"/>
           <w:lang w:val="en-US"/>
         </w:rPr>
-        <w:t>Availability</w:t>
-      </w:r>
-    </w:p>
-    <w:p>
-      <w:pPr>
-        <w:spacing w:after="0" w:line="480" w:lineRule="auto"/>
-        <w:contextualSpacing/>
-        <w:rPr>
-          <w:rFonts w:ascii="Times New Roman" w:hAnsi="Times New Roman"/>
-          <w:sz w:val="24"/>
-          <w:szCs w:val="24"/>
-          <w:lang w:val="en-US"/>
-        </w:rPr>
-      </w:pPr>
-      <w:r>
-        <w:rPr>
-          <w:rFonts w:ascii="Times New Roman" w:hAnsi="Times New Roman"/>
-          <w:sz w:val="24"/>
-          <w:szCs w:val="24"/>
-          <w:lang w:val="en-US"/>
-        </w:rPr>
-        <w:t xml:space="preserve"> During the first 3 months of use we guarantee 95% uptime, after that it will go u</w:t>
-      </w:r>
-      <w:r>
-        <w:rPr>
-          <w:rFonts w:ascii="Times New Roman" w:hAnsi="Times New Roman"/>
-          <w:sz w:val="24"/>
-          <w:szCs w:val="24"/>
-          <w:lang w:val="en-US"/>
-        </w:rPr>
-        <w:t xml:space="preserve">p to 99.9%. In the early phases, </w:t>
-      </w:r>
-      <w:r>
-        <w:rPr>
-          <w:rFonts w:ascii="Times New Roman" w:hAnsi="Times New Roman"/>
-          <w:sz w:val="24"/>
-          <w:szCs w:val="24"/>
-          <w:lang w:val="en-US"/>
-        </w:rPr>
-        <w:t xml:space="preserve">we will be providing rapid updates as features arrive. We have multiple nodes in our </w:t>
-      </w:r>
-      <w:r>
-        <w:rPr>
-          <w:rFonts w:ascii="Times New Roman" w:hAnsi="Times New Roman"/>
-          <w:sz w:val="24"/>
-          <w:szCs w:val="24"/>
-          <w:lang w:val="en-US"/>
-        </w:rPr>
-        <w:t>Proxmox</w:t>
-      </w:r>
-      <w:r>
-        <w:rPr>
-          <w:rFonts w:ascii="Times New Roman" w:hAnsi="Times New Roman"/>
-          <w:sz w:val="24"/>
-          <w:szCs w:val="24"/>
-          <w:lang w:val="en-US"/>
-        </w:rPr>
-        <w:t xml:space="preserve"> server to provide </w:t>
-      </w:r>
-      <w:r>
-        <w:rPr>
-          <w:rFonts w:ascii="Times New Roman" w:hAnsi="Times New Roman"/>
-          <w:sz w:val="24"/>
-          <w:szCs w:val="24"/>
-          <w:lang w:val="en-US"/>
-        </w:rPr>
-        <w:t>a HA environment.</w:t>
-      </w:r>
-    </w:p>
-    <w:p>
-      <w:pPr>
-        <w:pStyle w:val="Heading4"/>
-        <w:rPr>
+        <w:t xml:space="preserve">3.7 Other Requirements </w:t>
+      </w:r>
+    </w:p>
+    <w:p>
+      <w:pPr>
+        <w:pStyle w:val="Heading3"/>
+        <w:rPr>
+          <w:rFonts w:ascii="Times New Roman" w:hAnsi="Times New Roman" w:cs="Times New Roman"/>
+          <w:lang w:val="en-US"/>
+        </w:rPr>
+      </w:pPr>
+      <w:proofErr w:type="gramStart"/>
+      <w:r>
+        <w:rPr>
+          <w:rFonts w:ascii="Times New Roman" w:hAnsi="Times New Roman" w:cs="Times New Roman"/>
           <w:color w:val="auto"/>
-          <w:sz w:val="32"/>
-          <w:lang w:val="en-US"/>
-        </w:rPr>
-      </w:pPr>
-      <w:r>
-        <w:rPr>
-          <w:color w:val="auto"/>
-          <w:sz w:val="32"/>
-          <w:lang w:val="en-US"/>
-        </w:rPr>
-        <w:t>Security</w:t>
-      </w:r>
-    </w:p>
-    <w:p>
-      <w:pPr>
-        <w:spacing w:after="0" w:line="480" w:lineRule="auto"/>
-        <w:contextualSpacing/>
-        <w:rPr>
-          <w:rFonts w:ascii="Times New Roman" w:hAnsi="Times New Roman"/>
-          <w:sz w:val="24"/>
-          <w:szCs w:val="24"/>
-          <w:lang w:val="en-US"/>
-        </w:rPr>
-      </w:pPr>
-      <w:r>
-        <w:rPr>
-          <w:rFonts w:ascii="Times New Roman" w:hAnsi="Times New Roman"/>
-          <w:sz w:val="24"/>
-          <w:szCs w:val="24"/>
-          <w:lang w:val="en-US"/>
-        </w:rPr>
-        <w:t xml:space="preserve"> The servers will be running the latest fedora </w:t>
-      </w:r>
-      <w:proofErr w:type="spellStart"/>
-      <w:r>
-        <w:rPr>
-          <w:rFonts w:ascii="Times New Roman" w:hAnsi="Times New Roman"/>
-          <w:sz w:val="24"/>
-          <w:szCs w:val="24"/>
-          <w:lang w:val="en-US"/>
-        </w:rPr>
-        <w:t>d</w:t>
-      </w:r>
-      <w:r>
-        <w:rPr>
-          <w:rFonts w:ascii="Times New Roman" w:hAnsi="Times New Roman"/>
-          <w:sz w:val="24"/>
-          <w:szCs w:val="24"/>
-          <w:lang w:val="en-US"/>
-        </w:rPr>
-        <w:t>istro</w:t>
-      </w:r>
-      <w:proofErr w:type="spellEnd"/>
-      <w:r>
-        <w:rPr>
-          <w:rFonts w:ascii="Times New Roman" w:hAnsi="Times New Roman"/>
-          <w:sz w:val="24"/>
-          <w:szCs w:val="24"/>
-          <w:lang w:val="en-US"/>
-        </w:rPr>
-        <w:t xml:space="preserve"> with the latest .NET Core runtime. The CSG group will be </w:t>
-      </w:r>
-      <w:r>
-        <w:rPr>
-          <w:rFonts w:ascii="Times New Roman" w:hAnsi="Times New Roman"/>
-          <w:sz w:val="24"/>
-          <w:szCs w:val="24"/>
-          <w:lang w:val="en-US"/>
-        </w:rPr>
-        <w:t>handling firewall rules on an external firewall to enhance the security of the app</w:t>
-      </w:r>
-      <w:r>
-        <w:rPr>
-          <w:rFonts w:ascii="Times New Roman" w:hAnsi="Times New Roman"/>
-          <w:sz w:val="24"/>
-          <w:szCs w:val="24"/>
-          <w:lang w:val="en-US"/>
-        </w:rPr>
-        <w:t xml:space="preserve">lication. NGINX will be used to </w:t>
-      </w:r>
-      <w:r>
-        <w:rPr>
-          <w:rFonts w:ascii="Times New Roman" w:hAnsi="Times New Roman"/>
-          <w:sz w:val="24"/>
-          <w:szCs w:val="24"/>
-          <w:lang w:val="en-US"/>
-        </w:rPr>
-        <w:t xml:space="preserve">proxy requests to the .Net Core Kestrel web server providing a </w:t>
-      </w:r>
-      <w:proofErr w:type="spellStart"/>
-      <w:r>
-        <w:rPr>
-          <w:rFonts w:ascii="Times New Roman" w:hAnsi="Times New Roman"/>
-          <w:sz w:val="24"/>
-          <w:szCs w:val="24"/>
-          <w:lang w:val="en-US"/>
-        </w:rPr>
-        <w:t>tcp</w:t>
-      </w:r>
-      <w:proofErr w:type="spellEnd"/>
-      <w:r>
-        <w:rPr>
-          <w:rFonts w:ascii="Times New Roman" w:hAnsi="Times New Roman"/>
-          <w:sz w:val="24"/>
-          <w:szCs w:val="24"/>
-          <w:lang w:val="en-US"/>
-        </w:rPr>
-        <w:t xml:space="preserve"> layer protection for the internal service.</w:t>
-      </w:r>
-    </w:p>
-    <w:p>
-      <w:pPr>
-        <w:pStyle w:val="Heading4"/>
-        <w:rPr>
-          <w:color w:val="auto"/>
-          <w:sz w:val="32"/>
-          <w:lang w:val="en-US"/>
-        </w:rPr>
-      </w:pPr>
-      <w:r>
-        <w:rPr>
-          <w:color w:val="auto"/>
-          <w:sz w:val="32"/>
-          <w:lang w:val="en-US"/>
-        </w:rPr>
-        <w:t>Maintainability</w:t>
-      </w:r>
-    </w:p>
-    <w:p>
-      <w:pPr>
-        <w:spacing w:after="0" w:line="480" w:lineRule="auto"/>
-        <w:contextualSpacing/>
-        <w:rPr>
-          <w:rFonts w:ascii="Times New Roman" w:hAnsi="Times New Roman"/>
-          <w:sz w:val="24"/>
-          <w:szCs w:val="24"/>
-          <w:lang w:val="en-US"/>
-        </w:rPr>
-      </w:pPr>
-      <w:r>
-        <w:rPr>
-          <w:rFonts w:ascii="Times New Roman" w:hAnsi="Times New Roman"/>
-          <w:sz w:val="24"/>
-          <w:szCs w:val="24"/>
-          <w:lang w:val="en-US"/>
-        </w:rPr>
-        <w:t xml:space="preserve"> The backend and front end systems are bu</w:t>
-      </w:r>
-      <w:r>
-        <w:rPr>
-          <w:rFonts w:ascii="Times New Roman" w:hAnsi="Times New Roman"/>
-          <w:sz w:val="24"/>
-          <w:szCs w:val="24"/>
-          <w:lang w:val="en-US"/>
-        </w:rPr>
-        <w:t xml:space="preserve">ilt in .Net Core and </w:t>
-      </w:r>
-      <w:proofErr w:type="spellStart"/>
-      <w:r>
-        <w:rPr>
-          <w:rFonts w:ascii="Times New Roman" w:hAnsi="Times New Roman"/>
-          <w:sz w:val="24"/>
-          <w:szCs w:val="24"/>
-          <w:lang w:val="en-US"/>
-        </w:rPr>
-        <w:t>ReactJS</w:t>
-      </w:r>
-      <w:proofErr w:type="spellEnd"/>
-      <w:r>
-        <w:rPr>
-          <w:rFonts w:ascii="Times New Roman" w:hAnsi="Times New Roman"/>
-          <w:sz w:val="24"/>
-          <w:szCs w:val="24"/>
-          <w:lang w:val="en-US"/>
-        </w:rPr>
-        <w:t xml:space="preserve"> in </w:t>
-      </w:r>
-      <w:r>
-        <w:rPr>
-          <w:rFonts w:ascii="Times New Roman" w:hAnsi="Times New Roman"/>
-          <w:sz w:val="24"/>
-          <w:szCs w:val="24"/>
-          <w:lang w:val="en-US"/>
-        </w:rPr>
-        <w:t>Typescr</w:t>
-      </w:r>
-      <w:r>
-        <w:rPr>
-          <w:rFonts w:ascii="Times New Roman" w:hAnsi="Times New Roman"/>
-          <w:sz w:val="24"/>
-          <w:szCs w:val="24"/>
-          <w:lang w:val="en-US"/>
-        </w:rPr>
-        <w:t xml:space="preserve">ipt respectively. .Net Core is </w:t>
-      </w:r>
-      <w:r>
-        <w:rPr>
-          <w:rFonts w:ascii="Times New Roman" w:hAnsi="Times New Roman"/>
-          <w:sz w:val="24"/>
-          <w:szCs w:val="24"/>
-          <w:lang w:val="en-US"/>
-        </w:rPr>
-        <w:t xml:space="preserve">the future of Microsoft’s efforts to expand </w:t>
-      </w:r>
-      <w:r>
-        <w:rPr>
-          <w:rFonts w:ascii="Times New Roman" w:hAnsi="Times New Roman"/>
-          <w:sz w:val="24"/>
-          <w:szCs w:val="24"/>
-          <w:lang w:val="en-US"/>
+          <w:sz w:val="24"/>
+          <w:lang w:val="en-US" w:eastAsia="zh-CN"/>
+        </w:rPr>
+        <w:t>None as of this moment.</w:t>
+      </w:r>
+      <w:proofErr w:type="gramEnd"/>
+      <w:r>
+        <w:rPr>
+          <w:rFonts w:ascii="Times New Roman" w:hAnsi="Times New Roman" w:cs="Times New Roman"/>
+          <w:lang w:val="en-US" w:eastAsia="zh-CN"/>
+        </w:rPr>
+        <w:br w:type="page"/>
+      </w:r>
+    </w:p>
+    <w:p>
+      <w:pPr>
+        <w:spacing w:after="120" w:line="240" w:lineRule="auto"/>
+        <w:rPr>
+          <w:rFonts w:asciiTheme="minorHAnsi" w:hAnsiTheme="minorHAnsi"/>
+          <w:b/>
+          <w:sz w:val="40"/>
+          <w:szCs w:val="32"/>
+          <w:lang w:val="en-US"/>
+        </w:rPr>
+      </w:pPr>
+      <w:r>
+        <w:rPr>
+          <w:rFonts w:asciiTheme="minorHAnsi" w:eastAsia="MS Mincho" w:hAnsiTheme="minorHAnsi"/>
+          <w:b/>
+          <w:noProof/>
+          <w:sz w:val="40"/>
+          <w:szCs w:val="32"/>
+          <w:lang w:val="en-US" w:eastAsia="ja-JP"/>
         </w:rPr>
         <w:lastRenderedPageBreak/>
-        <w:t>the use of C# to other operating sys</w:t>
-      </w:r>
-      <w:r>
-        <w:rPr>
-          <w:rFonts w:ascii="Times New Roman" w:hAnsi="Times New Roman"/>
-          <w:sz w:val="24"/>
-          <w:szCs w:val="24"/>
-          <w:lang w:val="en-US"/>
-        </w:rPr>
-        <w:t xml:space="preserve">tems. The overall design of the </w:t>
-      </w:r>
-      <w:r>
-        <w:rPr>
-          <w:rFonts w:ascii="Times New Roman" w:hAnsi="Times New Roman"/>
-          <w:sz w:val="24"/>
-          <w:szCs w:val="24"/>
-          <w:lang w:val="en-US"/>
-        </w:rPr>
-        <w:t xml:space="preserve">architecture is simplified with .Net Core. </w:t>
-      </w:r>
-      <w:proofErr w:type="spellStart"/>
-      <w:r>
-        <w:rPr>
-          <w:rFonts w:ascii="Times New Roman" w:hAnsi="Times New Roman"/>
-          <w:sz w:val="24"/>
-          <w:szCs w:val="24"/>
-          <w:lang w:val="en-US"/>
-        </w:rPr>
-        <w:t>ReactJS</w:t>
-      </w:r>
-      <w:proofErr w:type="spellEnd"/>
-      <w:r>
-        <w:rPr>
-          <w:rFonts w:ascii="Times New Roman" w:hAnsi="Times New Roman"/>
-          <w:sz w:val="24"/>
-          <w:szCs w:val="24"/>
-          <w:lang w:val="en-US"/>
-        </w:rPr>
-        <w:t xml:space="preserve"> provides an easy to use and componentized front end to</w:t>
-      </w:r>
-      <w:r>
-        <w:rPr>
-          <w:rFonts w:ascii="Times New Roman" w:hAnsi="Times New Roman"/>
-          <w:sz w:val="24"/>
-          <w:szCs w:val="24"/>
-          <w:lang w:val="en-US"/>
-        </w:rPr>
-        <w:t xml:space="preserve"> </w:t>
-      </w:r>
-      <w:r>
-        <w:rPr>
-          <w:rFonts w:ascii="Times New Roman" w:hAnsi="Times New Roman"/>
-          <w:sz w:val="24"/>
-          <w:szCs w:val="24"/>
-          <w:lang w:val="en-US"/>
-        </w:rPr>
-        <w:t>increase code reuse and reduce bugs.</w:t>
-      </w:r>
-    </w:p>
-    <w:p>
-      <w:pPr>
-        <w:pStyle w:val="Heading4"/>
-        <w:rPr>
-          <w:color w:val="auto"/>
-          <w:sz w:val="32"/>
-          <w:lang w:val="en-US"/>
-        </w:rPr>
-      </w:pPr>
-      <w:r>
-        <w:rPr>
-          <w:color w:val="auto"/>
-          <w:sz w:val="32"/>
-          <w:lang w:val="en-US"/>
-        </w:rPr>
-        <w:t>Portability</w:t>
-      </w:r>
-    </w:p>
-    <w:p>
-      <w:pPr>
-        <w:spacing w:after="0" w:line="480" w:lineRule="auto"/>
-        <w:contextualSpacing/>
-        <w:rPr>
-          <w:rFonts w:ascii="Times New Roman" w:hAnsi="Times New Roman"/>
-          <w:sz w:val="24"/>
-          <w:szCs w:val="24"/>
-          <w:lang w:val="en-US"/>
-        </w:rPr>
-      </w:pPr>
-      <w:r>
-        <w:rPr>
-          <w:rFonts w:ascii="Times New Roman" w:hAnsi="Times New Roman"/>
-          <w:sz w:val="24"/>
-          <w:szCs w:val="24"/>
-          <w:lang w:val="en-US"/>
-        </w:rPr>
-        <w:t>The frontend is very portable as it can run in all the major browsers. The hosting</w:t>
-      </w:r>
-      <w:r>
-        <w:rPr>
-          <w:rFonts w:ascii="Times New Roman" w:hAnsi="Times New Roman"/>
-          <w:sz w:val="24"/>
-          <w:szCs w:val="24"/>
-          <w:lang w:val="en-US"/>
-        </w:rPr>
-        <w:t xml:space="preserve"> of the VMs requires significant </w:t>
-      </w:r>
-      <w:r>
-        <w:rPr>
-          <w:rFonts w:ascii="Times New Roman" w:hAnsi="Times New Roman"/>
-          <w:sz w:val="24"/>
-          <w:szCs w:val="24"/>
-          <w:lang w:val="en-US"/>
-        </w:rPr>
-        <w:t>investment of memory and disk heavy servers. Users can use either their school address or personal a</w:t>
-      </w:r>
-      <w:r>
-        <w:rPr>
-          <w:rFonts w:ascii="Times New Roman" w:hAnsi="Times New Roman"/>
-          <w:sz w:val="24"/>
-          <w:szCs w:val="24"/>
-          <w:lang w:val="en-US"/>
-        </w:rPr>
-        <w:t xml:space="preserve">ddress </w:t>
-      </w:r>
-      <w:r>
-        <w:rPr>
-          <w:rFonts w:ascii="Times New Roman" w:hAnsi="Times New Roman"/>
-          <w:sz w:val="24"/>
-          <w:szCs w:val="24"/>
-          <w:lang w:val="en-US"/>
-        </w:rPr>
-        <w:t>allowing outside users to use this system as well.</w:t>
-      </w:r>
-      <w:r>
-        <w:rPr>
-          <w:rFonts w:ascii="Times New Roman" w:hAnsi="Times New Roman"/>
-          <w:sz w:val="24"/>
-          <w:szCs w:val="24"/>
-          <w:lang w:val="en-US" w:eastAsia="zh-CN"/>
-        </w:rPr>
-        <w:br w:type="page"/>
-      </w:r>
-    </w:p>
-    <w:p>
-      <w:pPr>
-        <w:spacing w:after="120" w:line="240" w:lineRule="auto"/>
-        <w:rPr>
-          <w:rFonts w:asciiTheme="minorHAnsi" w:hAnsiTheme="minorHAnsi"/>
-          <w:sz w:val="36"/>
+        <w:t>4</w:t>
+      </w:r>
+      <w:r>
+        <w:rPr>
+          <w:rFonts w:asciiTheme="minorHAnsi" w:eastAsia="MS Mincho" w:hAnsiTheme="minorHAnsi"/>
+          <w:b/>
+          <w:noProof/>
+          <w:sz w:val="40"/>
           <w:szCs w:val="32"/>
-          <w:lang w:val="en-US"/>
-        </w:rPr>
-      </w:pPr>
+          <w:lang w:val="en-US" w:eastAsia="ja-JP"/>
+        </w:rPr>
+        <w:t xml:space="preserve">. </w:t>
+      </w:r>
       <w:r>
         <w:rPr>
           <w:rFonts w:asciiTheme="minorHAnsi" w:eastAsia="MS Mincho" w:hAnsiTheme="minorHAnsi"/>
+          <w:b/>
           <w:noProof/>
-          <w:sz w:val="36"/>
+          <w:sz w:val="40"/>
           <w:szCs w:val="32"/>
           <w:lang w:eastAsia="ja-JP"/>
         </w:rPr>
-        <w:lastRenderedPageBreak/>
-        <w:t xml:space="preserve">Key Personnel and </w:t>
+        <w:t>Key Personne</w:t>
+      </w:r>
+      <w:bookmarkStart w:id="0" w:name="_GoBack"/>
+      <w:bookmarkEnd w:id="0"/>
+      <w:r>
+        <w:rPr>
+          <w:rFonts w:asciiTheme="minorHAnsi" w:eastAsia="MS Mincho" w:hAnsiTheme="minorHAnsi"/>
+          <w:b/>
+          <w:noProof/>
+          <w:sz w:val="40"/>
+          <w:szCs w:val="32"/>
+          <w:lang w:eastAsia="ja-JP"/>
+        </w:rPr>
+        <w:t xml:space="preserve">l and </w:t>
       </w:r>
       <w:r>
         <w:rPr>
           <w:rFonts w:asciiTheme="minorHAnsi" w:hAnsiTheme="minorHAnsi"/>
-          <w:sz w:val="36"/>
+          <w:b/>
+          <w:sz w:val="40"/>
           <w:szCs w:val="32"/>
           <w:lang w:val="en-US"/>
         </w:rPr>
         <w:t>Contribution Breakdown</w:t>
       </w:r>
+    </w:p>
+    <w:p>
+      <w:pPr>
+        <w:spacing w:after="120" w:line="240" w:lineRule="auto"/>
+        <w:rPr>
+          <w:rFonts w:asciiTheme="minorHAnsi" w:hAnsiTheme="minorHAnsi"/>
+          <w:sz w:val="40"/>
+          <w:szCs w:val="32"/>
+          <w:lang w:val="en-US"/>
+        </w:rPr>
+      </w:pPr>
     </w:p>
     <w:tbl>
       <w:tblPr>
@@ -9867,6 +10300,7 @@
         <w:docPartUnique/>
       </w:docPartObj>
     </w:sdtPr>
+    <w:sdtEndPr/>
     <w:sdtContent>
       <w:p>
         <w:pPr>
@@ -9919,6 +10353,7 @@
         <w:docPartUnique/>
       </w:docPartObj>
     </w:sdtPr>
+    <w:sdtEndPr/>
     <w:sdtContent>
       <w:p>
         <w:pPr>
@@ -12254,7 +12689,6 @@
     <w:lvl w:ilvl="0" w:tplc="A25E973A">
       <w:start w:val="1"/>
       <w:numFmt w:val="bullet"/>
-      <w:pStyle w:val="TOC1"/>
       <w:lvlText w:val="o"/>
       <w:lvlJc w:val="left"/>
       <w:pPr>
@@ -12894,6 +13328,7 @@
   <w:style w:type="character" w:default="1" w:styleId="DefaultParagraphFont">
     <w:name w:val="Default Paragraph Font"/>
     <w:uiPriority w:val="1"/>
+    <w:semiHidden/>
     <w:unhideWhenUsed/>
   </w:style>
   <w:style w:type="table" w:default="1" w:styleId="TableNormal">
@@ -12923,11 +13358,8 @@
     <w:next w:val="Normal"/>
     <w:autoRedefine/>
     <w:semiHidden/>
-    <w:rsid w:val="00F75E8A"/>
+    <w:rsid w:val="009F7991"/>
     <w:pPr>
-      <w:numPr>
-        <w:numId w:val="17"/>
-      </w:numPr>
       <w:tabs>
         <w:tab w:val="left" w:pos="720"/>
         <w:tab w:val="right" w:leader="dot" w:pos="8630"/>
@@ -13589,6 +14021,7 @@
   <w:style w:type="character" w:default="1" w:styleId="DefaultParagraphFont">
     <w:name w:val="Default Paragraph Font"/>
     <w:uiPriority w:val="1"/>
+    <w:semiHidden/>
     <w:unhideWhenUsed/>
   </w:style>
   <w:style w:type="table" w:default="1" w:styleId="TableNormal">
@@ -13618,11 +14051,8 @@
     <w:next w:val="Normal"/>
     <w:autoRedefine/>
     <w:semiHidden/>
-    <w:rsid w:val="00F75E8A"/>
+    <w:rsid w:val="009F7991"/>
     <w:pPr>
-      <w:numPr>
-        <w:numId w:val="17"/>
-      </w:numPr>
       <w:tabs>
         <w:tab w:val="left" w:pos="720"/>
         <w:tab w:val="right" w:leader="dot" w:pos="8630"/>
@@ -14280,7 +14710,7 @@
 </file>
 
 <file path=customXml/itemProps1.xml><?xml version="1.0" encoding="utf-8"?>
-<ds:datastoreItem xmlns:ds="http://schemas.openxmlformats.org/officeDocument/2006/customXml" ds:itemID="{E4912717-9FF6-4916-9F82-299046B31A29}">
+<ds:datastoreItem xmlns:ds="http://schemas.openxmlformats.org/officeDocument/2006/customXml" ds:itemID="{92CD0FB5-60B8-44FB-96AA-17F1E4C28D02}">
   <ds:schemaRefs>
     <ds:schemaRef ds:uri="http://schemas.openxmlformats.org/officeDocument/2006/bibliography"/>
   </ds:schemaRefs>

</xml_diff>

<commit_message>
RF4 updates and other misc report updates.
</commit_message>
<xml_diff>
--- a/cslabs-extension-documents/REPORTS/RF2-SoftwareRequirementSpecification-TCA.docx
+++ b/cslabs-extension-documents/REPORTS/RF2-SoftwareRequirementSpecification-TCA.docx
@@ -1245,8 +1245,8 @@
       <w:pPr>
         <w:pStyle w:val="TOC1"/>
         <w:numPr>
-          <w:ilvl w:val="0"/>
-          <w:numId w:val="20"/>
+          <w:ilvl w:val="1"/>
+          <w:numId w:val="26"/>
         </w:numPr>
         <w:rPr>
           <w:rFonts w:asciiTheme="majorHAnsi" w:eastAsia="MS Mincho" w:hAnsiTheme="majorHAnsi" w:cs="Times New Roman"/>
@@ -1278,6 +1278,10 @@
     <w:p>
       <w:pPr>
         <w:pStyle w:val="TOC1"/>
+        <w:numPr>
+          <w:ilvl w:val="1"/>
+          <w:numId w:val="26"/>
+        </w:numPr>
         <w:rPr>
           <w:rFonts w:eastAsia="MS Mincho"/>
           <w:noProof/>
@@ -1306,6 +1310,10 @@
     <w:p>
       <w:pPr>
         <w:pStyle w:val="TOC1"/>
+        <w:numPr>
+          <w:ilvl w:val="1"/>
+          <w:numId w:val="26"/>
+        </w:numPr>
         <w:rPr>
           <w:rFonts w:asciiTheme="majorHAnsi" w:hAnsiTheme="majorHAnsi" w:cs="Times New Roman"/>
           <w:noProof/>
@@ -1344,8 +1352,8 @@
       <w:pPr>
         <w:pStyle w:val="TOC1"/>
         <w:numPr>
-          <w:ilvl w:val="0"/>
-          <w:numId w:val="19"/>
+          <w:ilvl w:val="1"/>
+          <w:numId w:val="26"/>
         </w:numPr>
         <w:rPr>
           <w:rFonts w:asciiTheme="majorHAnsi" w:eastAsia="MS Mincho" w:hAnsiTheme="majorHAnsi" w:cs="Times New Roman"/>
@@ -1378,8 +1386,8 @@
       <w:pPr>
         <w:pStyle w:val="TOC1"/>
         <w:numPr>
-          <w:ilvl w:val="0"/>
-          <w:numId w:val="19"/>
+          <w:ilvl w:val="1"/>
+          <w:numId w:val="26"/>
         </w:numPr>
         <w:rPr>
           <w:rFonts w:asciiTheme="majorHAnsi" w:eastAsia="MS Mincho" w:hAnsiTheme="majorHAnsi" w:cs="Times New Roman"/>
@@ -1419,8 +1427,8 @@
       <w:pPr>
         <w:pStyle w:val="TOC1"/>
         <w:numPr>
-          <w:ilvl w:val="0"/>
-          <w:numId w:val="19"/>
+          <w:ilvl w:val="1"/>
+          <w:numId w:val="26"/>
         </w:numPr>
         <w:rPr>
           <w:rFonts w:asciiTheme="majorHAnsi" w:hAnsiTheme="majorHAnsi" w:cs="Times New Roman"/>
@@ -1460,8 +1468,8 @@
       <w:pPr>
         <w:pStyle w:val="TOC1"/>
         <w:numPr>
-          <w:ilvl w:val="0"/>
-          <w:numId w:val="19"/>
+          <w:ilvl w:val="1"/>
+          <w:numId w:val="26"/>
         </w:numPr>
         <w:rPr>
           <w:rFonts w:asciiTheme="majorHAnsi" w:eastAsia="MS Mincho" w:hAnsiTheme="majorHAnsi" w:cs="Times New Roman"/>
@@ -1494,8 +1502,8 @@
       <w:pPr>
         <w:pStyle w:val="TOC1"/>
         <w:numPr>
-          <w:ilvl w:val="0"/>
-          <w:numId w:val="19"/>
+          <w:ilvl w:val="1"/>
+          <w:numId w:val="26"/>
         </w:numPr>
         <w:rPr>
           <w:rFonts w:asciiTheme="majorHAnsi" w:eastAsia="MS Mincho" w:hAnsiTheme="majorHAnsi" w:cs="Times New Roman"/>
@@ -1527,6 +1535,10 @@
     <w:p>
       <w:pPr>
         <w:pStyle w:val="TOC1"/>
+        <w:numPr>
+          <w:ilvl w:val="1"/>
+          <w:numId w:val="26"/>
+        </w:numPr>
         <w:rPr>
           <w:rFonts w:asciiTheme="majorHAnsi" w:eastAsia="MS Mincho" w:hAnsiTheme="majorHAnsi" w:cs="Times New Roman"/>
           <w:noProof/>
@@ -1978,7 +1990,9 @@
       </w:r>
       <w:r>
         <w:rPr>
+          <w:rFonts w:asciiTheme="majorHAnsi" w:hAnsiTheme="majorHAnsi"/>
           <w:b/>
+          <w:sz w:val="36"/>
           <w:lang w:val="en-US"/>
         </w:rPr>
         <w:t>Introduction</w:t>
@@ -4276,13 +4290,17 @@
         <w:pStyle w:val="Heading1"/>
         <w:jc w:val="left"/>
         <w:rPr>
+          <w:rFonts w:asciiTheme="majorHAnsi" w:hAnsiTheme="majorHAnsi"/>
           <w:b/>
-          <w:lang w:val="en-US"/>
-        </w:rPr>
-      </w:pPr>
-      <w:r>
-        <w:rPr>
+          <w:sz w:val="36"/>
+          <w:lang w:val="en-US"/>
+        </w:rPr>
+      </w:pPr>
+      <w:r>
+        <w:rPr>
+          <w:rFonts w:asciiTheme="majorHAnsi" w:hAnsiTheme="majorHAnsi"/>
           <w:b/>
+          <w:sz w:val="36"/>
           <w:lang w:val="en-US"/>
         </w:rPr>
         <w:lastRenderedPageBreak/>
@@ -4290,21 +4308,27 @@
       </w:r>
       <w:r>
         <w:rPr>
+          <w:rFonts w:asciiTheme="majorHAnsi" w:hAnsiTheme="majorHAnsi"/>
           <w:b/>
+          <w:sz w:val="36"/>
           <w:lang w:val="en-US"/>
         </w:rPr>
         <w:t xml:space="preserve">. </w:t>
       </w:r>
       <w:r>
         <w:rPr>
+          <w:rFonts w:asciiTheme="majorHAnsi" w:hAnsiTheme="majorHAnsi"/>
           <w:b/>
+          <w:sz w:val="36"/>
           <w:lang w:val="en-US"/>
         </w:rPr>
         <w:t xml:space="preserve">Project </w:t>
       </w:r>
       <w:r>
         <w:rPr>
+          <w:rFonts w:asciiTheme="majorHAnsi" w:hAnsiTheme="majorHAnsi"/>
           <w:b/>
+          <w:sz w:val="36"/>
           <w:lang w:val="en-US"/>
         </w:rPr>
         <w:t>Description</w:t>
@@ -5197,23 +5221,13 @@
           <w:lang w:val="en-US"/>
         </w:rPr>
       </w:pPr>
-      <w:proofErr w:type="spellStart"/>
-      <w:r>
-        <w:rPr>
-          <w:rFonts w:ascii="Times New Roman" w:hAnsi="Times New Roman"/>
-          <w:sz w:val="24"/>
-          <w:lang w:val="en-US"/>
-        </w:rPr>
-        <w:t>Rundeck</w:t>
-      </w:r>
-      <w:proofErr w:type="spellEnd"/>
-      <w:r>
-        <w:rPr>
-          <w:rFonts w:ascii="Times New Roman" w:hAnsi="Times New Roman"/>
-          <w:sz w:val="24"/>
-          <w:lang w:val="en-US"/>
-        </w:rPr>
-        <w:t xml:space="preserve"> will serve</w:t>
+      <w:r>
+        <w:rPr>
+          <w:rFonts w:ascii="Times New Roman" w:hAnsi="Times New Roman"/>
+          <w:sz w:val="24"/>
+          <w:lang w:val="en-US"/>
+        </w:rPr>
+        <w:t>Rundeck will serve</w:t>
       </w:r>
       <w:r>
         <w:rPr>
@@ -6092,25 +6106,7 @@
           <w:sz w:val="24"/>
           <w:lang w:val="en-US"/>
         </w:rPr>
-        <w:t xml:space="preserve"> is optional but recommended. </w:t>
-      </w:r>
-      <w:proofErr w:type="spellStart"/>
-      <w:r>
-        <w:rPr>
-          <w:rFonts w:ascii="Times New Roman" w:hAnsi="Times New Roman"/>
-          <w:sz w:val="24"/>
-          <w:lang w:val="en-US"/>
-        </w:rPr>
-        <w:t>Rundeck</w:t>
-      </w:r>
-      <w:proofErr w:type="spellEnd"/>
-      <w:r>
-        <w:rPr>
-          <w:rFonts w:ascii="Times New Roman" w:hAnsi="Times New Roman"/>
-          <w:sz w:val="24"/>
-          <w:lang w:val="en-US"/>
-        </w:rPr>
-        <w:t xml:space="preserve"> will be requir</w:t>
+        <w:t xml:space="preserve"> is optional but recommended. Rundeck will be requir</w:t>
       </w:r>
       <w:r>
         <w:rPr>
@@ -7165,7 +7161,6 @@
           <w:lang w:val="en-US"/>
         </w:rPr>
       </w:pPr>
-      <w:proofErr w:type="spellStart"/>
       <w:r>
         <w:rPr>
           <w:rFonts w:ascii="Times New Roman" w:hAnsi="Times New Roman"/>
@@ -7180,16 +7175,7 @@
           <w:sz w:val="24"/>
           <w:lang w:val="en-US"/>
         </w:rPr>
-        <w:t>eck</w:t>
-      </w:r>
-      <w:proofErr w:type="spellEnd"/>
-      <w:r>
-        <w:rPr>
-          <w:rFonts w:ascii="Times New Roman" w:hAnsi="Times New Roman"/>
-          <w:sz w:val="24"/>
-          <w:lang w:val="en-US"/>
-        </w:rPr>
-        <w:t xml:space="preserve"> - Required to run automation on Proxmox</w:t>
+        <w:t>eck - Required to run automation on Proxmox</w:t>
       </w:r>
     </w:p>
     <w:p>
@@ -7210,13 +7196,17 @@
         <w:spacing w:after="0" w:line="480" w:lineRule="auto"/>
         <w:jc w:val="left"/>
         <w:rPr>
+          <w:rFonts w:asciiTheme="majorHAnsi" w:hAnsiTheme="majorHAnsi"/>
           <w:b/>
-          <w:lang w:val="en-US"/>
-        </w:rPr>
-      </w:pPr>
-      <w:r>
-        <w:rPr>
+          <w:sz w:val="36"/>
+          <w:lang w:val="en-US"/>
+        </w:rPr>
+      </w:pPr>
+      <w:r>
+        <w:rPr>
+          <w:rFonts w:asciiTheme="majorHAnsi" w:hAnsiTheme="majorHAnsi"/>
           <w:b/>
+          <w:sz w:val="36"/>
           <w:lang w:val="en-US"/>
         </w:rPr>
         <w:lastRenderedPageBreak/>
@@ -7224,14 +7214,18 @@
       </w:r>
       <w:r>
         <w:rPr>
+          <w:rFonts w:asciiTheme="majorHAnsi" w:hAnsiTheme="majorHAnsi"/>
           <w:b/>
+          <w:sz w:val="36"/>
           <w:lang w:val="en-US"/>
         </w:rPr>
         <w:t xml:space="preserve">. </w:t>
       </w:r>
       <w:r>
         <w:rPr>
+          <w:rFonts w:asciiTheme="majorHAnsi" w:hAnsiTheme="majorHAnsi"/>
           <w:b/>
+          <w:sz w:val="36"/>
           <w:lang w:val="en-US"/>
         </w:rPr>
         <w:t>Specific requirements</w:t>
@@ -7340,23 +7334,13 @@
           <w:lang w:val="en-US"/>
         </w:rPr>
       </w:pPr>
-      <w:proofErr w:type="spellStart"/>
-      <w:r>
-        <w:rPr>
-          <w:rFonts w:ascii="Times New Roman" w:hAnsi="Times New Roman"/>
-          <w:sz w:val="24"/>
-          <w:lang w:val="en-US"/>
-        </w:rPr>
-        <w:t>Rundeck</w:t>
-      </w:r>
-      <w:proofErr w:type="spellEnd"/>
-      <w:r>
-        <w:rPr>
-          <w:rFonts w:ascii="Times New Roman" w:hAnsi="Times New Roman"/>
-          <w:sz w:val="24"/>
-          <w:lang w:val="en-US"/>
-        </w:rPr>
-        <w:t xml:space="preserve"> provides an HTTP </w:t>
+      <w:r>
+        <w:rPr>
+          <w:rFonts w:ascii="Times New Roman" w:hAnsi="Times New Roman"/>
+          <w:sz w:val="24"/>
+          <w:lang w:val="en-US"/>
+        </w:rPr>
+        <w:t xml:space="preserve">Rundeck provides an HTTP </w:t>
       </w:r>
       <w:r>
         <w:rPr>
@@ -8425,7 +8409,16 @@
           <w:szCs w:val="24"/>
           <w:lang w:val="en-US"/>
         </w:rPr>
-        <w:t xml:space="preserve">The backend relies on </w:t>
+        <w:t>The backend relies on Maria</w:t>
+      </w:r>
+      <w:r>
+        <w:rPr>
+          <w:rFonts w:ascii="Times New Roman" w:hAnsi="Times New Roman"/>
+          <w:sz w:val="24"/>
+          <w:szCs w:val="24"/>
+          <w:lang w:val="en-US"/>
+        </w:rPr>
+        <w:t xml:space="preserve">DB which is an alternative to </w:t>
       </w:r>
       <w:proofErr w:type="spellStart"/>
       <w:r>
@@ -8435,16 +8428,16 @@
           <w:szCs w:val="24"/>
           <w:lang w:val="en-US"/>
         </w:rPr>
-        <w:t>Maria</w:t>
-      </w:r>
-      <w:r>
-        <w:rPr>
-          <w:rFonts w:ascii="Times New Roman" w:hAnsi="Times New Roman"/>
-          <w:sz w:val="24"/>
-          <w:szCs w:val="24"/>
-          <w:lang w:val="en-US"/>
-        </w:rPr>
-        <w:t>DB</w:t>
+        <w:t>my</w:t>
+      </w:r>
+      <w:r>
+        <w:rPr>
+          <w:rFonts w:ascii="Times New Roman" w:hAnsi="Times New Roman"/>
+          <w:sz w:val="24"/>
+          <w:szCs w:val="24"/>
+          <w:lang w:val="en-US"/>
+        </w:rPr>
+        <w:t>SQL</w:t>
       </w:r>
       <w:proofErr w:type="spellEnd"/>
       <w:r>
@@ -8454,65 +8447,16 @@
           <w:szCs w:val="24"/>
           <w:lang w:val="en-US"/>
         </w:rPr>
-        <w:t xml:space="preserve"> which is an alternative to </w:t>
-      </w:r>
-      <w:proofErr w:type="spellStart"/>
-      <w:r>
-        <w:rPr>
-          <w:rFonts w:ascii="Times New Roman" w:hAnsi="Times New Roman"/>
-          <w:sz w:val="24"/>
-          <w:szCs w:val="24"/>
-          <w:lang w:val="en-US"/>
-        </w:rPr>
-        <w:t>my</w:t>
-      </w:r>
-      <w:r>
-        <w:rPr>
-          <w:rFonts w:ascii="Times New Roman" w:hAnsi="Times New Roman"/>
-          <w:sz w:val="24"/>
-          <w:szCs w:val="24"/>
-          <w:lang w:val="en-US"/>
-        </w:rPr>
-        <w:t>SQL</w:t>
-      </w:r>
-      <w:proofErr w:type="spellEnd"/>
-      <w:r>
-        <w:rPr>
-          <w:rFonts w:ascii="Times New Roman" w:hAnsi="Times New Roman"/>
-          <w:sz w:val="24"/>
-          <w:szCs w:val="24"/>
-          <w:lang w:val="en-US"/>
-        </w:rPr>
-        <w:t xml:space="preserve">. </w:t>
-      </w:r>
-      <w:proofErr w:type="spellStart"/>
-      <w:r>
-        <w:rPr>
-          <w:rFonts w:ascii="Times New Roman" w:hAnsi="Times New Roman"/>
-          <w:sz w:val="24"/>
-          <w:szCs w:val="24"/>
-          <w:lang w:val="en-US"/>
-        </w:rPr>
-        <w:t>MariaD</w:t>
-      </w:r>
-      <w:r>
-        <w:rPr>
-          <w:rFonts w:ascii="Times New Roman" w:hAnsi="Times New Roman"/>
-          <w:sz w:val="24"/>
-          <w:szCs w:val="24"/>
-          <w:lang w:val="en-US"/>
-        </w:rPr>
-        <w:t>B</w:t>
-      </w:r>
-      <w:proofErr w:type="spellEnd"/>
-      <w:r>
-        <w:rPr>
-          <w:rFonts w:ascii="Times New Roman" w:hAnsi="Times New Roman"/>
-          <w:sz w:val="24"/>
-          <w:szCs w:val="24"/>
-          <w:lang w:val="en-US"/>
-        </w:rPr>
-        <w:t xml:space="preserve"> provides normalization of our </w:t>
+        <w:t>. MariaD</w:t>
+      </w:r>
+      <w:r>
+        <w:rPr>
+          <w:rFonts w:ascii="Times New Roman" w:hAnsi="Times New Roman"/>
+          <w:sz w:val="24"/>
+          <w:szCs w:val="24"/>
+          <w:lang w:val="en-US"/>
+        </w:rPr>
+        <w:t xml:space="preserve">B provides normalization of our </w:t>
       </w:r>
       <w:r>
         <w:rPr>
@@ -9215,20 +9159,20 @@
       <w:pPr>
         <w:spacing w:after="120" w:line="240" w:lineRule="auto"/>
         <w:rPr>
-          <w:rFonts w:asciiTheme="minorHAnsi" w:hAnsiTheme="minorHAnsi"/>
+          <w:rFonts w:asciiTheme="majorHAnsi" w:hAnsiTheme="majorHAnsi"/>
           <w:b/>
-          <w:sz w:val="40"/>
-          <w:szCs w:val="32"/>
-          <w:lang w:val="en-US"/>
-        </w:rPr>
-      </w:pPr>
-      <w:r>
-        <w:rPr>
-          <w:rFonts w:asciiTheme="minorHAnsi" w:eastAsia="MS Mincho" w:hAnsiTheme="minorHAnsi"/>
+          <w:sz w:val="36"/>
+          <w:szCs w:val="36"/>
+          <w:lang w:val="en-US"/>
+        </w:rPr>
+      </w:pPr>
+      <w:r>
+        <w:rPr>
+          <w:rFonts w:asciiTheme="majorHAnsi" w:eastAsia="MS Mincho" w:hAnsiTheme="majorHAnsi"/>
           <w:b/>
           <w:noProof/>
-          <w:sz w:val="40"/>
-          <w:szCs w:val="32"/>
+          <w:sz w:val="36"/>
+          <w:szCs w:val="36"/>
           <w:lang w:val="en-US" w:eastAsia="ja-JP"/>
         </w:rPr>
         <w:lastRenderedPageBreak/>
@@ -9236,49 +9180,38 @@
       </w:r>
       <w:r>
         <w:rPr>
-          <w:rFonts w:asciiTheme="minorHAnsi" w:eastAsia="MS Mincho" w:hAnsiTheme="minorHAnsi"/>
+          <w:rFonts w:asciiTheme="majorHAnsi" w:eastAsia="MS Mincho" w:hAnsiTheme="majorHAnsi"/>
           <w:b/>
           <w:noProof/>
-          <w:sz w:val="40"/>
-          <w:szCs w:val="32"/>
+          <w:sz w:val="36"/>
+          <w:szCs w:val="36"/>
           <w:lang w:val="en-US" w:eastAsia="ja-JP"/>
         </w:rPr>
         <w:t xml:space="preserve">. </w:t>
       </w:r>
       <w:r>
         <w:rPr>
-          <w:rFonts w:asciiTheme="minorHAnsi" w:eastAsia="MS Mincho" w:hAnsiTheme="minorHAnsi"/>
+          <w:rFonts w:asciiTheme="majorHAnsi" w:eastAsia="MS Mincho" w:hAnsiTheme="majorHAnsi"/>
           <w:b/>
           <w:noProof/>
-          <w:sz w:val="40"/>
-          <w:szCs w:val="32"/>
+          <w:sz w:val="36"/>
+          <w:szCs w:val="36"/>
           <w:lang w:eastAsia="ja-JP"/>
         </w:rPr>
-        <w:t>Key Personne</w:t>
+        <w:t xml:space="preserve">Key Personnel and </w:t>
+      </w:r>
+      <w:r>
+        <w:rPr>
+          <w:rFonts w:asciiTheme="majorHAnsi" w:hAnsiTheme="majorHAnsi"/>
+          <w:b/>
+          <w:sz w:val="36"/>
+          <w:szCs w:val="36"/>
+          <w:lang w:val="en-US"/>
+        </w:rPr>
+        <w:t>Contribution Breakdown</w:t>
       </w:r>
       <w:bookmarkStart w:id="0" w:name="_GoBack"/>
       <w:bookmarkEnd w:id="0"/>
-      <w:r>
-        <w:rPr>
-          <w:rFonts w:asciiTheme="minorHAnsi" w:eastAsia="MS Mincho" w:hAnsiTheme="minorHAnsi"/>
-          <w:b/>
-          <w:noProof/>
-          <w:sz w:val="40"/>
-          <w:szCs w:val="32"/>
-          <w:lang w:eastAsia="ja-JP"/>
-        </w:rPr>
-        <w:t xml:space="preserve">l and </w:t>
-      </w:r>
-      <w:r>
-        <w:rPr>
-          <w:rFonts w:asciiTheme="minorHAnsi" w:hAnsiTheme="minorHAnsi"/>
-          <w:b/>
-          <w:sz w:val="40"/>
-          <w:szCs w:val="32"/>
-          <w:lang w:val="en-US"/>
-        </w:rPr>
-        <w:t>Contribution Breakdown</w:t>
-      </w:r>
     </w:p>
     <w:p>
       <w:pPr>
@@ -10320,7 +10253,7 @@
           <w:rPr>
             <w:noProof/>
           </w:rPr>
-          <w:t>14</w:t>
+          <w:t>15</w:t>
         </w:r>
         <w:r>
           <w:rPr>
@@ -10422,7 +10355,7 @@
   <w:abstractNum w:abstractNumId="0">
     <w:nsid w:val="01694115"/>
     <w:multiLevelType w:val="hybridMultilevel"/>
-    <w:tmpl w:val="F2CE6614"/>
+    <w:tmpl w:val="221267EA"/>
     <w:lvl w:ilvl="0" w:tplc="A1909FF0">
       <w:start w:val="1"/>
       <w:numFmt w:val="bullet"/>
@@ -10437,7 +10370,7 @@
         <w:szCs w:val="28"/>
       </w:rPr>
     </w:lvl>
-    <w:lvl w:ilvl="1" w:tplc="04090019" w:tentative="1">
+    <w:lvl w:ilvl="1" w:tplc="04090019">
       <w:start w:val="1"/>
       <w:numFmt w:val="lowerLetter"/>
       <w:lvlText w:val="%2."/>
@@ -12481,218 +12414,16 @@
     </w:lvl>
   </w:abstractNum>
   <w:abstractNum w:abstractNumId="20">
-    <w:nsid w:val="6FA553B8"/>
+    <w:nsid w:val="66BE4905"/>
     <w:multiLevelType w:val="hybridMultilevel"/>
-    <w:tmpl w:val="EC703366"/>
-    <w:lvl w:ilvl="0" w:tplc="04090001">
-      <w:start w:val="1"/>
-      <w:numFmt w:val="bullet"/>
-      <w:lvlText w:val=""/>
-      <w:lvlJc w:val="left"/>
-      <w:pPr>
-        <w:ind w:left="360" w:hanging="360"/>
-      </w:pPr>
-      <w:rPr>
-        <w:rFonts w:ascii="Symbol" w:hAnsi="Symbol" w:hint="default"/>
-      </w:rPr>
-    </w:lvl>
-    <w:lvl w:ilvl="1" w:tplc="04090003" w:tentative="1">
+    <w:tmpl w:val="02F27B2C"/>
+    <w:lvl w:ilvl="0" w:tplc="A1909FF0">
       <w:start w:val="1"/>
       <w:numFmt w:val="bullet"/>
       <w:lvlText w:val="o"/>
       <w:lvlJc w:val="left"/>
       <w:pPr>
-        <w:ind w:left="1080" w:hanging="360"/>
-      </w:pPr>
-      <w:rPr>
-        <w:rFonts w:ascii="Courier New" w:hAnsi="Courier New" w:cs="Courier New" w:hint="default"/>
-      </w:rPr>
-    </w:lvl>
-    <w:lvl w:ilvl="2" w:tplc="04090005" w:tentative="1">
-      <w:start w:val="1"/>
-      <w:numFmt w:val="bullet"/>
-      <w:lvlText w:val=""/>
-      <w:lvlJc w:val="left"/>
-      <w:pPr>
-        <w:ind w:left="1800" w:hanging="360"/>
-      </w:pPr>
-      <w:rPr>
-        <w:rFonts w:ascii="Wingdings" w:hAnsi="Wingdings" w:hint="default"/>
-      </w:rPr>
-    </w:lvl>
-    <w:lvl w:ilvl="3" w:tplc="04090001" w:tentative="1">
-      <w:start w:val="1"/>
-      <w:numFmt w:val="bullet"/>
-      <w:lvlText w:val=""/>
-      <w:lvlJc w:val="left"/>
-      <w:pPr>
-        <w:ind w:left="2520" w:hanging="360"/>
-      </w:pPr>
-      <w:rPr>
-        <w:rFonts w:ascii="Symbol" w:hAnsi="Symbol" w:hint="default"/>
-      </w:rPr>
-    </w:lvl>
-    <w:lvl w:ilvl="4" w:tplc="04090003" w:tentative="1">
-      <w:start w:val="1"/>
-      <w:numFmt w:val="bullet"/>
-      <w:lvlText w:val="o"/>
-      <w:lvlJc w:val="left"/>
-      <w:pPr>
-        <w:ind w:left="3240" w:hanging="360"/>
-      </w:pPr>
-      <w:rPr>
-        <w:rFonts w:ascii="Courier New" w:hAnsi="Courier New" w:cs="Courier New" w:hint="default"/>
-      </w:rPr>
-    </w:lvl>
-    <w:lvl w:ilvl="5" w:tplc="04090005" w:tentative="1">
-      <w:start w:val="1"/>
-      <w:numFmt w:val="bullet"/>
-      <w:lvlText w:val=""/>
-      <w:lvlJc w:val="left"/>
-      <w:pPr>
-        <w:ind w:left="3960" w:hanging="360"/>
-      </w:pPr>
-      <w:rPr>
-        <w:rFonts w:ascii="Wingdings" w:hAnsi="Wingdings" w:hint="default"/>
-      </w:rPr>
-    </w:lvl>
-    <w:lvl w:ilvl="6" w:tplc="04090001" w:tentative="1">
-      <w:start w:val="1"/>
-      <w:numFmt w:val="bullet"/>
-      <w:lvlText w:val=""/>
-      <w:lvlJc w:val="left"/>
-      <w:pPr>
-        <w:ind w:left="4680" w:hanging="360"/>
-      </w:pPr>
-      <w:rPr>
-        <w:rFonts w:ascii="Symbol" w:hAnsi="Symbol" w:hint="default"/>
-      </w:rPr>
-    </w:lvl>
-    <w:lvl w:ilvl="7" w:tplc="04090003" w:tentative="1">
-      <w:start w:val="1"/>
-      <w:numFmt w:val="bullet"/>
-      <w:lvlText w:val="o"/>
-      <w:lvlJc w:val="left"/>
-      <w:pPr>
-        <w:ind w:left="5400" w:hanging="360"/>
-      </w:pPr>
-      <w:rPr>
-        <w:rFonts w:ascii="Courier New" w:hAnsi="Courier New" w:cs="Courier New" w:hint="default"/>
-      </w:rPr>
-    </w:lvl>
-    <w:lvl w:ilvl="8" w:tplc="04090005" w:tentative="1">
-      <w:start w:val="1"/>
-      <w:numFmt w:val="bullet"/>
-      <w:lvlText w:val=""/>
-      <w:lvlJc w:val="left"/>
-      <w:pPr>
-        <w:ind w:left="6120" w:hanging="360"/>
-      </w:pPr>
-      <w:rPr>
-        <w:rFonts w:ascii="Wingdings" w:hAnsi="Wingdings" w:hint="default"/>
-      </w:rPr>
-    </w:lvl>
-  </w:abstractNum>
-  <w:abstractNum w:abstractNumId="21">
-    <w:nsid w:val="71AA652D"/>
-    <w:multiLevelType w:val="hybridMultilevel"/>
-    <w:tmpl w:val="5220EA34"/>
-    <w:lvl w:ilvl="0" w:tplc="5246C810">
-      <w:start w:val="1"/>
-      <w:numFmt w:val="bullet"/>
-      <w:lvlText w:val=""/>
-      <w:lvlJc w:val="left"/>
-      <w:pPr>
-        <w:ind w:left="720" w:hanging="360"/>
-      </w:pPr>
-      <w:rPr>
-        <w:rFonts w:ascii="Symbol" w:hAnsi="Symbol" w:hint="default"/>
-      </w:rPr>
-    </w:lvl>
-    <w:lvl w:ilvl="1" w:tplc="04090019">
-      <w:start w:val="1"/>
-      <w:numFmt w:val="lowerLetter"/>
-      <w:lvlText w:val="%2."/>
-      <w:lvlJc w:val="left"/>
-      <w:pPr>
-        <w:ind w:left="1440" w:hanging="360"/>
-      </w:pPr>
-    </w:lvl>
-    <w:lvl w:ilvl="2" w:tplc="0409001B" w:tentative="1">
-      <w:start w:val="1"/>
-      <w:numFmt w:val="lowerRoman"/>
-      <w:lvlText w:val="%3."/>
-      <w:lvlJc w:val="right"/>
-      <w:pPr>
-        <w:ind w:left="2160" w:hanging="180"/>
-      </w:pPr>
-    </w:lvl>
-    <w:lvl w:ilvl="3" w:tplc="0409000F" w:tentative="1">
-      <w:start w:val="1"/>
-      <w:numFmt w:val="decimal"/>
-      <w:lvlText w:val="%4."/>
-      <w:lvlJc w:val="left"/>
-      <w:pPr>
-        <w:ind w:left="2880" w:hanging="360"/>
-      </w:pPr>
-    </w:lvl>
-    <w:lvl w:ilvl="4" w:tplc="04090019" w:tentative="1">
-      <w:start w:val="1"/>
-      <w:numFmt w:val="lowerLetter"/>
-      <w:lvlText w:val="%5."/>
-      <w:lvlJc w:val="left"/>
-      <w:pPr>
-        <w:ind w:left="3600" w:hanging="360"/>
-      </w:pPr>
-    </w:lvl>
-    <w:lvl w:ilvl="5" w:tplc="0409001B" w:tentative="1">
-      <w:start w:val="1"/>
-      <w:numFmt w:val="lowerRoman"/>
-      <w:lvlText w:val="%6."/>
-      <w:lvlJc w:val="right"/>
-      <w:pPr>
-        <w:ind w:left="4320" w:hanging="180"/>
-      </w:pPr>
-    </w:lvl>
-    <w:lvl w:ilvl="6" w:tplc="0409000F" w:tentative="1">
-      <w:start w:val="1"/>
-      <w:numFmt w:val="decimal"/>
-      <w:lvlText w:val="%7."/>
-      <w:lvlJc w:val="left"/>
-      <w:pPr>
-        <w:ind w:left="5040" w:hanging="360"/>
-      </w:pPr>
-    </w:lvl>
-    <w:lvl w:ilvl="7" w:tplc="04090019" w:tentative="1">
-      <w:start w:val="1"/>
-      <w:numFmt w:val="lowerLetter"/>
-      <w:lvlText w:val="%8."/>
-      <w:lvlJc w:val="left"/>
-      <w:pPr>
-        <w:ind w:left="5760" w:hanging="360"/>
-      </w:pPr>
-    </w:lvl>
-    <w:lvl w:ilvl="8" w:tplc="0409001B" w:tentative="1">
-      <w:start w:val="1"/>
-      <w:numFmt w:val="lowerRoman"/>
-      <w:lvlText w:val="%9."/>
-      <w:lvlJc w:val="right"/>
-      <w:pPr>
-        <w:ind w:left="6480" w:hanging="180"/>
-      </w:pPr>
-    </w:lvl>
-  </w:abstractNum>
-  <w:abstractNum w:abstractNumId="22">
-    <w:nsid w:val="75353566"/>
-    <w:multiLevelType w:val="hybridMultilevel"/>
-    <w:tmpl w:val="C526DB78"/>
-    <w:lvl w:ilvl="0" w:tplc="A25E973A">
-      <w:start w:val="1"/>
-      <w:numFmt w:val="bullet"/>
-      <w:lvlText w:val="o"/>
-      <w:lvlJc w:val="left"/>
-      <w:pPr>
-        <w:ind w:left="1428" w:hanging="360"/>
+        <w:ind w:left="1068" w:hanging="360"/>
       </w:pPr>
       <w:rPr>
         <w:rFonts w:ascii="Courier New" w:hAnsi="Courier New" w:cs="Courier New" w:hint="default"/>
@@ -12700,22 +12431,25 @@
         <w:szCs w:val="28"/>
       </w:rPr>
     </w:lvl>
-    <w:lvl w:ilvl="1" w:tplc="04090019">
-      <w:start w:val="1"/>
-      <w:numFmt w:val="lowerLetter"/>
-      <w:lvlText w:val="%2."/>
-      <w:lvlJc w:val="left"/>
-      <w:pPr>
-        <w:ind w:left="2148" w:hanging="360"/>
-      </w:pPr>
-    </w:lvl>
-    <w:lvl w:ilvl="2" w:tplc="0409001B">
+    <w:lvl w:ilvl="1" w:tplc="04090001">
+      <w:start w:val="1"/>
+      <w:numFmt w:val="bullet"/>
+      <w:lvlText w:val=""/>
+      <w:lvlJc w:val="left"/>
+      <w:pPr>
+        <w:ind w:left="1788" w:hanging="360"/>
+      </w:pPr>
+      <w:rPr>
+        <w:rFonts w:ascii="Symbol" w:hAnsi="Symbol" w:hint="default"/>
+      </w:rPr>
+    </w:lvl>
+    <w:lvl w:ilvl="2" w:tplc="0409001B" w:tentative="1">
       <w:start w:val="1"/>
       <w:numFmt w:val="lowerRoman"/>
       <w:lvlText w:val="%3."/>
       <w:lvlJc w:val="right"/>
       <w:pPr>
-        <w:ind w:left="2868" w:hanging="180"/>
+        <w:ind w:left="2508" w:hanging="180"/>
       </w:pPr>
     </w:lvl>
     <w:lvl w:ilvl="3" w:tplc="0409000F" w:tentative="1">
@@ -12724,7 +12458,7 @@
       <w:lvlText w:val="%4."/>
       <w:lvlJc w:val="left"/>
       <w:pPr>
-        <w:ind w:left="3588" w:hanging="360"/>
+        <w:ind w:left="3228" w:hanging="360"/>
       </w:pPr>
     </w:lvl>
     <w:lvl w:ilvl="4" w:tplc="04090019" w:tentative="1">
@@ -12733,7 +12467,7 @@
       <w:lvlText w:val="%5."/>
       <w:lvlJc w:val="left"/>
       <w:pPr>
-        <w:ind w:left="4308" w:hanging="360"/>
+        <w:ind w:left="3948" w:hanging="360"/>
       </w:pPr>
     </w:lvl>
     <w:lvl w:ilvl="5" w:tplc="0409001B" w:tentative="1">
@@ -12742,7 +12476,7 @@
       <w:lvlText w:val="%6."/>
       <w:lvlJc w:val="right"/>
       <w:pPr>
-        <w:ind w:left="5028" w:hanging="180"/>
+        <w:ind w:left="4668" w:hanging="180"/>
       </w:pPr>
     </w:lvl>
     <w:lvl w:ilvl="6" w:tplc="0409000F" w:tentative="1">
@@ -12751,7 +12485,7 @@
       <w:lvlText w:val="%7."/>
       <w:lvlJc w:val="left"/>
       <w:pPr>
-        <w:ind w:left="5748" w:hanging="360"/>
+        <w:ind w:left="5388" w:hanging="360"/>
       </w:pPr>
     </w:lvl>
     <w:lvl w:ilvl="7" w:tplc="04090019" w:tentative="1">
@@ -12760,7 +12494,7 @@
       <w:lvlText w:val="%8."/>
       <w:lvlJc w:val="left"/>
       <w:pPr>
-        <w:ind w:left="6468" w:hanging="360"/>
+        <w:ind w:left="6108" w:hanging="360"/>
       </w:pPr>
     </w:lvl>
     <w:lvl w:ilvl="8" w:tplc="0409001B" w:tentative="1">
@@ -12769,14 +12503,216 @@
       <w:lvlText w:val="%9."/>
       <w:lvlJc w:val="right"/>
       <w:pPr>
-        <w:ind w:left="7188" w:hanging="180"/>
+        <w:ind w:left="6828" w:hanging="180"/>
+      </w:pPr>
+    </w:lvl>
+  </w:abstractNum>
+  <w:abstractNum w:abstractNumId="21">
+    <w:nsid w:val="6FA553B8"/>
+    <w:multiLevelType w:val="hybridMultilevel"/>
+    <w:tmpl w:val="EC703366"/>
+    <w:lvl w:ilvl="0" w:tplc="04090001">
+      <w:start w:val="1"/>
+      <w:numFmt w:val="bullet"/>
+      <w:lvlText w:val=""/>
+      <w:lvlJc w:val="left"/>
+      <w:pPr>
+        <w:ind w:left="360" w:hanging="360"/>
+      </w:pPr>
+      <w:rPr>
+        <w:rFonts w:ascii="Symbol" w:hAnsi="Symbol" w:hint="default"/>
+      </w:rPr>
+    </w:lvl>
+    <w:lvl w:ilvl="1" w:tplc="04090003" w:tentative="1">
+      <w:start w:val="1"/>
+      <w:numFmt w:val="bullet"/>
+      <w:lvlText w:val="o"/>
+      <w:lvlJc w:val="left"/>
+      <w:pPr>
+        <w:ind w:left="1080" w:hanging="360"/>
+      </w:pPr>
+      <w:rPr>
+        <w:rFonts w:ascii="Courier New" w:hAnsi="Courier New" w:cs="Courier New" w:hint="default"/>
+      </w:rPr>
+    </w:lvl>
+    <w:lvl w:ilvl="2" w:tplc="04090005" w:tentative="1">
+      <w:start w:val="1"/>
+      <w:numFmt w:val="bullet"/>
+      <w:lvlText w:val=""/>
+      <w:lvlJc w:val="left"/>
+      <w:pPr>
+        <w:ind w:left="1800" w:hanging="360"/>
+      </w:pPr>
+      <w:rPr>
+        <w:rFonts w:ascii="Wingdings" w:hAnsi="Wingdings" w:hint="default"/>
+      </w:rPr>
+    </w:lvl>
+    <w:lvl w:ilvl="3" w:tplc="04090001" w:tentative="1">
+      <w:start w:val="1"/>
+      <w:numFmt w:val="bullet"/>
+      <w:lvlText w:val=""/>
+      <w:lvlJc w:val="left"/>
+      <w:pPr>
+        <w:ind w:left="2520" w:hanging="360"/>
+      </w:pPr>
+      <w:rPr>
+        <w:rFonts w:ascii="Symbol" w:hAnsi="Symbol" w:hint="default"/>
+      </w:rPr>
+    </w:lvl>
+    <w:lvl w:ilvl="4" w:tplc="04090003" w:tentative="1">
+      <w:start w:val="1"/>
+      <w:numFmt w:val="bullet"/>
+      <w:lvlText w:val="o"/>
+      <w:lvlJc w:val="left"/>
+      <w:pPr>
+        <w:ind w:left="3240" w:hanging="360"/>
+      </w:pPr>
+      <w:rPr>
+        <w:rFonts w:ascii="Courier New" w:hAnsi="Courier New" w:cs="Courier New" w:hint="default"/>
+      </w:rPr>
+    </w:lvl>
+    <w:lvl w:ilvl="5" w:tplc="04090005" w:tentative="1">
+      <w:start w:val="1"/>
+      <w:numFmt w:val="bullet"/>
+      <w:lvlText w:val=""/>
+      <w:lvlJc w:val="left"/>
+      <w:pPr>
+        <w:ind w:left="3960" w:hanging="360"/>
+      </w:pPr>
+      <w:rPr>
+        <w:rFonts w:ascii="Wingdings" w:hAnsi="Wingdings" w:hint="default"/>
+      </w:rPr>
+    </w:lvl>
+    <w:lvl w:ilvl="6" w:tplc="04090001" w:tentative="1">
+      <w:start w:val="1"/>
+      <w:numFmt w:val="bullet"/>
+      <w:lvlText w:val=""/>
+      <w:lvlJc w:val="left"/>
+      <w:pPr>
+        <w:ind w:left="4680" w:hanging="360"/>
+      </w:pPr>
+      <w:rPr>
+        <w:rFonts w:ascii="Symbol" w:hAnsi="Symbol" w:hint="default"/>
+      </w:rPr>
+    </w:lvl>
+    <w:lvl w:ilvl="7" w:tplc="04090003" w:tentative="1">
+      <w:start w:val="1"/>
+      <w:numFmt w:val="bullet"/>
+      <w:lvlText w:val="o"/>
+      <w:lvlJc w:val="left"/>
+      <w:pPr>
+        <w:ind w:left="5400" w:hanging="360"/>
+      </w:pPr>
+      <w:rPr>
+        <w:rFonts w:ascii="Courier New" w:hAnsi="Courier New" w:cs="Courier New" w:hint="default"/>
+      </w:rPr>
+    </w:lvl>
+    <w:lvl w:ilvl="8" w:tplc="04090005" w:tentative="1">
+      <w:start w:val="1"/>
+      <w:numFmt w:val="bullet"/>
+      <w:lvlText w:val=""/>
+      <w:lvlJc w:val="left"/>
+      <w:pPr>
+        <w:ind w:left="6120" w:hanging="360"/>
+      </w:pPr>
+      <w:rPr>
+        <w:rFonts w:ascii="Wingdings" w:hAnsi="Wingdings" w:hint="default"/>
+      </w:rPr>
+    </w:lvl>
+  </w:abstractNum>
+  <w:abstractNum w:abstractNumId="22">
+    <w:nsid w:val="71AA652D"/>
+    <w:multiLevelType w:val="hybridMultilevel"/>
+    <w:tmpl w:val="5220EA34"/>
+    <w:lvl w:ilvl="0" w:tplc="5246C810">
+      <w:start w:val="1"/>
+      <w:numFmt w:val="bullet"/>
+      <w:lvlText w:val=""/>
+      <w:lvlJc w:val="left"/>
+      <w:pPr>
+        <w:ind w:left="720" w:hanging="360"/>
+      </w:pPr>
+      <w:rPr>
+        <w:rFonts w:ascii="Symbol" w:hAnsi="Symbol" w:hint="default"/>
+      </w:rPr>
+    </w:lvl>
+    <w:lvl w:ilvl="1" w:tplc="04090019">
+      <w:start w:val="1"/>
+      <w:numFmt w:val="lowerLetter"/>
+      <w:lvlText w:val="%2."/>
+      <w:lvlJc w:val="left"/>
+      <w:pPr>
+        <w:ind w:left="1440" w:hanging="360"/>
+      </w:pPr>
+    </w:lvl>
+    <w:lvl w:ilvl="2" w:tplc="0409001B" w:tentative="1">
+      <w:start w:val="1"/>
+      <w:numFmt w:val="lowerRoman"/>
+      <w:lvlText w:val="%3."/>
+      <w:lvlJc w:val="right"/>
+      <w:pPr>
+        <w:ind w:left="2160" w:hanging="180"/>
+      </w:pPr>
+    </w:lvl>
+    <w:lvl w:ilvl="3" w:tplc="0409000F" w:tentative="1">
+      <w:start w:val="1"/>
+      <w:numFmt w:val="decimal"/>
+      <w:lvlText w:val="%4."/>
+      <w:lvlJc w:val="left"/>
+      <w:pPr>
+        <w:ind w:left="2880" w:hanging="360"/>
+      </w:pPr>
+    </w:lvl>
+    <w:lvl w:ilvl="4" w:tplc="04090019" w:tentative="1">
+      <w:start w:val="1"/>
+      <w:numFmt w:val="lowerLetter"/>
+      <w:lvlText w:val="%5."/>
+      <w:lvlJc w:val="left"/>
+      <w:pPr>
+        <w:ind w:left="3600" w:hanging="360"/>
+      </w:pPr>
+    </w:lvl>
+    <w:lvl w:ilvl="5" w:tplc="0409001B" w:tentative="1">
+      <w:start w:val="1"/>
+      <w:numFmt w:val="lowerRoman"/>
+      <w:lvlText w:val="%6."/>
+      <w:lvlJc w:val="right"/>
+      <w:pPr>
+        <w:ind w:left="4320" w:hanging="180"/>
+      </w:pPr>
+    </w:lvl>
+    <w:lvl w:ilvl="6" w:tplc="0409000F" w:tentative="1">
+      <w:start w:val="1"/>
+      <w:numFmt w:val="decimal"/>
+      <w:lvlText w:val="%7."/>
+      <w:lvlJc w:val="left"/>
+      <w:pPr>
+        <w:ind w:left="5040" w:hanging="360"/>
+      </w:pPr>
+    </w:lvl>
+    <w:lvl w:ilvl="7" w:tplc="04090019" w:tentative="1">
+      <w:start w:val="1"/>
+      <w:numFmt w:val="lowerLetter"/>
+      <w:lvlText w:val="%8."/>
+      <w:lvlJc w:val="left"/>
+      <w:pPr>
+        <w:ind w:left="5760" w:hanging="360"/>
+      </w:pPr>
+    </w:lvl>
+    <w:lvl w:ilvl="8" w:tplc="0409001B" w:tentative="1">
+      <w:start w:val="1"/>
+      <w:numFmt w:val="lowerRoman"/>
+      <w:lvlText w:val="%9."/>
+      <w:lvlJc w:val="right"/>
+      <w:pPr>
+        <w:ind w:left="6480" w:hanging="180"/>
       </w:pPr>
     </w:lvl>
   </w:abstractNum>
   <w:abstractNum w:abstractNumId="23">
-    <w:nsid w:val="78B756C3"/>
+    <w:nsid w:val="75353566"/>
     <w:multiLevelType w:val="hybridMultilevel"/>
-    <w:tmpl w:val="732AB040"/>
+    <w:tmpl w:val="C526DB78"/>
     <w:lvl w:ilvl="0" w:tplc="A25E973A">
       <w:start w:val="1"/>
       <w:numFmt w:val="bullet"/>
@@ -12791,6 +12727,97 @@
         <w:szCs w:val="28"/>
       </w:rPr>
     </w:lvl>
+    <w:lvl w:ilvl="1" w:tplc="04090019">
+      <w:start w:val="1"/>
+      <w:numFmt w:val="lowerLetter"/>
+      <w:lvlText w:val="%2."/>
+      <w:lvlJc w:val="left"/>
+      <w:pPr>
+        <w:ind w:left="2148" w:hanging="360"/>
+      </w:pPr>
+    </w:lvl>
+    <w:lvl w:ilvl="2" w:tplc="0409001B">
+      <w:start w:val="1"/>
+      <w:numFmt w:val="lowerRoman"/>
+      <w:lvlText w:val="%3."/>
+      <w:lvlJc w:val="right"/>
+      <w:pPr>
+        <w:ind w:left="2868" w:hanging="180"/>
+      </w:pPr>
+    </w:lvl>
+    <w:lvl w:ilvl="3" w:tplc="0409000F" w:tentative="1">
+      <w:start w:val="1"/>
+      <w:numFmt w:val="decimal"/>
+      <w:lvlText w:val="%4."/>
+      <w:lvlJc w:val="left"/>
+      <w:pPr>
+        <w:ind w:left="3588" w:hanging="360"/>
+      </w:pPr>
+    </w:lvl>
+    <w:lvl w:ilvl="4" w:tplc="04090019" w:tentative="1">
+      <w:start w:val="1"/>
+      <w:numFmt w:val="lowerLetter"/>
+      <w:lvlText w:val="%5."/>
+      <w:lvlJc w:val="left"/>
+      <w:pPr>
+        <w:ind w:left="4308" w:hanging="360"/>
+      </w:pPr>
+    </w:lvl>
+    <w:lvl w:ilvl="5" w:tplc="0409001B" w:tentative="1">
+      <w:start w:val="1"/>
+      <w:numFmt w:val="lowerRoman"/>
+      <w:lvlText w:val="%6."/>
+      <w:lvlJc w:val="right"/>
+      <w:pPr>
+        <w:ind w:left="5028" w:hanging="180"/>
+      </w:pPr>
+    </w:lvl>
+    <w:lvl w:ilvl="6" w:tplc="0409000F" w:tentative="1">
+      <w:start w:val="1"/>
+      <w:numFmt w:val="decimal"/>
+      <w:lvlText w:val="%7."/>
+      <w:lvlJc w:val="left"/>
+      <w:pPr>
+        <w:ind w:left="5748" w:hanging="360"/>
+      </w:pPr>
+    </w:lvl>
+    <w:lvl w:ilvl="7" w:tplc="04090019" w:tentative="1">
+      <w:start w:val="1"/>
+      <w:numFmt w:val="lowerLetter"/>
+      <w:lvlText w:val="%8."/>
+      <w:lvlJc w:val="left"/>
+      <w:pPr>
+        <w:ind w:left="6468" w:hanging="360"/>
+      </w:pPr>
+    </w:lvl>
+    <w:lvl w:ilvl="8" w:tplc="0409001B" w:tentative="1">
+      <w:start w:val="1"/>
+      <w:numFmt w:val="lowerRoman"/>
+      <w:lvlText w:val="%9."/>
+      <w:lvlJc w:val="right"/>
+      <w:pPr>
+        <w:ind w:left="7188" w:hanging="180"/>
+      </w:pPr>
+    </w:lvl>
+  </w:abstractNum>
+  <w:abstractNum w:abstractNumId="24">
+    <w:nsid w:val="78B756C3"/>
+    <w:multiLevelType w:val="hybridMultilevel"/>
+    <w:tmpl w:val="732AB040"/>
+    <w:lvl w:ilvl="0" w:tplc="A25E973A">
+      <w:start w:val="1"/>
+      <w:numFmt w:val="bullet"/>
+      <w:lvlText w:val="o"/>
+      <w:lvlJc w:val="left"/>
+      <w:pPr>
+        <w:ind w:left="1428" w:hanging="360"/>
+      </w:pPr>
+      <w:rPr>
+        <w:rFonts w:ascii="Courier New" w:hAnsi="Courier New" w:cs="Courier New" w:hint="default"/>
+        <w:sz w:val="28"/>
+        <w:szCs w:val="28"/>
+      </w:rPr>
+    </w:lvl>
     <w:lvl w:ilvl="1" w:tplc="04090001">
       <w:start w:val="1"/>
       <w:numFmt w:val="bullet"/>
@@ -12867,7 +12894,7 @@
       </w:pPr>
     </w:lvl>
   </w:abstractNum>
-  <w:abstractNum w:abstractNumId="24">
+  <w:abstractNum w:abstractNumId="25">
     <w:nsid w:val="7C9075FA"/>
     <w:multiLevelType w:val="hybridMultilevel"/>
     <w:tmpl w:val="A0123C86"/>
@@ -13004,19 +13031,19 @@
     <w:abstractNumId w:val="0"/>
   </w:num>
   <w:num w:numId="16">
-    <w:abstractNumId w:val="21"/>
+    <w:abstractNumId w:val="22"/>
   </w:num>
   <w:num w:numId="17">
-    <w:abstractNumId w:val="22"/>
+    <w:abstractNumId w:val="23"/>
   </w:num>
   <w:num w:numId="18">
-    <w:abstractNumId w:val="23"/>
+    <w:abstractNumId w:val="24"/>
   </w:num>
   <w:num w:numId="19">
     <w:abstractNumId w:val="11"/>
   </w:num>
   <w:num w:numId="20">
-    <w:abstractNumId w:val="24"/>
+    <w:abstractNumId w:val="25"/>
   </w:num>
   <w:num w:numId="21">
     <w:abstractNumId w:val="19"/>
@@ -13025,13 +13052,16 @@
     <w:abstractNumId w:val="18"/>
   </w:num>
   <w:num w:numId="23">
-    <w:abstractNumId w:val="20"/>
+    <w:abstractNumId w:val="21"/>
   </w:num>
   <w:num w:numId="24">
     <w:abstractNumId w:val="2"/>
   </w:num>
   <w:num w:numId="25">
     <w:abstractNumId w:val="8"/>
+  </w:num>
+  <w:num w:numId="26">
+    <w:abstractNumId w:val="20"/>
   </w:num>
 </w:numbering>
 </file>
@@ -14710,7 +14740,7 @@
 </file>
 
 <file path=customXml/itemProps1.xml><?xml version="1.0" encoding="utf-8"?>
-<ds:datastoreItem xmlns:ds="http://schemas.openxmlformats.org/officeDocument/2006/customXml" ds:itemID="{92CD0FB5-60B8-44FB-96AA-17F1E4C28D02}">
+<ds:datastoreItem xmlns:ds="http://schemas.openxmlformats.org/officeDocument/2006/customXml" ds:itemID="{D63813DC-4B8F-467E-A3C5-8F62813BB962}">
   <ds:schemaRefs>
     <ds:schemaRef ds:uri="http://schemas.openxmlformats.org/officeDocument/2006/bibliography"/>
   </ds:schemaRefs>

</xml_diff>